<commit_message>
rapport description du problème
</commit_message>
<xml_diff>
--- a/TP2/rapport/PHS4700RapportLab2.docx
+++ b/TP2/rapport/PHS4700RapportLab2.docx
@@ -312,7 +312,7 @@
     </w:p>
     <w:tbl>
       <w:tblPr>
-        <w:tblStyle w:val="Grilledutableau"/>
+        <w:tblStyle w:val="TableGrid"/>
         <w:tblW w:w="0" w:type="auto"/>
         <w:tblLook w:val="04A0" w:firstRow="1" w:lastRow="0" w:firstColumn="1" w:lastColumn="0" w:noHBand="0" w:noVBand="1"/>
       </w:tblPr>
@@ -720,13 +720,15 @@
       <w:pPr>
         <w:spacing w:after="160" w:line="259" w:lineRule="auto"/>
       </w:pPr>
-      <w:bookmarkStart w:id="0" w:name="_GoBack"/>
-      <w:bookmarkEnd w:id="0"/>
     </w:p>
     <w:sdt>
       <w:sdtPr>
         <w:rPr>
-          <w:lang w:val="fr-FR"/>
+          <w:rFonts w:ascii="Times New Roman" w:eastAsia="Times New Roman" w:hAnsi="Times New Roman" w:cs="Times New Roman"/>
+          <w:color w:val="auto"/>
+          <w:sz w:val="20"/>
+          <w:szCs w:val="20"/>
+          <w:lang w:val="fr-FR" w:eastAsia="fr-FR"/>
         </w:rPr>
         <w:id w:val="-131024659"/>
         <w:docPartObj>
@@ -736,19 +738,14 @@
       </w:sdtPr>
       <w:sdtEndPr>
         <w:rPr>
-          <w:rFonts w:ascii="Times New Roman" w:eastAsia="Times New Roman" w:hAnsi="Times New Roman" w:cs="Times New Roman"/>
           <w:b/>
           <w:bCs/>
-          <w:color w:val="auto"/>
-          <w:sz w:val="20"/>
-          <w:szCs w:val="20"/>
-          <w:lang w:eastAsia="fr-FR"/>
         </w:rPr>
       </w:sdtEndPr>
       <w:sdtContent>
         <w:p>
           <w:pPr>
-            <w:pStyle w:val="En-ttedetabledesmatires"/>
+            <w:pStyle w:val="TOCHeading"/>
           </w:pPr>
           <w:r>
             <w:rPr>
@@ -759,7 +756,7 @@
         </w:p>
         <w:p>
           <w:pPr>
-            <w:pStyle w:val="TM1"/>
+            <w:pStyle w:val="TOC1"/>
             <w:tabs>
               <w:tab w:val="right" w:leader="dot" w:pos="9350"/>
             </w:tabs>
@@ -779,7 +776,7 @@
           <w:hyperlink w:anchor="_Toc432755588" w:history="1">
             <w:r>
               <w:rPr>
-                <w:rStyle w:val="Lienhypertexte"/>
+                <w:rStyle w:val="Hyperlink"/>
                 <w:noProof/>
               </w:rPr>
               <w:t>I – Description du problème</w:t>
@@ -836,7 +833,7 @@
         </w:p>
         <w:p>
           <w:pPr>
-            <w:pStyle w:val="TM1"/>
+            <w:pStyle w:val="TOC1"/>
             <w:tabs>
               <w:tab w:val="right" w:leader="dot" w:pos="9350"/>
             </w:tabs>
@@ -847,7 +844,7 @@
           <w:hyperlink w:anchor="_Toc432755589" w:history="1">
             <w:r>
               <w:rPr>
-                <w:rStyle w:val="Lienhypertexte"/>
+                <w:rStyle w:val="Hyperlink"/>
                 <w:noProof/>
               </w:rPr>
               <w:t>II – Équations importantes</w:t>
@@ -904,7 +901,7 @@
         </w:p>
         <w:p>
           <w:pPr>
-            <w:pStyle w:val="TM1"/>
+            <w:pStyle w:val="TOC1"/>
             <w:tabs>
               <w:tab w:val="right" w:leader="dot" w:pos="9350"/>
             </w:tabs>
@@ -915,7 +912,7 @@
           <w:hyperlink w:anchor="_Toc432755590" w:history="1">
             <w:r>
               <w:rPr>
-                <w:rStyle w:val="Lienhypertexte"/>
+                <w:rStyle w:val="Hyperlink"/>
                 <w:noProof/>
               </w:rPr>
               <w:t>III – Description du logiciel</w:t>
@@ -972,7 +969,7 @@
         </w:p>
         <w:p>
           <w:pPr>
-            <w:pStyle w:val="TM1"/>
+            <w:pStyle w:val="TOC1"/>
             <w:tabs>
               <w:tab w:val="right" w:leader="dot" w:pos="9350"/>
             </w:tabs>
@@ -983,7 +980,7 @@
           <w:hyperlink w:anchor="_Toc432755591" w:history="1">
             <w:r>
               <w:rPr>
-                <w:rStyle w:val="Lienhypertexte"/>
+                <w:rStyle w:val="Hyperlink"/>
                 <w:noProof/>
               </w:rPr>
               <w:t>IV – Résultats obtenus</w:t>
@@ -1040,7 +1037,7 @@
         </w:p>
         <w:p>
           <w:pPr>
-            <w:pStyle w:val="TM1"/>
+            <w:pStyle w:val="TOC1"/>
             <w:tabs>
               <w:tab w:val="right" w:leader="dot" w:pos="9350"/>
             </w:tabs>
@@ -1051,7 +1048,7 @@
           <w:hyperlink w:anchor="_Toc432755592" w:history="1">
             <w:r>
               <w:rPr>
-                <w:rStyle w:val="Lienhypertexte"/>
+                <w:rStyle w:val="Hyperlink"/>
                 <w:noProof/>
               </w:rPr>
               <w:t>V – Analyse des résultats obtenus</w:t>
@@ -1108,7 +1105,7 @@
         </w:p>
         <w:p>
           <w:pPr>
-            <w:pStyle w:val="TM1"/>
+            <w:pStyle w:val="TOC1"/>
             <w:tabs>
               <w:tab w:val="right" w:leader="dot" w:pos="9350"/>
             </w:tabs>
@@ -1119,7 +1116,7 @@
           <w:hyperlink w:anchor="_Toc432755593" w:history="1">
             <w:r>
               <w:rPr>
-                <w:rStyle w:val="Lienhypertexte"/>
+                <w:rStyle w:val="Hyperlink"/>
                 <w:noProof/>
               </w:rPr>
               <w:t>VI – Discussions sur le devoir</w:t>
@@ -1203,7 +1200,7 @@
     </w:p>
     <w:p>
       <w:pPr>
-        <w:pStyle w:val="Titre1"/>
+        <w:pStyle w:val="Heading1"/>
         <w:sectPr>
           <w:pgSz w:w="12240" w:h="15840"/>
           <w:pgMar w:top="1440" w:right="1440" w:bottom="1440" w:left="1440" w:header="720" w:footer="720" w:gutter="0"/>
@@ -1212,17 +1209,402 @@
           <w:docGrid w:linePitch="360"/>
         </w:sectPr>
       </w:pPr>
-      <w:bookmarkStart w:id="1" w:name="_Toc432755588"/>
-    </w:p>
-    <w:p>
-      <w:pPr>
-        <w:pStyle w:val="Titre1"/>
+      <w:bookmarkStart w:id="0" w:name="_Toc432755588"/>
+    </w:p>
+    <w:p>
+      <w:pPr>
+        <w:pStyle w:val="Heading1"/>
       </w:pPr>
       <w:r>
         <w:lastRenderedPageBreak/>
         <w:t>I – Description du problème</w:t>
       </w:r>
+      <w:bookmarkEnd w:id="0"/>
+    </w:p>
+    <w:p/>
+    <w:p>
+      <w:pPr>
+        <w:spacing w:line="360" w:lineRule="auto"/>
+        <w:ind w:firstLine="720"/>
+        <w:contextualSpacing/>
+        <w:jc w:val="both"/>
+        <w:rPr>
+          <w:rFonts w:asciiTheme="minorHAnsi" w:hAnsiTheme="minorHAnsi"/>
+          <w:sz w:val="24"/>
+          <w:szCs w:val="24"/>
+        </w:rPr>
+      </w:pPr>
+      <w:r>
+        <w:rPr>
+          <w:rFonts w:asciiTheme="minorHAnsi" w:hAnsiTheme="minorHAnsi"/>
+          <w:sz w:val="24"/>
+          <w:szCs w:val="24"/>
+        </w:rPr>
+        <w:t xml:space="preserve">Pour </w:t>
+      </w:r>
+      <w:r>
+        <w:rPr>
+          <w:rFonts w:asciiTheme="minorHAnsi" w:hAnsiTheme="minorHAnsi"/>
+          <w:sz w:val="24"/>
+          <w:szCs w:val="24"/>
+        </w:rPr>
+        <w:t>ce présent devoir, notre tâche consiste en la simulation d’une trajectoire de balle lancée dans un contexte</w:t>
+      </w:r>
+      <w:r>
+        <w:rPr>
+          <w:rFonts w:asciiTheme="minorHAnsi" w:hAnsiTheme="minorHAnsi"/>
+          <w:sz w:val="24"/>
+          <w:szCs w:val="24"/>
+        </w:rPr>
+        <w:t xml:space="preserve"> habituel au baseball. Notre simulation devra être capable de fournir les composantes en X,</w:t>
+      </w:r>
+      <w:r>
+        <w:rPr>
+          <w:rFonts w:asciiTheme="minorHAnsi" w:hAnsiTheme="minorHAnsi"/>
+          <w:sz w:val="24"/>
+          <w:szCs w:val="24"/>
+        </w:rPr>
+        <w:t xml:space="preserve"> </w:t>
+      </w:r>
+      <w:r>
+        <w:rPr>
+          <w:rFonts w:asciiTheme="minorHAnsi" w:hAnsiTheme="minorHAnsi"/>
+          <w:sz w:val="24"/>
+          <w:szCs w:val="24"/>
+        </w:rPr>
+        <w:t>Y et Z des vitesses et centres de masse selon le temps, en plus d’indiquer si le lancer croise la zone des prises.</w:t>
+      </w:r>
+    </w:p>
+    <w:p>
+      <w:pPr>
+        <w:spacing w:line="360" w:lineRule="auto"/>
+        <w:ind w:firstLine="720"/>
+        <w:contextualSpacing/>
+        <w:jc w:val="both"/>
+        <w:rPr>
+          <w:rFonts w:asciiTheme="minorHAnsi" w:hAnsiTheme="minorHAnsi"/>
+          <w:sz w:val="24"/>
+          <w:szCs w:val="24"/>
+        </w:rPr>
+      </w:pPr>
+      <w:r>
+        <w:rPr>
+          <w:rFonts w:asciiTheme="minorHAnsi" w:hAnsiTheme="minorHAnsi"/>
+          <w:sz w:val="24"/>
+          <w:szCs w:val="24"/>
+        </w:rPr>
+        <w:t xml:space="preserve"> </w:t>
+      </w:r>
+    </w:p>
+    <w:p>
+      <w:pPr>
+        <w:spacing w:line="360" w:lineRule="auto"/>
+        <w:ind w:firstLine="720"/>
+        <w:contextualSpacing/>
+        <w:jc w:val="both"/>
+        <w:rPr>
+          <w:rFonts w:asciiTheme="minorHAnsi" w:hAnsiTheme="minorHAnsi"/>
+          <w:sz w:val="24"/>
+          <w:szCs w:val="24"/>
+        </w:rPr>
+      </w:pPr>
+      <w:r>
+        <w:rPr>
+          <w:rFonts w:asciiTheme="minorHAnsi" w:hAnsiTheme="minorHAnsi"/>
+          <w:sz w:val="24"/>
+          <w:szCs w:val="24"/>
+        </w:rPr>
+        <w:t>Nous nous intéresserons à trois différents scénarios. Premièrement celui ou la balle est uniquement affecté par sa vitesse initiale ainsi que par la gravité.</w:t>
+      </w:r>
+    </w:p>
+    <w:p>
+      <w:pPr>
+        <w:spacing w:line="360" w:lineRule="auto"/>
+        <w:ind w:firstLine="720"/>
+        <w:contextualSpacing/>
+        <w:jc w:val="both"/>
+        <w:rPr>
+          <w:rFonts w:asciiTheme="minorHAnsi" w:hAnsiTheme="minorHAnsi"/>
+          <w:sz w:val="24"/>
+          <w:szCs w:val="24"/>
+        </w:rPr>
+      </w:pPr>
+    </w:p>
+    <w:p>
+      <w:pPr>
+        <w:spacing w:line="360" w:lineRule="auto"/>
+        <w:ind w:firstLine="720"/>
+        <w:contextualSpacing/>
+        <w:jc w:val="both"/>
+        <w:rPr>
+          <w:rFonts w:asciiTheme="minorHAnsi" w:hAnsiTheme="minorHAnsi"/>
+          <w:sz w:val="24"/>
+          <w:szCs w:val="24"/>
+        </w:rPr>
+      </w:pPr>
+      <w:r>
+        <w:rPr>
+          <w:rFonts w:asciiTheme="minorHAnsi" w:hAnsiTheme="minorHAnsi"/>
+          <w:sz w:val="24"/>
+          <w:szCs w:val="24"/>
+        </w:rPr>
+        <w:t xml:space="preserve">Ensuite, nous ajouterons aux deux éléments précèdent la résistance de l’air représenté par un frottement visqueux. </w:t>
+      </w:r>
+    </w:p>
+    <w:p>
+      <w:pPr>
+        <w:spacing w:line="360" w:lineRule="auto"/>
+        <w:ind w:firstLine="720"/>
+        <w:contextualSpacing/>
+        <w:jc w:val="both"/>
+        <w:rPr>
+          <w:rFonts w:asciiTheme="minorHAnsi" w:hAnsiTheme="minorHAnsi"/>
+          <w:sz w:val="24"/>
+          <w:szCs w:val="24"/>
+        </w:rPr>
+      </w:pPr>
+    </w:p>
+    <w:p>
+      <w:pPr>
+        <w:spacing w:line="360" w:lineRule="auto"/>
+        <w:ind w:firstLine="720"/>
+        <w:contextualSpacing/>
+        <w:jc w:val="both"/>
+        <w:rPr>
+          <w:rFonts w:asciiTheme="minorHAnsi" w:hAnsiTheme="minorHAnsi"/>
+          <w:sz w:val="24"/>
+          <w:szCs w:val="24"/>
+        </w:rPr>
+      </w:pPr>
+      <w:r>
+        <w:rPr>
+          <w:rFonts w:asciiTheme="minorHAnsi" w:hAnsiTheme="minorHAnsi"/>
+          <w:sz w:val="24"/>
+          <w:szCs w:val="24"/>
+        </w:rPr>
+        <w:t xml:space="preserve">Enfin, pour le troisième scénario, nous observerons les effets sur la </w:t>
+      </w:r>
+      <w:r>
+        <w:rPr>
+          <w:rFonts w:asciiTheme="minorHAnsi" w:hAnsiTheme="minorHAnsi"/>
+          <w:sz w:val="24"/>
+          <w:szCs w:val="24"/>
+        </w:rPr>
+        <w:t>simulation</w:t>
+      </w:r>
+      <w:r>
+        <w:rPr>
+          <w:rFonts w:asciiTheme="minorHAnsi" w:hAnsiTheme="minorHAnsi"/>
+          <w:sz w:val="24"/>
+          <w:szCs w:val="24"/>
+        </w:rPr>
+        <w:t xml:space="preserve"> du combiné de la gravité, la </w:t>
+      </w:r>
+      <w:r>
+        <w:rPr>
+          <w:rFonts w:asciiTheme="minorHAnsi" w:hAnsiTheme="minorHAnsi"/>
+          <w:sz w:val="24"/>
+          <w:szCs w:val="24"/>
+        </w:rPr>
+        <w:t>résistance</w:t>
+      </w:r>
+      <w:r>
+        <w:rPr>
+          <w:rFonts w:asciiTheme="minorHAnsi" w:hAnsiTheme="minorHAnsi"/>
+          <w:sz w:val="24"/>
+          <w:szCs w:val="24"/>
+        </w:rPr>
+        <w:t xml:space="preserve"> de l’air et la force de </w:t>
+      </w:r>
+      <w:r>
+        <w:rPr>
+          <w:rFonts w:asciiTheme="minorHAnsi" w:hAnsiTheme="minorHAnsi"/>
+          <w:sz w:val="24"/>
+          <w:szCs w:val="24"/>
+        </w:rPr>
+        <w:t>Magnus qui représente la prise en considération de la rotation de la balle.</w:t>
+      </w:r>
+    </w:p>
+    <w:p>
+      <w:pPr>
+        <w:spacing w:line="360" w:lineRule="auto"/>
+        <w:ind w:firstLine="720"/>
+        <w:contextualSpacing/>
+        <w:jc w:val="both"/>
+        <w:rPr>
+          <w:rFonts w:asciiTheme="minorHAnsi" w:hAnsiTheme="minorHAnsi"/>
+          <w:sz w:val="24"/>
+          <w:szCs w:val="24"/>
+        </w:rPr>
+      </w:pPr>
+    </w:p>
+    <w:p>
+      <w:pPr>
+        <w:spacing w:line="360" w:lineRule="auto"/>
+        <w:ind w:firstLine="720"/>
+        <w:contextualSpacing/>
+        <w:jc w:val="both"/>
+        <w:rPr>
+          <w:rFonts w:asciiTheme="minorHAnsi" w:hAnsiTheme="minorHAnsi"/>
+          <w:color w:val="FF0000"/>
+          <w:sz w:val="24"/>
+          <w:szCs w:val="24"/>
+        </w:rPr>
+      </w:pPr>
+      <w:r>
+        <w:rPr>
+          <w:rFonts w:asciiTheme="minorHAnsi" w:hAnsiTheme="minorHAnsi"/>
+          <w:color w:val="FF0000"/>
+          <w:sz w:val="24"/>
+          <w:szCs w:val="24"/>
+        </w:rPr>
+        <w:t>Notre simulation devra donc blablabla.</w:t>
+      </w:r>
+      <w:r>
+        <w:rPr>
+          <w:rFonts w:asciiTheme="minorHAnsi" w:hAnsiTheme="minorHAnsi"/>
+          <w:color w:val="FF0000"/>
+          <w:sz w:val="24"/>
+          <w:szCs w:val="24"/>
+        </w:rPr>
+        <w:t xml:space="preserve"> (attente d’explication simple</w:t>
+      </w:r>
+      <w:bookmarkStart w:id="1" w:name="_GoBack"/>
       <w:bookmarkEnd w:id="1"/>
+      <w:r>
+        <w:rPr>
+          <w:rFonts w:asciiTheme="minorHAnsi" w:hAnsiTheme="minorHAnsi"/>
+          <w:color w:val="FF0000"/>
+          <w:sz w:val="24"/>
+          <w:szCs w:val="24"/>
+        </w:rPr>
+        <w:t>)</w:t>
+      </w:r>
+    </w:p>
+    <w:p>
+      <w:pPr>
+        <w:spacing w:line="360" w:lineRule="auto"/>
+        <w:ind w:left="720"/>
+        <w:contextualSpacing/>
+        <w:jc w:val="both"/>
+        <w:rPr>
+          <w:sz w:val="24"/>
+          <w:szCs w:val="24"/>
+        </w:rPr>
+      </w:pPr>
+    </w:p>
+    <w:p>
+      <w:pPr>
+        <w:spacing w:line="360" w:lineRule="auto"/>
+        <w:ind w:firstLine="720"/>
+        <w:contextualSpacing/>
+        <w:jc w:val="both"/>
+        <w:rPr>
+          <w:sz w:val="24"/>
+          <w:szCs w:val="24"/>
+        </w:rPr>
+      </w:pPr>
+      <w:r>
+        <w:rPr>
+          <w:rFonts w:asciiTheme="minorHAnsi" w:hAnsiTheme="minorHAnsi"/>
+          <w:sz w:val="24"/>
+          <w:szCs w:val="24"/>
+        </w:rPr>
+        <w:t xml:space="preserve">Dans le présent rapport, </w:t>
+      </w:r>
+      <w:r>
+        <w:rPr>
+          <w:rFonts w:asciiTheme="minorHAnsi" w:hAnsiTheme="minorHAnsi"/>
+          <w:sz w:val="24"/>
+          <w:szCs w:val="24"/>
+        </w:rPr>
+        <w:t xml:space="preserve">un bref rappel des équations nécessaires à la simulation sera fait. Ensuite, </w:t>
+      </w:r>
+      <w:r>
+        <w:rPr>
+          <w:rFonts w:asciiTheme="minorHAnsi" w:hAnsiTheme="minorHAnsi"/>
+          <w:sz w:val="24"/>
+          <w:szCs w:val="24"/>
+        </w:rPr>
+        <w:t xml:space="preserve">notre simulation développée sur MATLAB sera présentée. </w:t>
+      </w:r>
+      <w:r>
+        <w:rPr>
+          <w:rFonts w:asciiTheme="minorHAnsi" w:hAnsiTheme="minorHAnsi"/>
+          <w:sz w:val="24"/>
+          <w:szCs w:val="24"/>
+        </w:rPr>
+        <w:t>Aussi</w:t>
+      </w:r>
+      <w:r>
+        <w:rPr>
+          <w:rFonts w:asciiTheme="minorHAnsi" w:hAnsiTheme="minorHAnsi"/>
+          <w:sz w:val="24"/>
+          <w:szCs w:val="24"/>
+        </w:rPr>
+        <w:t>, nous présenterons nos résultats et en feron</w:t>
+      </w:r>
+      <w:r>
+        <w:rPr>
+          <w:rFonts w:asciiTheme="minorHAnsi" w:hAnsiTheme="minorHAnsi"/>
+          <w:sz w:val="24"/>
+          <w:szCs w:val="24"/>
+        </w:rPr>
+        <w:t>s</w:t>
+      </w:r>
+      <w:r>
+        <w:rPr>
+          <w:rFonts w:asciiTheme="minorHAnsi" w:hAnsiTheme="minorHAnsi"/>
+          <w:sz w:val="24"/>
+          <w:szCs w:val="24"/>
+        </w:rPr>
+        <w:t xml:space="preserve"> une analyse détaillée. Enfin, nous </w:t>
+      </w:r>
+      <w:r>
+        <w:rPr>
+          <w:rFonts w:asciiTheme="minorHAnsi" w:hAnsiTheme="minorHAnsi"/>
+          <w:sz w:val="24"/>
+          <w:szCs w:val="24"/>
+        </w:rPr>
+        <w:t>conclurons</w:t>
+      </w:r>
+      <w:r>
+        <w:rPr>
+          <w:rFonts w:asciiTheme="minorHAnsi" w:hAnsiTheme="minorHAnsi"/>
+          <w:sz w:val="24"/>
+          <w:szCs w:val="24"/>
+        </w:rPr>
+        <w:t xml:space="preserve"> par une discussion sur les problèmes que nous avons dû surmonter au cours du devoir en ce qui a trait à la programmation et aux simulations.</w:t>
+      </w:r>
+    </w:p>
+    <w:p>
+      <w:pPr>
+        <w:ind w:firstLine="720"/>
+        <w:jc w:val="both"/>
+        <w:rPr>
+          <w:sz w:val="24"/>
+          <w:szCs w:val="24"/>
+        </w:rPr>
+      </w:pPr>
+    </w:p>
+    <w:p>
+      <w:pPr>
+        <w:spacing w:after="160" w:line="259" w:lineRule="auto"/>
+      </w:pPr>
+      <w:r>
+        <w:br w:type="page"/>
+      </w:r>
+    </w:p>
+    <w:p>
+      <w:pPr>
+        <w:pStyle w:val="Heading1"/>
+      </w:pPr>
+      <w:bookmarkStart w:id="2" w:name="_Toc432755589"/>
+      <w:r>
+        <w:lastRenderedPageBreak/>
+        <w:t>II – Équations importantes</w:t>
+      </w:r>
+      <w:bookmarkEnd w:id="2"/>
     </w:p>
     <w:p>
       <w:pPr>
@@ -1240,14 +1622,14 @@
     </w:p>
     <w:p>
       <w:pPr>
-        <w:pStyle w:val="Titre1"/>
-      </w:pPr>
-      <w:bookmarkStart w:id="2" w:name="_Toc432755589"/>
+        <w:pStyle w:val="Heading1"/>
+      </w:pPr>
+      <w:bookmarkStart w:id="3" w:name="_Toc432755590"/>
       <w:r>
         <w:lastRenderedPageBreak/>
-        <w:t>II – Équations importantes</w:t>
-      </w:r>
-      <w:bookmarkEnd w:id="2"/>
+        <w:t>III – Description du logiciel</w:t>
+      </w:r>
+      <w:bookmarkEnd w:id="3"/>
     </w:p>
     <w:p>
       <w:pPr>
@@ -1265,14 +1647,14 @@
     </w:p>
     <w:p>
       <w:pPr>
-        <w:pStyle w:val="Titre1"/>
-      </w:pPr>
-      <w:bookmarkStart w:id="3" w:name="_Toc432755590"/>
+        <w:pStyle w:val="Heading1"/>
+      </w:pPr>
+      <w:bookmarkStart w:id="4" w:name="_Toc432755591"/>
       <w:r>
         <w:lastRenderedPageBreak/>
-        <w:t>III – Description du logiciel</w:t>
-      </w:r>
-      <w:bookmarkEnd w:id="3"/>
+        <w:t>IV – Résultats obtenus</w:t>
+      </w:r>
+      <w:bookmarkEnd w:id="4"/>
     </w:p>
     <w:p>
       <w:pPr>
@@ -1290,14 +1672,14 @@
     </w:p>
     <w:p>
       <w:pPr>
-        <w:pStyle w:val="Titre1"/>
-      </w:pPr>
-      <w:bookmarkStart w:id="4" w:name="_Toc432755591"/>
+        <w:pStyle w:val="Heading1"/>
+      </w:pPr>
+      <w:bookmarkStart w:id="5" w:name="_Toc432755592"/>
       <w:r>
         <w:lastRenderedPageBreak/>
-        <w:t>IV – Résultats obtenus</w:t>
-      </w:r>
-      <w:bookmarkEnd w:id="4"/>
+        <w:t>V – Analyse des résultats obtenus</w:t>
+      </w:r>
+      <w:bookmarkEnd w:id="5"/>
     </w:p>
     <w:p>
       <w:pPr>
@@ -1315,32 +1697,7 @@
     </w:p>
     <w:p>
       <w:pPr>
-        <w:pStyle w:val="Titre1"/>
-      </w:pPr>
-      <w:bookmarkStart w:id="5" w:name="_Toc432755592"/>
-      <w:r>
-        <w:lastRenderedPageBreak/>
-        <w:t>V – Analyse des résultats obtenus</w:t>
-      </w:r>
-      <w:bookmarkEnd w:id="5"/>
-    </w:p>
-    <w:p>
-      <w:pPr>
-        <w:spacing w:after="160" w:line="259" w:lineRule="auto"/>
-        <w:rPr>
-          <w:rFonts w:asciiTheme="majorHAnsi" w:eastAsiaTheme="majorEastAsia" w:hAnsiTheme="majorHAnsi" w:cstheme="majorBidi"/>
-          <w:color w:val="2E74B5" w:themeColor="accent1" w:themeShade="BF"/>
-          <w:sz w:val="32"/>
-          <w:szCs w:val="32"/>
-        </w:rPr>
-      </w:pPr>
-      <w:r>
-        <w:br w:type="page"/>
-      </w:r>
-    </w:p>
-    <w:p>
-      <w:pPr>
-        <w:pStyle w:val="Titre1"/>
+        <w:pStyle w:val="Heading1"/>
       </w:pPr>
       <w:bookmarkStart w:id="6" w:name="_Toc432755593"/>
       <w:r>
@@ -1391,10 +1748,11 @@
         <w:docPartUnique/>
       </w:docPartObj>
     </w:sdtPr>
+    <w:sdtEndPr/>
     <w:sdtContent>
       <w:p>
         <w:pPr>
-          <w:pStyle w:val="Pieddepage"/>
+          <w:pStyle w:val="Footer"/>
           <w:jc w:val="right"/>
         </w:pPr>
         <w:r>
@@ -1421,7 +1779,7 @@
   </w:sdt>
   <w:p>
     <w:pPr>
-      <w:pStyle w:val="Pieddepage"/>
+      <w:pStyle w:val="Footer"/>
     </w:pPr>
   </w:p>
 </w:ftr>
@@ -1450,13 +1808,13 @@
 <w:hdr xmlns:wpc="http://schemas.microsoft.com/office/word/2010/wordprocessingCanvas" xmlns:mc="http://schemas.openxmlformats.org/markup-compatibility/2006" xmlns:o="urn:schemas-microsoft-com:office:office" xmlns:r="http://schemas.openxmlformats.org/officeDocument/2006/relationships" xmlns:m="http://schemas.openxmlformats.org/officeDocument/2006/math" xmlns:v="urn:schemas-microsoft-com:vml" xmlns:wp14="http://schemas.microsoft.com/office/word/2010/wordprocessingDrawing" xmlns:wp="http://schemas.openxmlformats.org/drawingml/2006/wordprocessingDrawing" xmlns:w10="urn:schemas-microsoft-com:office:word" xmlns:w="http://schemas.openxmlformats.org/wordprocessingml/2006/main" xmlns:w14="http://schemas.microsoft.com/office/word/2010/wordml" xmlns:w15="http://schemas.microsoft.com/office/word/2012/wordml" xmlns:wpg="http://schemas.microsoft.com/office/word/2010/wordprocessingGroup" xmlns:wpi="http://schemas.microsoft.com/office/word/2010/wordprocessingInk" xmlns:wne="http://schemas.microsoft.com/office/word/2006/wordml" xmlns:wps="http://schemas.microsoft.com/office/word/2010/wordprocessingShape" mc:Ignorable="w14 w15 wp14">
   <w:p>
     <w:pPr>
-      <w:pStyle w:val="En-tte"/>
+      <w:pStyle w:val="Header"/>
       <w:jc w:val="right"/>
     </w:pPr>
     <w:r>
       <w:rPr>
         <w:noProof/>
-        <w:lang w:val="en-US" w:eastAsia="en-US"/>
+        <w:lang w:eastAsia="fr-CA"/>
       </w:rPr>
       <w:drawing>
         <wp:inline distT="0" distB="0" distL="0" distR="0" wp14:anchorId="3EA4631F" wp14:editId="437B8097">
@@ -1915,11 +2273,11 @@
       <w:lang w:val="fr-CA" w:eastAsia="fr-FR"/>
     </w:rPr>
   </w:style>
-  <w:style w:type="paragraph" w:styleId="Titre1">
+  <w:style w:type="paragraph" w:styleId="Heading1">
     <w:name w:val="heading 1"/>
     <w:basedOn w:val="Normal"/>
     <w:next w:val="Normal"/>
-    <w:link w:val="Titre1Car"/>
+    <w:link w:val="Heading1Char"/>
     <w:uiPriority w:val="9"/>
     <w:qFormat/>
     <w:rsid w:val="00A4047D"/>
@@ -1936,13 +2294,13 @@
       <w:szCs w:val="32"/>
     </w:rPr>
   </w:style>
-  <w:style w:type="character" w:default="1" w:styleId="Policepardfaut">
+  <w:style w:type="character" w:default="1" w:styleId="DefaultParagraphFont">
     <w:name w:val="Default Paragraph Font"/>
     <w:uiPriority w:val="1"/>
     <w:semiHidden/>
     <w:unhideWhenUsed/>
   </w:style>
-  <w:style w:type="table" w:default="1" w:styleId="TableauNormal">
+  <w:style w:type="table" w:default="1" w:styleId="TableNormal">
     <w:name w:val="Normal Table"/>
     <w:uiPriority w:val="99"/>
     <w:semiHidden/>
@@ -1957,7 +2315,7 @@
       </w:tblCellMar>
     </w:tblPr>
   </w:style>
-  <w:style w:type="numbering" w:default="1" w:styleId="Aucuneliste">
+  <w:style w:type="numbering" w:default="1" w:styleId="NoList">
     <w:name w:val="No List"/>
     <w:uiPriority w:val="99"/>
     <w:semiHidden/>
@@ -2003,9 +2361,9 @@
       <w:color w:val="auto"/>
     </w:rPr>
   </w:style>
-  <w:style w:type="table" w:styleId="Grilledutableau">
+  <w:style w:type="table" w:styleId="TableGrid">
     <w:name w:val="Table Grid"/>
-    <w:basedOn w:val="TableauNormal"/>
+    <w:basedOn w:val="TableNormal"/>
     <w:uiPriority w:val="59"/>
     <w:rsid w:val="00A4047D"/>
     <w:pPr>
@@ -2028,10 +2386,10 @@
       </w:tblBorders>
     </w:tblPr>
   </w:style>
-  <w:style w:type="paragraph" w:styleId="En-tte">
+  <w:style w:type="paragraph" w:styleId="Header">
     <w:name w:val="header"/>
     <w:basedOn w:val="Normal"/>
-    <w:link w:val="En-tteCar"/>
+    <w:link w:val="HeaderChar"/>
     <w:uiPriority w:val="99"/>
     <w:unhideWhenUsed/>
     <w:rsid w:val="00A4047D"/>
@@ -2042,10 +2400,10 @@
       </w:tabs>
     </w:pPr>
   </w:style>
-  <w:style w:type="character" w:customStyle="1" w:styleId="En-tteCar">
-    <w:name w:val="En-tête Car"/>
-    <w:basedOn w:val="Policepardfaut"/>
-    <w:link w:val="En-tte"/>
+  <w:style w:type="character" w:customStyle="1" w:styleId="HeaderChar">
+    <w:name w:val="Header Char"/>
+    <w:basedOn w:val="DefaultParagraphFont"/>
+    <w:link w:val="Header"/>
     <w:uiPriority w:val="99"/>
     <w:rsid w:val="00A4047D"/>
     <w:rPr>
@@ -2055,10 +2413,10 @@
       <w:lang w:val="fr-CA" w:eastAsia="fr-FR"/>
     </w:rPr>
   </w:style>
-  <w:style w:type="paragraph" w:styleId="Pieddepage">
+  <w:style w:type="paragraph" w:styleId="Footer">
     <w:name w:val="footer"/>
     <w:basedOn w:val="Normal"/>
-    <w:link w:val="PieddepageCar"/>
+    <w:link w:val="FooterChar"/>
     <w:uiPriority w:val="99"/>
     <w:unhideWhenUsed/>
     <w:rsid w:val="00A4047D"/>
@@ -2069,10 +2427,10 @@
       </w:tabs>
     </w:pPr>
   </w:style>
-  <w:style w:type="character" w:customStyle="1" w:styleId="PieddepageCar">
-    <w:name w:val="Pied de page Car"/>
-    <w:basedOn w:val="Policepardfaut"/>
-    <w:link w:val="Pieddepage"/>
+  <w:style w:type="character" w:customStyle="1" w:styleId="FooterChar">
+    <w:name w:val="Footer Char"/>
+    <w:basedOn w:val="DefaultParagraphFont"/>
+    <w:link w:val="Footer"/>
     <w:uiPriority w:val="99"/>
     <w:rsid w:val="00A4047D"/>
     <w:rPr>
@@ -2082,10 +2440,10 @@
       <w:lang w:val="fr-CA" w:eastAsia="fr-FR"/>
     </w:rPr>
   </w:style>
-  <w:style w:type="character" w:customStyle="1" w:styleId="Titre1Car">
-    <w:name w:val="Titre 1 Car"/>
-    <w:basedOn w:val="Policepardfaut"/>
-    <w:link w:val="Titre1"/>
+  <w:style w:type="character" w:customStyle="1" w:styleId="Heading1Char">
+    <w:name w:val="Heading 1 Char"/>
+    <w:basedOn w:val="DefaultParagraphFont"/>
+    <w:link w:val="Heading1"/>
     <w:uiPriority w:val="9"/>
     <w:rsid w:val="00A4047D"/>
     <w:rPr>
@@ -2096,9 +2454,9 @@
       <w:lang w:val="fr-CA" w:eastAsia="fr-FR"/>
     </w:rPr>
   </w:style>
-  <w:style w:type="paragraph" w:styleId="En-ttedetabledesmatires">
+  <w:style w:type="paragraph" w:styleId="TOCHeading">
     <w:name w:val="TOC Heading"/>
-    <w:basedOn w:val="Titre1"/>
+    <w:basedOn w:val="Heading1"/>
     <w:next w:val="Normal"/>
     <w:uiPriority w:val="39"/>
     <w:unhideWhenUsed/>
@@ -2112,7 +2470,7 @@
       <w:lang w:val="en-US" w:eastAsia="en-US"/>
     </w:rPr>
   </w:style>
-  <w:style w:type="paragraph" w:styleId="TM1">
+  <w:style w:type="paragraph" w:styleId="TOC1">
     <w:name w:val="toc 1"/>
     <w:basedOn w:val="Normal"/>
     <w:next w:val="Normal"/>
@@ -2124,9 +2482,9 @@
       <w:spacing w:after="100"/>
     </w:pPr>
   </w:style>
-  <w:style w:type="character" w:styleId="Lienhypertexte">
+  <w:style w:type="character" w:styleId="Hyperlink">
     <w:name w:val="Hyperlink"/>
-    <w:basedOn w:val="Policepardfaut"/>
+    <w:basedOn w:val="DefaultParagraphFont"/>
     <w:uiPriority w:val="99"/>
     <w:unhideWhenUsed/>
     <w:rsid w:val="000F659A"/>
@@ -2404,7 +2762,7 @@
 </file>
 
 <file path=customXml/itemProps1.xml><?xml version="1.0" encoding="utf-8"?>
-<ds:datastoreItem xmlns:ds="http://schemas.openxmlformats.org/officeDocument/2006/customXml" ds:itemID="{08972423-0881-4950-93E1-C409067836BB}">
+<ds:datastoreItem xmlns:ds="http://schemas.openxmlformats.org/officeDocument/2006/customXml" ds:itemID="{AF7FFF86-9906-4A6C-BEFB-FFDDCD3F3B93}">
   <ds:schemaRefs>
     <ds:schemaRef ds:uri="http://schemas.openxmlformats.org/officeDocument/2006/bibliography"/>
   </ds:schemaRefs>

</xml_diff>

<commit_message>
rapport tp2 - ajout discussion et intersection droite plan, ajout ma signature
</commit_message>
<xml_diff>
--- a/TP2/rapport/PHS4700RapportLab2.docx
+++ b/TP2/rapport/PHS4700RapportLab2.docx
@@ -312,7 +312,7 @@
     </w:p>
     <w:tbl>
       <w:tblPr>
-        <w:tblStyle w:val="TableGrid"/>
+        <w:tblStyle w:val="Grilledutableau"/>
         <w:tblW w:w="0" w:type="auto"/>
         <w:tblLook w:val="04A0" w:firstRow="1" w:lastRow="0" w:firstColumn="1" w:lastColumn="0" w:noHBand="0" w:noVBand="1"/>
       </w:tblPr>
@@ -619,6 +619,73 @@
             </w:pPr>
             <w:r>
               <w:rPr>
+                <w:rFonts w:asciiTheme="minorHAnsi" w:hAnsiTheme="minorHAnsi" w:cs="Tahoma"/>
+                <w:b/>
+                <w:bCs/>
+                <w:noProof/>
+                <w:color w:val="000000"/>
+                <w:sz w:val="32"/>
+                <w:szCs w:val="32"/>
+                <w:lang w:val="en-US" w:eastAsia="en-US"/>
+              </w:rPr>
+              <w:drawing>
+                <wp:anchor distT="0" distB="0" distL="114300" distR="114300" simplePos="0" relativeHeight="251658240" behindDoc="1" locked="0" layoutInCell="1" allowOverlap="1" wp14:anchorId="4F7376B1" wp14:editId="5366A93C">
+                  <wp:simplePos x="0" y="0"/>
+                  <wp:positionH relativeFrom="column">
+                    <wp:posOffset>1360231</wp:posOffset>
+                  </wp:positionH>
+                  <wp:positionV relativeFrom="paragraph">
+                    <wp:posOffset>-65187</wp:posOffset>
+                  </wp:positionV>
+                  <wp:extent cx="2406770" cy="999735"/>
+                  <wp:effectExtent l="0" t="0" r="0" b="0"/>
+                  <wp:wrapNone/>
+                  <wp:docPr id="1" name="Image 1"/>
+                  <wp:cNvGraphicFramePr>
+                    <a:graphicFrameLocks xmlns:a="http://schemas.openxmlformats.org/drawingml/2006/main" noChangeAspect="1"/>
+                  </wp:cNvGraphicFramePr>
+                  <a:graphic xmlns:a="http://schemas.openxmlformats.org/drawingml/2006/main">
+                    <a:graphicData uri="http://schemas.openxmlformats.org/drawingml/2006/picture">
+                      <pic:pic xmlns:pic="http://schemas.openxmlformats.org/drawingml/2006/picture">
+                        <pic:nvPicPr>
+                          <pic:cNvPr id="1" name="signature.PNG"/>
+                          <pic:cNvPicPr/>
+                        </pic:nvPicPr>
+                        <pic:blipFill>
+                          <a:blip r:embed="rId7">
+                            <a:extLst>
+                              <a:ext uri="{28A0092B-C50C-407E-A947-70E740481C1C}">
+                                <a14:useLocalDpi xmlns:a14="http://schemas.microsoft.com/office/drawing/2010/main" val="0"/>
+                              </a:ext>
+                            </a:extLst>
+                          </a:blip>
+                          <a:stretch>
+                            <a:fillRect/>
+                          </a:stretch>
+                        </pic:blipFill>
+                        <pic:spPr>
+                          <a:xfrm>
+                            <a:off x="0" y="0"/>
+                            <a:ext cx="2410789" cy="1001404"/>
+                          </a:xfrm>
+                          <a:prstGeom prst="rect">
+                            <a:avLst/>
+                          </a:prstGeom>
+                        </pic:spPr>
+                      </pic:pic>
+                    </a:graphicData>
+                  </a:graphic>
+                  <wp14:sizeRelH relativeFrom="margin">
+                    <wp14:pctWidth>0</wp14:pctWidth>
+                  </wp14:sizeRelH>
+                  <wp14:sizeRelV relativeFrom="margin">
+                    <wp14:pctHeight>0</wp14:pctHeight>
+                  </wp14:sizeRelV>
+                </wp:anchor>
+              </w:drawing>
+            </w:r>
+            <w:r>
+              <w:rPr>
                 <w:rFonts w:asciiTheme="minorHAnsi" w:hAnsiTheme="minorHAnsi"/>
                 <w:lang w:val="fr-CA"/>
               </w:rPr>
@@ -707,7 +774,7 @@
       <w:pPr>
         <w:spacing w:after="160" w:line="259" w:lineRule="auto"/>
         <w:sectPr>
-          <w:headerReference w:type="default" r:id="rId7"/>
+          <w:headerReference w:type="default" r:id="rId8"/>
           <w:pgSz w:w="12240" w:h="15840"/>
           <w:pgMar w:top="1440" w:right="1440" w:bottom="1440" w:left="1440" w:header="720" w:footer="720" w:gutter="0"/>
           <w:cols w:space="720"/>
@@ -745,7 +812,7 @@
       <w:sdtContent>
         <w:p>
           <w:pPr>
-            <w:pStyle w:val="TOCHeading"/>
+            <w:pStyle w:val="En-ttedetabledesmatires"/>
           </w:pPr>
           <w:r>
             <w:rPr>
@@ -756,7 +823,7 @@
         </w:p>
         <w:p>
           <w:pPr>
-            <w:pStyle w:val="TOC1"/>
+            <w:pStyle w:val="TM1"/>
             <w:tabs>
               <w:tab w:val="right" w:leader="dot" w:pos="9350"/>
             </w:tabs>
@@ -776,7 +843,7 @@
           <w:hyperlink w:anchor="_Toc432755588" w:history="1">
             <w:r>
               <w:rPr>
-                <w:rStyle w:val="Hyperlink"/>
+                <w:rStyle w:val="Lienhypertexte"/>
                 <w:noProof/>
               </w:rPr>
               <w:t>I – Description du problème</w:t>
@@ -833,7 +900,7 @@
         </w:p>
         <w:p>
           <w:pPr>
-            <w:pStyle w:val="TOC1"/>
+            <w:pStyle w:val="TM1"/>
             <w:tabs>
               <w:tab w:val="right" w:leader="dot" w:pos="9350"/>
             </w:tabs>
@@ -844,7 +911,7 @@
           <w:hyperlink w:anchor="_Toc432755589" w:history="1">
             <w:r>
               <w:rPr>
-                <w:rStyle w:val="Hyperlink"/>
+                <w:rStyle w:val="Lienhypertexte"/>
                 <w:noProof/>
               </w:rPr>
               <w:t>II – Équations importantes</w:t>
@@ -901,7 +968,7 @@
         </w:p>
         <w:p>
           <w:pPr>
-            <w:pStyle w:val="TOC1"/>
+            <w:pStyle w:val="TM1"/>
             <w:tabs>
               <w:tab w:val="right" w:leader="dot" w:pos="9350"/>
             </w:tabs>
@@ -912,7 +979,7 @@
           <w:hyperlink w:anchor="_Toc432755590" w:history="1">
             <w:r>
               <w:rPr>
-                <w:rStyle w:val="Hyperlink"/>
+                <w:rStyle w:val="Lienhypertexte"/>
                 <w:noProof/>
               </w:rPr>
               <w:t>III – Description du logiciel</w:t>
@@ -969,7 +1036,7 @@
         </w:p>
         <w:p>
           <w:pPr>
-            <w:pStyle w:val="TOC1"/>
+            <w:pStyle w:val="TM1"/>
             <w:tabs>
               <w:tab w:val="right" w:leader="dot" w:pos="9350"/>
             </w:tabs>
@@ -980,7 +1047,7 @@
           <w:hyperlink w:anchor="_Toc432755591" w:history="1">
             <w:r>
               <w:rPr>
-                <w:rStyle w:val="Hyperlink"/>
+                <w:rStyle w:val="Lienhypertexte"/>
                 <w:noProof/>
               </w:rPr>
               <w:t>IV – Résultats obtenus</w:t>
@@ -1037,7 +1104,7 @@
         </w:p>
         <w:p>
           <w:pPr>
-            <w:pStyle w:val="TOC1"/>
+            <w:pStyle w:val="TM1"/>
             <w:tabs>
               <w:tab w:val="right" w:leader="dot" w:pos="9350"/>
             </w:tabs>
@@ -1048,7 +1115,7 @@
           <w:hyperlink w:anchor="_Toc432755592" w:history="1">
             <w:r>
               <w:rPr>
-                <w:rStyle w:val="Hyperlink"/>
+                <w:rStyle w:val="Lienhypertexte"/>
                 <w:noProof/>
               </w:rPr>
               <w:t>V – Analyse des résultats obtenus</w:t>
@@ -1105,7 +1172,7 @@
         </w:p>
         <w:p>
           <w:pPr>
-            <w:pStyle w:val="TOC1"/>
+            <w:pStyle w:val="TM1"/>
             <w:tabs>
               <w:tab w:val="right" w:leader="dot" w:pos="9350"/>
             </w:tabs>
@@ -1116,7 +1183,7 @@
           <w:hyperlink w:anchor="_Toc432755593" w:history="1">
             <w:r>
               <w:rPr>
-                <w:rStyle w:val="Hyperlink"/>
+                <w:rStyle w:val="Lienhypertexte"/>
                 <w:noProof/>
               </w:rPr>
               <w:t>VI – Discussions sur le devoir</w:t>
@@ -1200,7 +1267,7 @@
     </w:p>
     <w:p>
       <w:pPr>
-        <w:pStyle w:val="Heading1"/>
+        <w:pStyle w:val="Titre1"/>
         <w:sectPr>
           <w:pgSz w:w="12240" w:h="15840"/>
           <w:pgMar w:top="1440" w:right="1440" w:bottom="1440" w:left="1440" w:header="720" w:footer="720" w:gutter="0"/>
@@ -1213,7 +1280,7 @@
     </w:p>
     <w:p>
       <w:pPr>
-        <w:pStyle w:val="Heading1"/>
+        <w:pStyle w:val="Titre1"/>
       </w:pPr>
       <w:r>
         <w:lastRenderedPageBreak/>
@@ -1467,18 +1534,7 @@
           <w:sz w:val="24"/>
           <w:szCs w:val="24"/>
         </w:rPr>
-        <w:t xml:space="preserve"> (attente d’explication simple</w:t>
-      </w:r>
-      <w:bookmarkStart w:id="1" w:name="_GoBack"/>
-      <w:bookmarkEnd w:id="1"/>
-      <w:r>
-        <w:rPr>
-          <w:rFonts w:asciiTheme="minorHAnsi" w:hAnsiTheme="minorHAnsi"/>
-          <w:color w:val="FF0000"/>
-          <w:sz w:val="24"/>
-          <w:szCs w:val="24"/>
-        </w:rPr>
-        <w:t>)</w:t>
+        <w:t xml:space="preserve"> (attente d’explication simple)</w:t>
       </w:r>
     </w:p>
     <w:p>
@@ -1597,14 +1653,14 @@
     </w:p>
     <w:p>
       <w:pPr>
-        <w:pStyle w:val="Heading1"/>
-      </w:pPr>
-      <w:bookmarkStart w:id="2" w:name="_Toc432755589"/>
+        <w:pStyle w:val="Titre1"/>
+      </w:pPr>
+      <w:bookmarkStart w:id="1" w:name="_Toc432755589"/>
       <w:r>
         <w:lastRenderedPageBreak/>
         <w:t>II – Équations importantes</w:t>
       </w:r>
-      <w:bookmarkEnd w:id="2"/>
+      <w:bookmarkEnd w:id="1"/>
     </w:p>
     <w:p>
       <w:pPr>
@@ -1622,14 +1678,918 @@
     </w:p>
     <w:p>
       <w:pPr>
-        <w:pStyle w:val="Heading1"/>
-      </w:pPr>
-      <w:bookmarkStart w:id="3" w:name="_Toc432755590"/>
+        <w:pStyle w:val="Titre1"/>
+      </w:pPr>
+      <w:bookmarkStart w:id="2" w:name="_Toc432755590"/>
       <w:r>
         <w:lastRenderedPageBreak/>
         <w:t>III – Description du logiciel</w:t>
       </w:r>
+      <w:bookmarkEnd w:id="2"/>
+    </w:p>
+    <w:p>
+      <w:pPr>
+        <w:spacing w:line="360" w:lineRule="auto"/>
+        <w:rPr>
+          <w:rFonts w:asciiTheme="minorHAnsi" w:hAnsiTheme="minorHAnsi"/>
+          <w:sz w:val="24"/>
+          <w:lang w:val="fr-FR"/>
+        </w:rPr>
+      </w:pPr>
+    </w:p>
+    <w:p>
+      <w:pPr>
+        <w:spacing w:line="360" w:lineRule="auto"/>
+        <w:rPr>
+          <w:rFonts w:asciiTheme="minorHAnsi" w:hAnsiTheme="minorHAnsi"/>
+          <w:sz w:val="24"/>
+          <w:lang w:val="fr-FR"/>
+        </w:rPr>
+      </w:pPr>
+    </w:p>
+    <w:p>
+      <w:pPr>
+        <w:spacing w:line="360" w:lineRule="auto"/>
+        <w:ind w:firstLine="720"/>
+        <w:contextualSpacing/>
+        <w:jc w:val="both"/>
+        <w:rPr>
+          <w:rFonts w:asciiTheme="minorHAnsi" w:hAnsiTheme="minorHAnsi"/>
+          <w:color w:val="FF0000"/>
+          <w:sz w:val="24"/>
+          <w:szCs w:val="24"/>
+        </w:rPr>
+      </w:pPr>
+      <w:r>
+        <w:rPr>
+          <w:rFonts w:asciiTheme="minorHAnsi" w:hAnsiTheme="minorHAnsi"/>
+          <w:color w:val="FF0000"/>
+          <w:sz w:val="24"/>
+          <w:szCs w:val="24"/>
+        </w:rPr>
+        <w:t>Intersection</w:t>
+      </w:r>
+      <w:bookmarkStart w:id="3" w:name="_GoBack"/>
       <w:bookmarkEnd w:id="3"/>
+      <w:r>
+        <w:rPr>
+          <w:rFonts w:asciiTheme="minorHAnsi" w:hAnsiTheme="minorHAnsi"/>
+          <w:color w:val="FF0000"/>
+          <w:sz w:val="24"/>
+          <w:szCs w:val="24"/>
+        </w:rPr>
+        <w:t xml:space="preserve"> droite/plan</w:t>
+      </w:r>
+    </w:p>
+    <w:p>
+      <w:pPr>
+        <w:spacing w:line="360" w:lineRule="auto"/>
+        <w:rPr>
+          <w:rFonts w:asciiTheme="minorHAnsi" w:hAnsiTheme="minorHAnsi"/>
+          <w:sz w:val="24"/>
+          <w:lang w:val="fr-FR"/>
+        </w:rPr>
+      </w:pPr>
+      <w:r>
+        <w:rPr>
+          <w:rFonts w:asciiTheme="minorHAnsi" w:hAnsiTheme="minorHAnsi"/>
+          <w:sz w:val="24"/>
+          <w:lang w:val="fr-FR"/>
+        </w:rPr>
+        <w:t xml:space="preserve">Après avoir réalisé toutes les simulations, nous avons vu que tous les tirs traversaient le plan x, il ne nous restait plus qu’à déterminer si ils passaient oui ou non dans la zone de prise. Pour ce faire, </w:t>
+      </w:r>
+      <w:r>
+        <w:rPr>
+          <w:rFonts w:asciiTheme="minorHAnsi" w:hAnsiTheme="minorHAnsi"/>
+          <w:sz w:val="24"/>
+          <w:lang w:val="fr-FR"/>
+        </w:rPr>
+        <w:t>dès</w:t>
+      </w:r>
+      <w:r>
+        <w:rPr>
+          <w:rFonts w:asciiTheme="minorHAnsi" w:hAnsiTheme="minorHAnsi"/>
+          <w:sz w:val="24"/>
+          <w:lang w:val="fr-FR"/>
+        </w:rPr>
+        <w:t xml:space="preserve"> qu’un tir avec une coordonne inferieur ou égale </w:t>
+      </w:r>
+      <w:r>
+        <w:rPr>
+          <w:rFonts w:asciiTheme="minorHAnsi" w:hAnsiTheme="minorHAnsi"/>
+          <w:sz w:val="24"/>
+          <w:lang w:val="fr-FR"/>
+        </w:rPr>
+        <w:t>à</w:t>
+      </w:r>
+      <w:r>
+        <w:rPr>
+          <w:rFonts w:asciiTheme="minorHAnsi" w:hAnsiTheme="minorHAnsi"/>
+          <w:sz w:val="24"/>
+          <w:lang w:val="fr-FR"/>
+        </w:rPr>
+        <w:t xml:space="preserve"> 0 en x, nous avons construit une droite à partir de ce point et le point précédent. Nous avions donc une équation paramétrique de la forme : </w:t>
+      </w:r>
+    </w:p>
+    <w:p>
+      <w:pPr>
+        <w:spacing w:line="360" w:lineRule="auto"/>
+        <w:jc w:val="center"/>
+        <w:rPr>
+          <w:rFonts w:asciiTheme="minorHAnsi" w:hAnsiTheme="minorHAnsi"/>
+          <w:sz w:val="24"/>
+          <w:lang w:val="fr-FR"/>
+        </w:rPr>
+      </w:pPr>
+      <m:oMathPara>
+        <m:oMath>
+          <m:r>
+            <m:rPr>
+              <m:sty m:val="p"/>
+            </m:rPr>
+            <w:rPr>
+              <w:rFonts w:ascii="Cambria Math" w:hAnsi="Cambria Math"/>
+              <w:sz w:val="24"/>
+              <w:lang w:val="fr-FR"/>
+            </w:rPr>
+            <m:t>Δ</m:t>
+          </m:r>
+          <m:r>
+            <m:rPr>
+              <m:sty m:val="p"/>
+            </m:rPr>
+            <w:rPr>
+              <w:rFonts w:ascii="Cambria Math" w:hAnsi="Cambria Math"/>
+              <w:sz w:val="24"/>
+              <w:lang w:val="fr-FR"/>
+            </w:rPr>
+            <m:t>=</m:t>
+          </m:r>
+          <m:d>
+            <m:dPr>
+              <m:begChr m:val="{"/>
+              <m:endChr m:val=""/>
+              <m:ctrlPr>
+                <w:rPr>
+                  <w:rFonts w:ascii="Cambria Math" w:hAnsi="Cambria Math"/>
+                  <w:sz w:val="24"/>
+                  <w:lang w:val="fr-FR"/>
+                </w:rPr>
+              </m:ctrlPr>
+            </m:dPr>
+            <m:e>
+              <m:eqArr>
+                <m:eqArrPr>
+                  <m:ctrlPr>
+                    <w:rPr>
+                      <w:rFonts w:ascii="Cambria Math" w:hAnsi="Cambria Math"/>
+                      <w:sz w:val="24"/>
+                      <w:lang w:val="fr-FR"/>
+                    </w:rPr>
+                  </m:ctrlPr>
+                </m:eqArrPr>
+                <m:e>
+                  <m:sSub>
+                    <m:sSubPr>
+                      <m:ctrlPr>
+                        <w:rPr>
+                          <w:rFonts w:ascii="Cambria Math" w:hAnsi="Cambria Math"/>
+                          <w:sz w:val="24"/>
+                          <w:lang w:val="fr-FR"/>
+                        </w:rPr>
+                      </m:ctrlPr>
+                    </m:sSubPr>
+                    <m:e>
+                      <m:r>
+                        <w:rPr>
+                          <w:rFonts w:ascii="Cambria Math" w:hAnsi="Cambria Math"/>
+                          <w:sz w:val="24"/>
+                          <w:lang w:val="fr-FR"/>
+                        </w:rPr>
+                        <m:t>x</m:t>
+                      </m:r>
+                    </m:e>
+                    <m:sub>
+                      <m:r>
+                        <m:rPr>
+                          <m:sty m:val="p"/>
+                        </m:rPr>
+                        <w:rPr>
+                          <w:rFonts w:ascii="Cambria Math" w:hAnsi="Cambria Math"/>
+                          <w:sz w:val="24"/>
+                          <w:lang w:val="fr-FR"/>
+                        </w:rPr>
+                        <m:t>0</m:t>
+                      </m:r>
+                    </m:sub>
+                  </m:sSub>
+                  <m:r>
+                    <m:rPr>
+                      <m:sty m:val="p"/>
+                    </m:rPr>
+                    <w:rPr>
+                      <w:rFonts w:ascii="Cambria Math" w:hAnsi="Cambria Math"/>
+                      <w:sz w:val="24"/>
+                      <w:lang w:val="fr-FR"/>
+                    </w:rPr>
+                    <m:t>+</m:t>
+                  </m:r>
+                  <m:r>
+                    <w:rPr>
+                      <w:rFonts w:ascii="Cambria Math" w:hAnsi="Cambria Math"/>
+                      <w:sz w:val="24"/>
+                      <w:lang w:val="fr-FR"/>
+                    </w:rPr>
+                    <m:t>tx</m:t>
+                  </m:r>
+                </m:e>
+                <m:e>
+                  <m:sSub>
+                    <m:sSubPr>
+                      <m:ctrlPr>
+                        <w:rPr>
+                          <w:rFonts w:ascii="Cambria Math" w:hAnsi="Cambria Math"/>
+                          <w:sz w:val="24"/>
+                          <w:lang w:val="fr-FR"/>
+                        </w:rPr>
+                      </m:ctrlPr>
+                    </m:sSubPr>
+                    <m:e>
+                      <m:r>
+                        <w:rPr>
+                          <w:rFonts w:ascii="Cambria Math" w:hAnsi="Cambria Math"/>
+                          <w:sz w:val="24"/>
+                          <w:lang w:val="fr-FR"/>
+                        </w:rPr>
+                        <m:t>y</m:t>
+                      </m:r>
+                    </m:e>
+                    <m:sub>
+                      <m:r>
+                        <m:rPr>
+                          <m:sty m:val="p"/>
+                        </m:rPr>
+                        <w:rPr>
+                          <w:rFonts w:ascii="Cambria Math" w:hAnsi="Cambria Math"/>
+                          <w:sz w:val="24"/>
+                          <w:lang w:val="fr-FR"/>
+                        </w:rPr>
+                        <m:t>0</m:t>
+                      </m:r>
+                    </m:sub>
+                  </m:sSub>
+                  <m:r>
+                    <m:rPr>
+                      <m:sty m:val="p"/>
+                    </m:rPr>
+                    <w:rPr>
+                      <w:rFonts w:ascii="Cambria Math" w:hAnsi="Cambria Math"/>
+                      <w:sz w:val="24"/>
+                      <w:lang w:val="fr-FR"/>
+                    </w:rPr>
+                    <m:t>+</m:t>
+                  </m:r>
+                  <m:r>
+                    <w:rPr>
+                      <w:rFonts w:ascii="Cambria Math" w:hAnsi="Cambria Math"/>
+                      <w:sz w:val="24"/>
+                      <w:lang w:val="fr-FR"/>
+                    </w:rPr>
+                    <m:t>ty</m:t>
+                  </m:r>
+                </m:e>
+                <m:e>
+                  <m:sSub>
+                    <m:sSubPr>
+                      <m:ctrlPr>
+                        <w:rPr>
+                          <w:rFonts w:ascii="Cambria Math" w:hAnsi="Cambria Math"/>
+                          <w:sz w:val="24"/>
+                          <w:lang w:val="fr-FR"/>
+                        </w:rPr>
+                      </m:ctrlPr>
+                    </m:sSubPr>
+                    <m:e>
+                      <m:r>
+                        <w:rPr>
+                          <w:rFonts w:ascii="Cambria Math" w:hAnsi="Cambria Math"/>
+                          <w:sz w:val="24"/>
+                          <w:lang w:val="fr-FR"/>
+                        </w:rPr>
+                        <m:t>z</m:t>
+                      </m:r>
+                    </m:e>
+                    <m:sub>
+                      <m:r>
+                        <m:rPr>
+                          <m:sty m:val="p"/>
+                        </m:rPr>
+                        <w:rPr>
+                          <w:rFonts w:ascii="Cambria Math" w:hAnsi="Cambria Math"/>
+                          <w:sz w:val="24"/>
+                          <w:lang w:val="fr-FR"/>
+                        </w:rPr>
+                        <m:t>0</m:t>
+                      </m:r>
+                    </m:sub>
+                  </m:sSub>
+                  <m:r>
+                    <m:rPr>
+                      <m:sty m:val="p"/>
+                    </m:rPr>
+                    <w:rPr>
+                      <w:rFonts w:ascii="Cambria Math" w:hAnsi="Cambria Math"/>
+                      <w:sz w:val="24"/>
+                      <w:lang w:val="fr-FR"/>
+                    </w:rPr>
+                    <m:t>+</m:t>
+                  </m:r>
+                  <m:r>
+                    <w:rPr>
+                      <w:rFonts w:ascii="Cambria Math" w:hAnsi="Cambria Math"/>
+                      <w:sz w:val="24"/>
+                      <w:lang w:val="fr-FR"/>
+                    </w:rPr>
+                    <m:t>tz</m:t>
+                  </m:r>
+                </m:e>
+              </m:eqArr>
+            </m:e>
+          </m:d>
+          <m:r>
+            <m:rPr>
+              <m:sty m:val="p"/>
+            </m:rPr>
+            <w:rPr>
+              <w:rFonts w:ascii="Cambria Math" w:hAnsi="Cambria Math"/>
+              <w:sz w:val="24"/>
+              <w:lang w:val="fr-FR"/>
+            </w:rPr>
+            <m:t xml:space="preserve"> </m:t>
+          </m:r>
+          <m:r>
+            <w:rPr>
+              <w:rFonts w:ascii="Cambria Math" w:hAnsi="Cambria Math"/>
+              <w:sz w:val="24"/>
+              <w:lang w:val="fr-FR"/>
+            </w:rPr>
+            <m:t>avec</m:t>
+          </m:r>
+          <m:r>
+            <m:rPr>
+              <m:sty m:val="p"/>
+            </m:rPr>
+            <w:rPr>
+              <w:rFonts w:ascii="Cambria Math" w:hAnsi="Cambria Math"/>
+              <w:sz w:val="24"/>
+              <w:lang w:val="fr-FR"/>
+            </w:rPr>
+            <m:t xml:space="preserve"> </m:t>
+          </m:r>
+          <m:r>
+            <w:rPr>
+              <w:rFonts w:ascii="Cambria Math" w:hAnsi="Cambria Math"/>
+              <w:sz w:val="24"/>
+              <w:lang w:val="fr-FR"/>
+            </w:rPr>
+            <m:t>t</m:t>
+          </m:r>
+          <m:r>
+            <m:rPr>
+              <m:scr m:val="double-struck"/>
+              <m:sty m:val="p"/>
+            </m:rPr>
+            <w:rPr>
+              <w:rFonts w:ascii="Cambria Math" w:hAnsi="Cambria Math"/>
+              <w:sz w:val="24"/>
+              <w:lang w:val="fr-FR"/>
+            </w:rPr>
+            <m:t xml:space="preserve"> ∈ R</m:t>
+          </m:r>
+        </m:oMath>
+      </m:oMathPara>
+    </w:p>
+    <w:p>
+      <w:pPr>
+        <w:spacing w:line="360" w:lineRule="auto"/>
+        <w:rPr>
+          <w:rFonts w:asciiTheme="minorHAnsi" w:hAnsiTheme="minorHAnsi"/>
+          <w:sz w:val="24"/>
+          <w:lang w:val="fr-FR"/>
+        </w:rPr>
+      </w:pPr>
+      <w:r>
+        <w:rPr>
+          <w:rFonts w:asciiTheme="minorHAnsi" w:hAnsiTheme="minorHAnsi"/>
+          <w:sz w:val="24"/>
+          <w:lang w:val="fr-FR"/>
+        </w:rPr>
+        <w:t>Ou, les coordonnes (</w:t>
+      </w:r>
+      <m:oMath>
+        <m:sSub>
+          <m:sSubPr>
+            <m:ctrlPr>
+              <w:rPr>
+                <w:rFonts w:ascii="Cambria Math" w:hAnsi="Cambria Math"/>
+                <w:sz w:val="24"/>
+                <w:lang w:val="fr-FR"/>
+              </w:rPr>
+            </m:ctrlPr>
+          </m:sSubPr>
+          <m:e>
+            <m:r>
+              <w:rPr>
+                <w:rFonts w:ascii="Cambria Math" w:hAnsi="Cambria Math"/>
+                <w:sz w:val="24"/>
+                <w:lang w:val="fr-FR"/>
+              </w:rPr>
+              <m:t>x</m:t>
+            </m:r>
+          </m:e>
+          <m:sub>
+            <m:r>
+              <m:rPr>
+                <m:sty m:val="p"/>
+              </m:rPr>
+              <w:rPr>
+                <w:rFonts w:ascii="Cambria Math" w:hAnsi="Cambria Math"/>
+                <w:sz w:val="24"/>
+                <w:lang w:val="fr-FR"/>
+              </w:rPr>
+              <m:t>0</m:t>
+            </m:r>
+          </m:sub>
+        </m:sSub>
+        <m:r>
+          <m:rPr>
+            <m:sty m:val="p"/>
+          </m:rPr>
+          <w:rPr>
+            <w:rFonts w:ascii="Cambria Math" w:hAnsi="Cambria Math"/>
+            <w:sz w:val="24"/>
+            <w:lang w:val="fr-FR"/>
+          </w:rPr>
+          <m:t>,</m:t>
+        </m:r>
+        <m:sSub>
+          <m:sSubPr>
+            <m:ctrlPr>
+              <w:rPr>
+                <w:rFonts w:ascii="Cambria Math" w:hAnsi="Cambria Math"/>
+                <w:sz w:val="24"/>
+                <w:lang w:val="fr-FR"/>
+              </w:rPr>
+            </m:ctrlPr>
+          </m:sSubPr>
+          <m:e>
+            <m:r>
+              <w:rPr>
+                <w:rFonts w:ascii="Cambria Math" w:hAnsi="Cambria Math"/>
+                <w:sz w:val="24"/>
+                <w:lang w:val="fr-FR"/>
+              </w:rPr>
+              <m:t>y</m:t>
+            </m:r>
+          </m:e>
+          <m:sub>
+            <m:r>
+              <m:rPr>
+                <m:sty m:val="p"/>
+              </m:rPr>
+              <w:rPr>
+                <w:rFonts w:ascii="Cambria Math" w:hAnsi="Cambria Math"/>
+                <w:sz w:val="24"/>
+                <w:lang w:val="fr-FR"/>
+              </w:rPr>
+              <m:t>0</m:t>
+            </m:r>
+          </m:sub>
+        </m:sSub>
+        <m:r>
+          <m:rPr>
+            <m:sty m:val="p"/>
+          </m:rPr>
+          <w:rPr>
+            <w:rFonts w:ascii="Cambria Math" w:hAnsi="Cambria Math"/>
+            <w:sz w:val="24"/>
+            <w:lang w:val="fr-FR"/>
+          </w:rPr>
+          <m:t>,</m:t>
+        </m:r>
+        <m:sSub>
+          <m:sSubPr>
+            <m:ctrlPr>
+              <w:rPr>
+                <w:rFonts w:ascii="Cambria Math" w:hAnsi="Cambria Math"/>
+                <w:sz w:val="24"/>
+                <w:lang w:val="fr-FR"/>
+              </w:rPr>
+            </m:ctrlPr>
+          </m:sSubPr>
+          <m:e>
+            <m:r>
+              <w:rPr>
+                <w:rFonts w:ascii="Cambria Math" w:hAnsi="Cambria Math"/>
+                <w:sz w:val="24"/>
+                <w:lang w:val="fr-FR"/>
+              </w:rPr>
+              <m:t>z</m:t>
+            </m:r>
+          </m:e>
+          <m:sub>
+            <m:r>
+              <m:rPr>
+                <m:sty m:val="p"/>
+              </m:rPr>
+              <w:rPr>
+                <w:rFonts w:ascii="Cambria Math" w:hAnsi="Cambria Math"/>
+                <w:sz w:val="24"/>
+                <w:lang w:val="fr-FR"/>
+              </w:rPr>
+              <m:t>0</m:t>
+            </m:r>
+          </m:sub>
+        </m:sSub>
+      </m:oMath>
+      <w:r>
+        <w:rPr>
+          <w:rFonts w:asciiTheme="minorHAnsi" w:hAnsiTheme="minorHAnsi"/>
+          <w:sz w:val="24"/>
+          <w:lang w:val="fr-FR"/>
+        </w:rPr>
+        <w:t xml:space="preserve">) correspondent aux coordonnées du point précédant celui qui passe le plan x et les nombres x, y et z représentent le déplacement entre les deux points dans chacun des plans. A partir d’ici, on pose l’équation </w:t>
+      </w:r>
+      <m:oMath>
+        <m:sSub>
+          <m:sSubPr>
+            <m:ctrlPr>
+              <w:rPr>
+                <w:rFonts w:ascii="Cambria Math" w:hAnsi="Cambria Math"/>
+                <w:sz w:val="24"/>
+                <w:lang w:val="fr-FR"/>
+              </w:rPr>
+            </m:ctrlPr>
+          </m:sSubPr>
+          <m:e>
+            <m:r>
+              <w:rPr>
+                <w:rFonts w:ascii="Cambria Math" w:hAnsi="Cambria Math"/>
+                <w:sz w:val="24"/>
+                <w:lang w:val="fr-FR"/>
+              </w:rPr>
+              <m:t>x</m:t>
+            </m:r>
+          </m:e>
+          <m:sub>
+            <m:r>
+              <m:rPr>
+                <m:sty m:val="p"/>
+              </m:rPr>
+              <w:rPr>
+                <w:rFonts w:ascii="Cambria Math" w:hAnsi="Cambria Math"/>
+                <w:sz w:val="24"/>
+                <w:lang w:val="fr-FR"/>
+              </w:rPr>
+              <m:t>0</m:t>
+            </m:r>
+          </m:sub>
+        </m:sSub>
+        <m:r>
+          <m:rPr>
+            <m:sty m:val="p"/>
+          </m:rPr>
+          <w:rPr>
+            <w:rFonts w:ascii="Cambria Math" w:hAnsi="Cambria Math"/>
+            <w:sz w:val="24"/>
+            <w:lang w:val="fr-FR"/>
+          </w:rPr>
+          <m:t>+</m:t>
+        </m:r>
+        <m:r>
+          <w:rPr>
+            <w:rFonts w:ascii="Cambria Math" w:hAnsi="Cambria Math"/>
+            <w:sz w:val="24"/>
+            <w:lang w:val="fr-FR"/>
+          </w:rPr>
+          <m:t>tx</m:t>
+        </m:r>
+        <m:r>
+          <m:rPr>
+            <m:sty m:val="p"/>
+          </m:rPr>
+          <w:rPr>
+            <w:rFonts w:ascii="Cambria Math" w:hAnsi="Cambria Math"/>
+            <w:sz w:val="24"/>
+            <w:lang w:val="fr-FR"/>
+          </w:rPr>
+          <m:t>=0</m:t>
+        </m:r>
+      </m:oMath>
+      <w:r>
+        <w:rPr>
+          <w:rFonts w:asciiTheme="minorHAnsi" w:hAnsiTheme="minorHAnsi"/>
+          <w:sz w:val="24"/>
+          <w:lang w:val="fr-FR"/>
+        </w:rPr>
+        <w:t xml:space="preserve"> et on trouve t. Une fois cela fait, on détermine les coordonnées en y puis en z. Nous obtenons donc un point</w:t>
+      </w:r>
+      <m:oMath>
+        <m:r>
+          <m:rPr>
+            <m:sty m:val="p"/>
+          </m:rPr>
+          <w:rPr>
+            <w:rFonts w:ascii="Cambria Math" w:hAnsi="Cambria Math"/>
+            <w:sz w:val="24"/>
+            <w:lang w:val="fr-FR"/>
+          </w:rPr>
+          <m:t xml:space="preserve">(0, </m:t>
+        </m:r>
+        <m:sSub>
+          <m:sSubPr>
+            <m:ctrlPr>
+              <w:rPr>
+                <w:rFonts w:ascii="Cambria Math" w:hAnsi="Cambria Math"/>
+                <w:sz w:val="24"/>
+                <w:lang w:val="fr-FR"/>
+              </w:rPr>
+            </m:ctrlPr>
+          </m:sSubPr>
+          <m:e>
+            <m:r>
+              <w:rPr>
+                <w:rFonts w:ascii="Cambria Math" w:hAnsi="Cambria Math"/>
+                <w:sz w:val="24"/>
+                <w:lang w:val="fr-FR"/>
+              </w:rPr>
+              <m:t>y</m:t>
+            </m:r>
+          </m:e>
+          <m:sub>
+            <m:r>
+              <w:rPr>
+                <w:rFonts w:ascii="Cambria Math" w:hAnsi="Cambria Math"/>
+                <w:sz w:val="24"/>
+                <w:lang w:val="fr-FR"/>
+              </w:rPr>
+              <m:t>p</m:t>
+            </m:r>
+          </m:sub>
+        </m:sSub>
+        <m:r>
+          <m:rPr>
+            <m:sty m:val="p"/>
+          </m:rPr>
+          <w:rPr>
+            <w:rFonts w:ascii="Cambria Math" w:hAnsi="Cambria Math"/>
+            <w:sz w:val="24"/>
+            <w:lang w:val="fr-FR"/>
+          </w:rPr>
+          <m:t>,</m:t>
+        </m:r>
+        <m:sSub>
+          <m:sSubPr>
+            <m:ctrlPr>
+              <w:rPr>
+                <w:rFonts w:ascii="Cambria Math" w:hAnsi="Cambria Math"/>
+                <w:sz w:val="24"/>
+                <w:lang w:val="fr-FR"/>
+              </w:rPr>
+            </m:ctrlPr>
+          </m:sSubPr>
+          <m:e>
+            <m:r>
+              <w:rPr>
+                <w:rFonts w:ascii="Cambria Math" w:hAnsi="Cambria Math"/>
+                <w:sz w:val="24"/>
+                <w:lang w:val="fr-FR"/>
+              </w:rPr>
+              <m:t>z</m:t>
+            </m:r>
+          </m:e>
+          <m:sub>
+            <m:r>
+              <w:rPr>
+                <w:rFonts w:ascii="Cambria Math" w:hAnsi="Cambria Math"/>
+                <w:sz w:val="24"/>
+                <w:lang w:val="fr-FR"/>
+              </w:rPr>
+              <m:t>p</m:t>
+            </m:r>
+          </m:sub>
+        </m:sSub>
+      </m:oMath>
+      <w:r>
+        <w:rPr>
+          <w:rFonts w:asciiTheme="minorHAnsi" w:hAnsiTheme="minorHAnsi"/>
+          <w:sz w:val="24"/>
+          <w:lang w:val="fr-FR"/>
+        </w:rPr>
+        <w:t xml:space="preserve">). Nous inspectons alors les deux conditions suivantes : </w:t>
+      </w:r>
+    </w:p>
+    <w:p>
+      <w:pPr>
+        <w:spacing w:line="360" w:lineRule="auto"/>
+        <w:jc w:val="center"/>
+        <w:rPr>
+          <w:rFonts w:asciiTheme="minorHAnsi" w:hAnsiTheme="minorHAnsi"/>
+          <w:sz w:val="24"/>
+          <w:lang w:val="fr-FR"/>
+        </w:rPr>
+      </w:pPr>
+      <m:oMathPara>
+        <m:oMath>
+          <m:r>
+            <m:rPr>
+              <m:sty m:val="p"/>
+            </m:rPr>
+            <w:rPr>
+              <w:rFonts w:ascii="Cambria Math" w:hAnsi="Cambria Math"/>
+              <w:sz w:val="24"/>
+              <w:lang w:val="fr-FR"/>
+            </w:rPr>
+            <m:t>-0.1524</m:t>
+          </m:r>
+          <m:r>
+            <m:rPr>
+              <m:sty m:val="p"/>
+            </m:rPr>
+            <w:rPr>
+              <w:rFonts w:ascii="Cambria Math" w:hAnsi="Cambria Math"/>
+              <w:sz w:val="24"/>
+              <w:lang w:val="fr-FR"/>
+            </w:rPr>
+            <m:t>m</m:t>
+          </m:r>
+          <m:r>
+            <m:rPr>
+              <m:sty m:val="p"/>
+            </m:rPr>
+            <w:rPr>
+              <w:rFonts w:ascii="Cambria Math" w:hAnsi="Cambria Math"/>
+              <w:sz w:val="24"/>
+              <w:lang w:val="fr-FR"/>
+            </w:rPr>
+            <m:t xml:space="preserve">≤ </m:t>
+          </m:r>
+          <m:sSub>
+            <m:sSubPr>
+              <m:ctrlPr>
+                <w:rPr>
+                  <w:rFonts w:ascii="Cambria Math" w:hAnsi="Cambria Math"/>
+                  <w:sz w:val="24"/>
+                  <w:lang w:val="fr-FR"/>
+                </w:rPr>
+              </m:ctrlPr>
+            </m:sSubPr>
+            <m:e>
+              <m:r>
+                <w:rPr>
+                  <w:rFonts w:ascii="Cambria Math" w:hAnsi="Cambria Math"/>
+                  <w:sz w:val="24"/>
+                  <w:lang w:val="fr-FR"/>
+                </w:rPr>
+                <m:t>y</m:t>
+              </m:r>
+            </m:e>
+            <m:sub>
+              <m:r>
+                <w:rPr>
+                  <w:rFonts w:ascii="Cambria Math" w:hAnsi="Cambria Math"/>
+                  <w:sz w:val="24"/>
+                  <w:lang w:val="fr-FR"/>
+                </w:rPr>
+                <m:t>p</m:t>
+              </m:r>
+            </m:sub>
+          </m:sSub>
+          <m:r>
+            <m:rPr>
+              <m:sty m:val="p"/>
+            </m:rPr>
+            <w:rPr>
+              <w:rFonts w:ascii="Cambria Math" w:hAnsi="Cambria Math"/>
+              <w:sz w:val="24"/>
+              <w:lang w:val="fr-FR"/>
+            </w:rPr>
+            <m:t>≤0.1524</m:t>
+          </m:r>
+          <m:r>
+            <m:rPr>
+              <m:sty m:val="p"/>
+            </m:rPr>
+            <w:rPr>
+              <w:rFonts w:ascii="Cambria Math" w:hAnsi="Cambria Math"/>
+              <w:sz w:val="24"/>
+              <w:lang w:val="fr-FR"/>
+            </w:rPr>
+            <m:t>m</m:t>
+          </m:r>
+          <m:r>
+            <m:rPr>
+              <m:sty m:val="p"/>
+            </m:rPr>
+            <w:rPr>
+              <w:rFonts w:ascii="Cambria Math" w:hAnsi="Cambria Math"/>
+              <w:sz w:val="24"/>
+              <w:lang w:val="fr-FR"/>
+            </w:rPr>
+            <m:t xml:space="preserve">  &amp;&amp;  0.8</m:t>
+          </m:r>
+          <m:r>
+            <m:rPr>
+              <m:sty m:val="p"/>
+            </m:rPr>
+            <w:rPr>
+              <w:rFonts w:ascii="Cambria Math" w:hAnsi="Cambria Math"/>
+              <w:sz w:val="24"/>
+              <w:lang w:val="fr-FR"/>
+            </w:rPr>
+            <m:t>m</m:t>
+          </m:r>
+          <m:r>
+            <m:rPr>
+              <m:sty m:val="p"/>
+            </m:rPr>
+            <w:rPr>
+              <w:rFonts w:ascii="Cambria Math" w:hAnsi="Cambria Math"/>
+              <w:sz w:val="24"/>
+              <w:lang w:val="fr-FR"/>
+            </w:rPr>
+            <m:t xml:space="preserve">≤ </m:t>
+          </m:r>
+          <m:sSub>
+            <m:sSubPr>
+              <m:ctrlPr>
+                <w:rPr>
+                  <w:rFonts w:ascii="Cambria Math" w:hAnsi="Cambria Math"/>
+                  <w:sz w:val="24"/>
+                  <w:lang w:val="fr-FR"/>
+                </w:rPr>
+              </m:ctrlPr>
+            </m:sSubPr>
+            <m:e>
+              <m:r>
+                <w:rPr>
+                  <w:rFonts w:ascii="Cambria Math" w:hAnsi="Cambria Math"/>
+                  <w:sz w:val="24"/>
+                  <w:lang w:val="fr-FR"/>
+                </w:rPr>
+                <m:t>z</m:t>
+              </m:r>
+            </m:e>
+            <m:sub>
+              <m:r>
+                <w:rPr>
+                  <w:rFonts w:ascii="Cambria Math" w:hAnsi="Cambria Math"/>
+                  <w:sz w:val="24"/>
+                  <w:lang w:val="fr-FR"/>
+                </w:rPr>
+                <m:t>p</m:t>
+              </m:r>
+            </m:sub>
+          </m:sSub>
+          <m:r>
+            <m:rPr>
+              <m:sty m:val="p"/>
+            </m:rPr>
+            <w:rPr>
+              <w:rFonts w:ascii="Cambria Math" w:hAnsi="Cambria Math"/>
+              <w:sz w:val="24"/>
+              <w:lang w:val="fr-FR"/>
+            </w:rPr>
+            <m:t>≤1.8</m:t>
+          </m:r>
+          <m:r>
+            <w:rPr>
+              <w:rFonts w:ascii="Cambria Math" w:hAnsi="Cambria Math"/>
+              <w:sz w:val="24"/>
+              <w:lang w:val="fr-FR"/>
+            </w:rPr>
+            <m:t>m</m:t>
+          </m:r>
+        </m:oMath>
+      </m:oMathPara>
+    </w:p>
+    <w:p>
+      <w:pPr>
+        <w:spacing w:line="360" w:lineRule="auto"/>
+        <w:rPr>
+          <w:rFonts w:asciiTheme="minorHAnsi" w:hAnsiTheme="minorHAnsi"/>
+          <w:sz w:val="24"/>
+          <w:lang w:val="fr-FR"/>
+        </w:rPr>
+      </w:pPr>
+      <w:r>
+        <w:rPr>
+          <w:rFonts w:asciiTheme="minorHAnsi" w:hAnsiTheme="minorHAnsi"/>
+          <w:sz w:val="24"/>
+          <w:lang w:val="fr-FR"/>
+        </w:rPr>
+        <w:t>Si ces deux conditions sont réunies, le tir est une prise, sinon, c’est une balle.</w:t>
+      </w:r>
     </w:p>
     <w:p>
       <w:pPr>
@@ -1647,7 +2607,7 @@
     </w:p>
     <w:p>
       <w:pPr>
-        <w:pStyle w:val="Heading1"/>
+        <w:pStyle w:val="Titre1"/>
       </w:pPr>
       <w:bookmarkStart w:id="4" w:name="_Toc432755591"/>
       <w:r>
@@ -1672,7 +2632,7 @@
     </w:p>
     <w:p>
       <w:pPr>
-        <w:pStyle w:val="Heading1"/>
+        <w:pStyle w:val="Titre1"/>
       </w:pPr>
       <w:bookmarkStart w:id="5" w:name="_Toc432755592"/>
       <w:r>
@@ -1697,7 +2657,7 @@
     </w:p>
     <w:p>
       <w:pPr>
-        <w:pStyle w:val="Heading1"/>
+        <w:pStyle w:val="Titre1"/>
       </w:pPr>
       <w:bookmarkStart w:id="6" w:name="_Toc432755593"/>
       <w:r>
@@ -1706,8 +2666,177 @@
       </w:r>
       <w:bookmarkEnd w:id="6"/>
     </w:p>
+    <w:p/>
+    <w:p>
+      <w:pPr>
+        <w:spacing w:line="360" w:lineRule="auto"/>
+        <w:rPr>
+          <w:rFonts w:asciiTheme="minorHAnsi" w:hAnsiTheme="minorHAnsi"/>
+          <w:sz w:val="24"/>
+          <w:lang w:val="fr-FR"/>
+        </w:rPr>
+      </w:pPr>
+      <w:r>
+        <w:tab/>
+      </w:r>
+      <w:r>
+        <w:rPr>
+          <w:rFonts w:asciiTheme="minorHAnsi" w:hAnsiTheme="minorHAnsi"/>
+          <w:sz w:val="24"/>
+        </w:rPr>
+        <w:t xml:space="preserve">Dans le cadre de ce second laboratoire, nous avons eu quelques défis à surmonter. Tout </w:t>
+      </w:r>
+      <w:r>
+        <w:rPr>
+          <w:rFonts w:asciiTheme="minorHAnsi" w:hAnsiTheme="minorHAnsi"/>
+          <w:sz w:val="24"/>
+          <w:lang w:val="fr-FR"/>
+        </w:rPr>
+        <w:t>d’abord, nous avions remarqué que les calculs pour l’ensemble des simulations étaient très semblables, nous avons donc décidé de découper tout cela dans des classes spécifiques et utiliser l’héritage pour dupliquer le moins possible. Or, MATLAB est avant tout un langage de calcul avant d’être un langage de programmation oriente objet. Nous avons donc dû nous adapter à celui-ci afin d’en tirer le plus d’avantages possibles et de rendre notre code plus lisible et facile d’accès</w:t>
+      </w:r>
+      <w:r>
+        <w:rPr>
+          <w:rFonts w:asciiTheme="minorHAnsi" w:hAnsiTheme="minorHAnsi"/>
+          <w:sz w:val="24"/>
+          <w:lang w:val="fr-FR"/>
+        </w:rPr>
+        <w:t>.</w:t>
+      </w:r>
+    </w:p>
+    <w:p>
+      <w:pPr>
+        <w:spacing w:line="360" w:lineRule="auto"/>
+        <w:rPr>
+          <w:rFonts w:asciiTheme="minorHAnsi" w:hAnsiTheme="minorHAnsi"/>
+          <w:sz w:val="24"/>
+          <w:lang w:val="fr-FR"/>
+        </w:rPr>
+      </w:pPr>
+      <w:r>
+        <w:rPr>
+          <w:rFonts w:asciiTheme="minorHAnsi" w:hAnsiTheme="minorHAnsi"/>
+          <w:sz w:val="24"/>
+          <w:lang w:val="fr-FR"/>
+        </w:rPr>
+        <w:tab/>
+        <w:t xml:space="preserve">Aussi, </w:t>
+      </w:r>
+      <w:r>
+        <w:rPr>
+          <w:rFonts w:asciiTheme="minorHAnsi" w:hAnsiTheme="minorHAnsi"/>
+          <w:sz w:val="24"/>
+          <w:lang w:val="fr-FR"/>
+        </w:rPr>
+        <w:t>nous avons rencontré quelques difficultés pour déterminer si un lancer était une prise ou une balle. En effet, nous n’avions pas tout de suite pensé que nous pouvions utiliser des notions vus dans notre cours d’algèbre linéaire afin de déterminer si le tir était valide ou non. C’est après un certain temps de réflexions que nous avons pensé à faire une droite et de vérifier si celle-ci est interceptée par la zone de prise. Par la suite, il a fallu réfléchir à notre condition pour sélectionner nos deux points. La solution a ici été assez trivial et nous avons tout simplement décider de prendre le premier point de la trajectoire du lancer avant le plan x et du dernier point avant ce dernier.</w:t>
+      </w:r>
+    </w:p>
+    <w:p>
+      <w:pPr>
+        <w:spacing w:line="360" w:lineRule="auto"/>
+        <w:rPr>
+          <w:rFonts w:asciiTheme="minorHAnsi" w:hAnsiTheme="minorHAnsi"/>
+        </w:rPr>
+      </w:pPr>
+      <w:r>
+        <w:rPr>
+          <w:rFonts w:asciiTheme="minorHAnsi" w:hAnsiTheme="minorHAnsi"/>
+          <w:sz w:val="24"/>
+          <w:lang w:val="fr-FR"/>
+        </w:rPr>
+        <w:tab/>
+        <w:t xml:space="preserve">Enfin, nous avons beaucoup réfléchis sur la validité de nos simulations. Effectivement, nous voulions </w:t>
+      </w:r>
+      <w:r>
+        <w:rPr>
+          <w:rFonts w:asciiTheme="minorHAnsi" w:hAnsiTheme="minorHAnsi"/>
+          <w:sz w:val="24"/>
+          <w:lang w:val="fr-FR"/>
+        </w:rPr>
+        <w:t>être</w:t>
+      </w:r>
+      <w:r>
+        <w:rPr>
+          <w:rFonts w:asciiTheme="minorHAnsi" w:hAnsiTheme="minorHAnsi"/>
+          <w:sz w:val="24"/>
+          <w:lang w:val="fr-FR"/>
+        </w:rPr>
+        <w:t xml:space="preserve"> </w:t>
+      </w:r>
+      <w:r>
+        <w:rPr>
+          <w:rFonts w:asciiTheme="minorHAnsi" w:hAnsiTheme="minorHAnsi"/>
+          <w:sz w:val="24"/>
+          <w:lang w:val="fr-FR"/>
+        </w:rPr>
+        <w:t>certains</w:t>
+      </w:r>
+      <w:r>
+        <w:rPr>
+          <w:rFonts w:asciiTheme="minorHAnsi" w:hAnsiTheme="minorHAnsi"/>
+          <w:sz w:val="24"/>
+          <w:lang w:val="fr-FR"/>
+        </w:rPr>
+        <w:t xml:space="preserve"> que, par exemple, </w:t>
+      </w:r>
+      <w:r>
+        <w:rPr>
+          <w:rFonts w:asciiTheme="minorHAnsi" w:hAnsiTheme="minorHAnsi"/>
+          <w:sz w:val="24"/>
+          <w:lang w:val="fr-FR"/>
+        </w:rPr>
+        <w:t>l’effet M</w:t>
+      </w:r>
+      <w:r>
+        <w:rPr>
+          <w:rFonts w:asciiTheme="minorHAnsi" w:hAnsiTheme="minorHAnsi"/>
+          <w:sz w:val="24"/>
+          <w:lang w:val="fr-FR"/>
+        </w:rPr>
+        <w:t>agnus était a</w:t>
+      </w:r>
+      <w:r>
+        <w:rPr>
+          <w:rFonts w:asciiTheme="minorHAnsi" w:hAnsiTheme="minorHAnsi"/>
+          <w:sz w:val="24"/>
+          <w:lang w:val="fr-FR"/>
+        </w:rPr>
+        <w:t>ppliqué</w:t>
+      </w:r>
+      <w:r>
+        <w:rPr>
+          <w:rFonts w:asciiTheme="minorHAnsi" w:hAnsiTheme="minorHAnsi"/>
+          <w:sz w:val="24"/>
+          <w:lang w:val="fr-FR"/>
+        </w:rPr>
+        <w:t xml:space="preserve"> dans le bon sens. </w:t>
+      </w:r>
+      <w:r>
+        <w:rPr>
+          <w:rFonts w:asciiTheme="minorHAnsi" w:hAnsiTheme="minorHAnsi"/>
+          <w:sz w:val="24"/>
+          <w:lang w:val="fr-FR"/>
+        </w:rPr>
+        <w:t>En d’autres termes,</w:t>
+      </w:r>
+      <w:r>
+        <w:rPr>
+          <w:rFonts w:asciiTheme="minorHAnsi" w:hAnsiTheme="minorHAnsi"/>
+          <w:sz w:val="24"/>
+          <w:lang w:val="fr-FR"/>
+        </w:rPr>
+        <w:t xml:space="preserve"> que la balle faisait une courbe dans le sens attendu, le sens physique. </w:t>
+      </w:r>
+      <w:r>
+        <w:rPr>
+          <w:rFonts w:asciiTheme="minorHAnsi" w:hAnsiTheme="minorHAnsi"/>
+          <w:sz w:val="24"/>
+          <w:lang w:val="fr-FR"/>
+        </w:rPr>
+        <w:t xml:space="preserve">Nous avons donc transposé le problème dans la réalité et avons fait confiance à notre sens logique et notre expérience réelle. </w:t>
+      </w:r>
+    </w:p>
     <w:sectPr>
-      <w:footerReference w:type="default" r:id="rId8"/>
+      <w:footerReference w:type="default" r:id="rId9"/>
       <w:type w:val="continuous"/>
       <w:pgSz w:w="12240" w:h="15840"/>
       <w:pgMar w:top="1440" w:right="1440" w:bottom="1440" w:left="1440" w:header="720" w:footer="720" w:gutter="0"/>
@@ -1752,7 +2881,7 @@
     <w:sdtContent>
       <w:p>
         <w:pPr>
-          <w:pStyle w:val="Footer"/>
+          <w:pStyle w:val="Pieddepage"/>
           <w:jc w:val="right"/>
         </w:pPr>
         <w:r>
@@ -1769,7 +2898,7 @@
             <w:noProof/>
             <w:lang w:val="fr-FR"/>
           </w:rPr>
-          <w:t>6</w:t>
+          <w:t>3</w:t>
         </w:r>
         <w:r>
           <w:fldChar w:fldCharType="end"/>
@@ -1779,7 +2908,7 @@
   </w:sdt>
   <w:p>
     <w:pPr>
-      <w:pStyle w:val="Footer"/>
+      <w:pStyle w:val="Pieddepage"/>
     </w:pPr>
   </w:p>
 </w:ftr>
@@ -1808,16 +2937,16 @@
 <w:hdr xmlns:wpc="http://schemas.microsoft.com/office/word/2010/wordprocessingCanvas" xmlns:mc="http://schemas.openxmlformats.org/markup-compatibility/2006" xmlns:o="urn:schemas-microsoft-com:office:office" xmlns:r="http://schemas.openxmlformats.org/officeDocument/2006/relationships" xmlns:m="http://schemas.openxmlformats.org/officeDocument/2006/math" xmlns:v="urn:schemas-microsoft-com:vml" xmlns:wp14="http://schemas.microsoft.com/office/word/2010/wordprocessingDrawing" xmlns:wp="http://schemas.openxmlformats.org/drawingml/2006/wordprocessingDrawing" xmlns:w10="urn:schemas-microsoft-com:office:word" xmlns:w="http://schemas.openxmlformats.org/wordprocessingml/2006/main" xmlns:w14="http://schemas.microsoft.com/office/word/2010/wordml" xmlns:w15="http://schemas.microsoft.com/office/word/2012/wordml" xmlns:wpg="http://schemas.microsoft.com/office/word/2010/wordprocessingGroup" xmlns:wpi="http://schemas.microsoft.com/office/word/2010/wordprocessingInk" xmlns:wne="http://schemas.microsoft.com/office/word/2006/wordml" xmlns:wps="http://schemas.microsoft.com/office/word/2010/wordprocessingShape" mc:Ignorable="w14 w15 wp14">
   <w:p>
     <w:pPr>
-      <w:pStyle w:val="Header"/>
+      <w:pStyle w:val="En-tte"/>
       <w:jc w:val="right"/>
     </w:pPr>
     <w:r>
       <w:rPr>
         <w:noProof/>
-        <w:lang w:eastAsia="fr-CA"/>
+        <w:lang w:val="en-US" w:eastAsia="en-US"/>
       </w:rPr>
       <w:drawing>
-        <wp:inline distT="0" distB="0" distL="0" distR="0" wp14:anchorId="3EA4631F" wp14:editId="437B8097">
+        <wp:inline distT="0" distB="0" distL="0" distR="0" wp14:anchorId="14B4940D" wp14:editId="14B4940E">
           <wp:extent cx="1931035" cy="774955"/>
           <wp:effectExtent l="0" t="0" r="0" b="12700"/>
           <wp:docPr id="3" name="Image 3" descr="polytechnique_genie_impact_droite_fr_cmyk"/>
@@ -2273,11 +3402,11 @@
       <w:lang w:val="fr-CA" w:eastAsia="fr-FR"/>
     </w:rPr>
   </w:style>
-  <w:style w:type="paragraph" w:styleId="Heading1">
+  <w:style w:type="paragraph" w:styleId="Titre1">
     <w:name w:val="heading 1"/>
     <w:basedOn w:val="Normal"/>
     <w:next w:val="Normal"/>
-    <w:link w:val="Heading1Char"/>
+    <w:link w:val="Titre1Car"/>
     <w:uiPriority w:val="9"/>
     <w:qFormat/>
     <w:rsid w:val="00A4047D"/>
@@ -2294,13 +3423,13 @@
       <w:szCs w:val="32"/>
     </w:rPr>
   </w:style>
-  <w:style w:type="character" w:default="1" w:styleId="DefaultParagraphFont">
+  <w:style w:type="character" w:default="1" w:styleId="Policepardfaut">
     <w:name w:val="Default Paragraph Font"/>
     <w:uiPriority w:val="1"/>
     <w:semiHidden/>
     <w:unhideWhenUsed/>
   </w:style>
-  <w:style w:type="table" w:default="1" w:styleId="TableNormal">
+  <w:style w:type="table" w:default="1" w:styleId="TableauNormal">
     <w:name w:val="Normal Table"/>
     <w:uiPriority w:val="99"/>
     <w:semiHidden/>
@@ -2315,7 +3444,7 @@
       </w:tblCellMar>
     </w:tblPr>
   </w:style>
-  <w:style w:type="numbering" w:default="1" w:styleId="NoList">
+  <w:style w:type="numbering" w:default="1" w:styleId="Aucuneliste">
     <w:name w:val="No List"/>
     <w:uiPriority w:val="99"/>
     <w:semiHidden/>
@@ -2361,9 +3490,9 @@
       <w:color w:val="auto"/>
     </w:rPr>
   </w:style>
-  <w:style w:type="table" w:styleId="TableGrid">
+  <w:style w:type="table" w:styleId="Grilledutableau">
     <w:name w:val="Table Grid"/>
-    <w:basedOn w:val="TableNormal"/>
+    <w:basedOn w:val="TableauNormal"/>
     <w:uiPriority w:val="59"/>
     <w:rsid w:val="00A4047D"/>
     <w:pPr>
@@ -2386,10 +3515,10 @@
       </w:tblBorders>
     </w:tblPr>
   </w:style>
-  <w:style w:type="paragraph" w:styleId="Header">
+  <w:style w:type="paragraph" w:styleId="En-tte">
     <w:name w:val="header"/>
     <w:basedOn w:val="Normal"/>
-    <w:link w:val="HeaderChar"/>
+    <w:link w:val="En-tteCar"/>
     <w:uiPriority w:val="99"/>
     <w:unhideWhenUsed/>
     <w:rsid w:val="00A4047D"/>
@@ -2400,10 +3529,10 @@
       </w:tabs>
     </w:pPr>
   </w:style>
-  <w:style w:type="character" w:customStyle="1" w:styleId="HeaderChar">
-    <w:name w:val="Header Char"/>
-    <w:basedOn w:val="DefaultParagraphFont"/>
-    <w:link w:val="Header"/>
+  <w:style w:type="character" w:customStyle="1" w:styleId="En-tteCar">
+    <w:name w:val="En-tête Car"/>
+    <w:basedOn w:val="Policepardfaut"/>
+    <w:link w:val="En-tte"/>
     <w:uiPriority w:val="99"/>
     <w:rsid w:val="00A4047D"/>
     <w:rPr>
@@ -2413,10 +3542,10 @@
       <w:lang w:val="fr-CA" w:eastAsia="fr-FR"/>
     </w:rPr>
   </w:style>
-  <w:style w:type="paragraph" w:styleId="Footer">
+  <w:style w:type="paragraph" w:styleId="Pieddepage">
     <w:name w:val="footer"/>
     <w:basedOn w:val="Normal"/>
-    <w:link w:val="FooterChar"/>
+    <w:link w:val="PieddepageCar"/>
     <w:uiPriority w:val="99"/>
     <w:unhideWhenUsed/>
     <w:rsid w:val="00A4047D"/>
@@ -2427,10 +3556,10 @@
       </w:tabs>
     </w:pPr>
   </w:style>
-  <w:style w:type="character" w:customStyle="1" w:styleId="FooterChar">
-    <w:name w:val="Footer Char"/>
-    <w:basedOn w:val="DefaultParagraphFont"/>
-    <w:link w:val="Footer"/>
+  <w:style w:type="character" w:customStyle="1" w:styleId="PieddepageCar">
+    <w:name w:val="Pied de page Car"/>
+    <w:basedOn w:val="Policepardfaut"/>
+    <w:link w:val="Pieddepage"/>
     <w:uiPriority w:val="99"/>
     <w:rsid w:val="00A4047D"/>
     <w:rPr>
@@ -2440,10 +3569,10 @@
       <w:lang w:val="fr-CA" w:eastAsia="fr-FR"/>
     </w:rPr>
   </w:style>
-  <w:style w:type="character" w:customStyle="1" w:styleId="Heading1Char">
-    <w:name w:val="Heading 1 Char"/>
-    <w:basedOn w:val="DefaultParagraphFont"/>
-    <w:link w:val="Heading1"/>
+  <w:style w:type="character" w:customStyle="1" w:styleId="Titre1Car">
+    <w:name w:val="Titre 1 Car"/>
+    <w:basedOn w:val="Policepardfaut"/>
+    <w:link w:val="Titre1"/>
     <w:uiPriority w:val="9"/>
     <w:rsid w:val="00A4047D"/>
     <w:rPr>
@@ -2454,9 +3583,9 @@
       <w:lang w:val="fr-CA" w:eastAsia="fr-FR"/>
     </w:rPr>
   </w:style>
-  <w:style w:type="paragraph" w:styleId="TOCHeading">
+  <w:style w:type="paragraph" w:styleId="En-ttedetabledesmatires">
     <w:name w:val="TOC Heading"/>
-    <w:basedOn w:val="Heading1"/>
+    <w:basedOn w:val="Titre1"/>
     <w:next w:val="Normal"/>
     <w:uiPriority w:val="39"/>
     <w:unhideWhenUsed/>
@@ -2470,7 +3599,7 @@
       <w:lang w:val="en-US" w:eastAsia="en-US"/>
     </w:rPr>
   </w:style>
-  <w:style w:type="paragraph" w:styleId="TOC1">
+  <w:style w:type="paragraph" w:styleId="TM1">
     <w:name w:val="toc 1"/>
     <w:basedOn w:val="Normal"/>
     <w:next w:val="Normal"/>
@@ -2482,9 +3611,9 @@
       <w:spacing w:after="100"/>
     </w:pPr>
   </w:style>
-  <w:style w:type="character" w:styleId="Hyperlink">
+  <w:style w:type="character" w:styleId="Lienhypertexte">
     <w:name w:val="Hyperlink"/>
-    <w:basedOn w:val="DefaultParagraphFont"/>
+    <w:basedOn w:val="Policepardfaut"/>
     <w:uiPriority w:val="99"/>
     <w:unhideWhenUsed/>
     <w:rsid w:val="000F659A"/>
@@ -2762,7 +3891,7 @@
 </file>
 
 <file path=customXml/itemProps1.xml><?xml version="1.0" encoding="utf-8"?>
-<ds:datastoreItem xmlns:ds="http://schemas.openxmlformats.org/officeDocument/2006/customXml" ds:itemID="{AF7FFF86-9906-4A6C-BEFB-FFDDCD3F3B93}">
+<ds:datastoreItem xmlns:ds="http://schemas.openxmlformats.org/officeDocument/2006/customXml" ds:itemID="{7CCAC6AA-D581-42EF-B309-F7C1218D4163}">
   <ds:schemaRefs>
     <ds:schemaRef ds:uri="http://schemas.openxmlformats.org/officeDocument/2006/bibliography"/>
   </ds:schemaRefs>

</xml_diff>

<commit_message>
Update rapport, print VF
</commit_message>
<xml_diff>
--- a/TP2/rapport/PHS4700RapportLab2.docx
+++ b/TP2/rapport/PHS4700RapportLab2.docx
@@ -1,6 +1,6 @@
 
 <file path=word/document.xml><?xml version="1.0" encoding="utf-8"?>
-<w:document xmlns:wpc="http://schemas.microsoft.com/office/word/2010/wordprocessingCanvas" xmlns:mc="http://schemas.openxmlformats.org/markup-compatibility/2006" xmlns:o="urn:schemas-microsoft-com:office:office" xmlns:r="http://schemas.openxmlformats.org/officeDocument/2006/relationships" xmlns:m="http://schemas.openxmlformats.org/officeDocument/2006/math" xmlns:v="urn:schemas-microsoft-com:vml" xmlns:wp14="http://schemas.microsoft.com/office/word/2010/wordprocessingDrawing" xmlns:wp="http://schemas.openxmlformats.org/drawingml/2006/wordprocessingDrawing" xmlns:w10="urn:schemas-microsoft-com:office:word" xmlns:w="http://schemas.openxmlformats.org/wordprocessingml/2006/main" xmlns:w14="http://schemas.microsoft.com/office/word/2010/wordml" xmlns:w15="http://schemas.microsoft.com/office/word/2012/wordml" xmlns:wpg="http://schemas.microsoft.com/office/word/2010/wordprocessingGroup" xmlns:wpi="http://schemas.microsoft.com/office/word/2010/wordprocessingInk" xmlns:wne="http://schemas.microsoft.com/office/word/2006/wordml" xmlns:wps="http://schemas.microsoft.com/office/word/2010/wordprocessingShape" mc:Ignorable="w14 w15 wp14">
+<w:document xmlns:wpc="http://schemas.microsoft.com/office/word/2010/wordprocessingCanvas" xmlns:cx="http://schemas.microsoft.com/office/drawing/2014/chartex" xmlns:mc="http://schemas.openxmlformats.org/markup-compatibility/2006" xmlns:o="urn:schemas-microsoft-com:office:office" xmlns:r="http://schemas.openxmlformats.org/officeDocument/2006/relationships" xmlns:m="http://schemas.openxmlformats.org/officeDocument/2006/math" xmlns:v="urn:schemas-microsoft-com:vml" xmlns:wp14="http://schemas.microsoft.com/office/word/2010/wordprocessingDrawing" xmlns:wp="http://schemas.openxmlformats.org/drawingml/2006/wordprocessingDrawing" xmlns:w10="urn:schemas-microsoft-com:office:word" xmlns:w="http://schemas.openxmlformats.org/wordprocessingml/2006/main" xmlns:w14="http://schemas.microsoft.com/office/word/2010/wordml" xmlns:w15="http://schemas.microsoft.com/office/word/2012/wordml" xmlns:w16se="http://schemas.microsoft.com/office/word/2015/wordml/symex" xmlns:wpg="http://schemas.microsoft.com/office/word/2010/wordprocessingGroup" xmlns:wpi="http://schemas.microsoft.com/office/word/2010/wordprocessingInk" xmlns:wne="http://schemas.microsoft.com/office/word/2006/wordml" xmlns:wps="http://schemas.microsoft.com/office/word/2010/wordprocessingShape" mc:Ignorable="w14 w15 w16se wp14">
   <w:body>
     <w:p>
       <w:pPr>
@@ -261,8 +261,6 @@
         </w:rPr>
         <w:t xml:space="preserve">Numéro de l’équipe : </w:t>
       </w:r>
-      <w:bookmarkStart w:id="0" w:name="_GoBack"/>
-      <w:bookmarkEnd w:id="0"/>
       <w:r>
         <w:rPr>
           <w:rFonts w:asciiTheme="minorHAnsi" w:hAnsiTheme="minorHAnsi"/>
@@ -313,7 +311,7 @@
     </w:p>
     <w:tbl>
       <w:tblPr>
-        <w:tblStyle w:val="Grilledutableau"/>
+        <w:tblStyle w:val="TableGrid"/>
         <w:tblW w:w="0" w:type="auto"/>
         <w:tblLook w:val="04A0" w:firstRow="1" w:lastRow="0" w:firstColumn="1" w:lastColumn="0" w:noHBand="0" w:noVBand="1"/>
       </w:tblPr>
@@ -386,6 +384,99 @@
                 <w:lang w:val="fr-CA"/>
               </w:rPr>
             </w:pPr>
+            <w:r>
+              <w:rPr>
+                <w:rFonts w:asciiTheme="minorHAnsi" w:hAnsiTheme="minorHAnsi"/>
+                <w:noProof/>
+                <w:lang w:val="en-US" w:eastAsia="en-US"/>
+              </w:rPr>
+              <mc:AlternateContent>
+                <mc:Choice Requires="wpg">
+                  <w:drawing>
+                    <wp:anchor distT="0" distB="0" distL="114300" distR="114300" simplePos="0" relativeHeight="251680768" behindDoc="0" locked="0" layoutInCell="1" allowOverlap="1" wp14:anchorId="6DD50279" wp14:editId="32E51344">
+                      <wp:simplePos x="0" y="0"/>
+                      <wp:positionH relativeFrom="column">
+                        <wp:posOffset>1061720</wp:posOffset>
+                      </wp:positionH>
+                      <wp:positionV relativeFrom="paragraph">
+                        <wp:posOffset>59690</wp:posOffset>
+                      </wp:positionV>
+                      <wp:extent cx="1434330" cy="536730"/>
+                      <wp:effectExtent l="38100" t="38100" r="0" b="53975"/>
+                      <wp:wrapNone/>
+                      <wp:docPr id="2" name="Group 2"/>
+                      <wp:cNvGraphicFramePr/>
+                      <a:graphic xmlns:a="http://schemas.openxmlformats.org/drawingml/2006/main">
+                        <a:graphicData uri="http://schemas.microsoft.com/office/word/2010/wordprocessingGroup">
+                          <wpg:wgp>
+                            <wpg:cNvGrpSpPr/>
+                            <wpg:grpSpPr>
+                              <a:xfrm>
+                                <a:off x="0" y="0"/>
+                                <a:ext cx="1434330" cy="536730"/>
+                                <a:chOff x="0" y="0"/>
+                                <a:chExt cx="1434330" cy="536730"/>
+                              </a:xfrm>
+                            </wpg:grpSpPr>
+                            <w14:contentPart bwMode="auto" r:id="rId7">
+                              <w14:nvContentPartPr>
+                                <w14:cNvPr id="20" name="Ink 20"/>
+                                <w14:cNvContentPartPr/>
+                              </w14:nvContentPartPr>
+                              <w14:xfrm>
+                                <a:off x="0" y="0"/>
+                                <a:ext cx="348480" cy="456840"/>
+                              </w14:xfrm>
+                            </w14:contentPart>
+                            <w14:contentPart bwMode="auto" r:id="rId8">
+                              <w14:nvContentPartPr>
+                                <w14:cNvPr id="21" name="Ink 21"/>
+                                <w14:cNvContentPartPr/>
+                              </w14:nvContentPartPr>
+                              <w14:xfrm>
+                                <a:off x="400050" y="19050"/>
+                                <a:ext cx="1034280" cy="517680"/>
+                              </w14:xfrm>
+                            </w14:contentPart>
+                          </wpg:wgp>
+                        </a:graphicData>
+                      </a:graphic>
+                    </wp:anchor>
+                  </w:drawing>
+                </mc:Choice>
+                <mc:Fallback>
+                  <w:pict>
+                    <v:group w14:anchorId="2C8B0EF4" id="Group 2" o:spid="_x0000_s1026" style="position:absolute;margin-left:83.6pt;margin-top:4.7pt;width:112.95pt;height:42.25pt;z-index:251680768" coordsize="14343,5367" o:gfxdata="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">
+                      <v:shapetype id="_x0000_t75" coordsize="21600,21600" o:spt="75" o:preferrelative="t" path="m@4@5l@4@11@9@11@9@5xe" filled="f" stroked="f">
+                        <v:stroke joinstyle="miter"/>
+                        <v:formulas>
+                          <v:f eqn="if lineDrawn pixelLineWidth 0"/>
+                          <v:f eqn="sum @0 1 0"/>
+                          <v:f eqn="sum 0 0 @1"/>
+                          <v:f eqn="prod @2 1 2"/>
+                          <v:f eqn="prod @3 21600 pixelWidth"/>
+                          <v:f eqn="prod @3 21600 pixelHeight"/>
+                          <v:f eqn="sum @0 0 1"/>
+                          <v:f eqn="prod @6 1 2"/>
+                          <v:f eqn="prod @7 21600 pixelWidth"/>
+                          <v:f eqn="sum @8 21600 0"/>
+                          <v:f eqn="prod @7 21600 pixelHeight"/>
+                          <v:f eqn="sum @10 21600 0"/>
+                        </v:formulas>
+                        <v:path o:extrusionok="f" gradientshapeok="t" o:connecttype="rect"/>
+                        <o:lock v:ext="edit" aspectratio="t"/>
+                      </v:shapetype>
+                      <v:shape id="Ink 20" o:spid="_x0000_s1027" type="#_x0000_t75" style="position:absolute;left:-82;top:-122;width:3599;height:4791;visibility:visible;mso-wrap-style:square" o:gfxdata="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">
+                        <v:imagedata r:id="rId9" o:title=""/>
+                      </v:shape>
+                      <v:shape id="Ink 21" o:spid="_x0000_s1028" type="#_x0000_t75" style="position:absolute;left:3881;top:82;width:10494;height:5414;visibility:visible;mso-wrap-style:square" o:gfxdata="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">
+                        <v:imagedata r:id="rId10" o:title=""/>
+                      </v:shape>
+                    </v:group>
+                  </w:pict>
+                </mc:Fallback>
+              </mc:AlternateContent>
+            </w:r>
           </w:p>
           <w:p>
             <w:pPr>
@@ -570,10 +661,10 @@
               <w:rPr>
                 <w:rFonts w:asciiTheme="minorHAnsi" w:hAnsiTheme="minorHAnsi"/>
                 <w:noProof/>
-                <w:lang w:val="fr-CA" w:eastAsia="fr-CA"/>
+                <w:lang w:val="en-US" w:eastAsia="en-US"/>
               </w:rPr>
               <w:drawing>
-                <wp:anchor distT="0" distB="0" distL="114300" distR="114300" simplePos="0" relativeHeight="251677696" behindDoc="0" locked="0" layoutInCell="1" allowOverlap="1" wp14:anchorId="08C8D9DB" wp14:editId="48D1B580">
+                <wp:anchor distT="0" distB="0" distL="114300" distR="114300" simplePos="0" relativeHeight="251676672" behindDoc="0" locked="0" layoutInCell="1" allowOverlap="1" wp14:anchorId="08C8D9DB" wp14:editId="094EE2DA">
                   <wp:simplePos x="0" y="0"/>
                   <wp:positionH relativeFrom="column">
                     <wp:posOffset>1079500</wp:posOffset>
@@ -598,7 +689,7 @@
                           </pic:cNvPicPr>
                         </pic:nvPicPr>
                         <pic:blipFill>
-                          <a:blip r:embed="rId7">
+                          <a:blip r:embed="rId11">
                             <a:extLst>
                               <a:ext uri="{28A0092B-C50C-407E-A947-70E740481C1C}">
                                 <a14:useLocalDpi xmlns:a14="http://schemas.microsoft.com/office/drawing/2010/main" val="0"/>
@@ -690,10 +781,10 @@
                 <w:color w:val="000000"/>
                 <w:sz w:val="32"/>
                 <w:szCs w:val="32"/>
-                <w:lang w:val="fr-CA" w:eastAsia="fr-CA"/>
+                <w:lang w:val="en-US" w:eastAsia="en-US"/>
               </w:rPr>
               <w:drawing>
-                <wp:anchor distT="0" distB="0" distL="114300" distR="114300" simplePos="0" relativeHeight="251658240" behindDoc="1" locked="0" layoutInCell="1" allowOverlap="1" wp14:anchorId="4F7376B1" wp14:editId="5366A93C">
+                <wp:anchor distT="0" distB="0" distL="114300" distR="114300" simplePos="0" relativeHeight="251657216" behindDoc="1" locked="0" layoutInCell="1" allowOverlap="1" wp14:anchorId="4F7376B1" wp14:editId="32617334">
                   <wp:simplePos x="0" y="0"/>
                   <wp:positionH relativeFrom="column">
                     <wp:posOffset>1360231</wp:posOffset>
@@ -716,7 +807,7 @@
                           <pic:cNvPicPr/>
                         </pic:nvPicPr>
                         <pic:blipFill>
-                          <a:blip r:embed="rId8">
+                          <a:blip r:embed="rId12">
                             <a:extLst>
                               <a:ext uri="{28A0092B-C50C-407E-A947-70E740481C1C}">
                                 <a14:useLocalDpi xmlns:a14="http://schemas.microsoft.com/office/drawing/2010/main" val="0"/>
@@ -838,7 +929,7 @@
       <w:pPr>
         <w:spacing w:after="160" w:line="259" w:lineRule="auto"/>
         <w:sectPr>
-          <w:headerReference w:type="default" r:id="rId9"/>
+          <w:headerReference w:type="default" r:id="rId13"/>
           <w:pgSz w:w="12240" w:h="15840"/>
           <w:pgMar w:top="1440" w:right="1440" w:bottom="1440" w:left="1440" w:header="720" w:footer="720" w:gutter="0"/>
           <w:cols w:space="720"/>
@@ -878,7 +969,7 @@
       <w:sdtContent>
         <w:p>
           <w:pPr>
-            <w:pStyle w:val="En-ttedetabledesmatires"/>
+            <w:pStyle w:val="TOCHeading"/>
           </w:pPr>
           <w:r>
             <w:rPr>
@@ -889,7 +980,7 @@
         </w:p>
         <w:p>
           <w:pPr>
-            <w:pStyle w:val="TM1"/>
+            <w:pStyle w:val="TOC1"/>
             <w:tabs>
               <w:tab w:val="right" w:leader="dot" w:pos="9350"/>
             </w:tabs>
@@ -913,7 +1004,7 @@
           <w:hyperlink w:anchor="_Toc433764237" w:history="1">
             <w:r>
               <w:rPr>
-                <w:rStyle w:val="Lienhypertexte"/>
+                <w:rStyle w:val="Hyperlink"/>
                 <w:noProof/>
               </w:rPr>
               <w:t>I – Description du problème</w:t>
@@ -970,7 +1061,7 @@
         </w:p>
         <w:p>
           <w:pPr>
-            <w:pStyle w:val="TM1"/>
+            <w:pStyle w:val="TOC1"/>
             <w:tabs>
               <w:tab w:val="right" w:leader="dot" w:pos="9350"/>
             </w:tabs>
@@ -985,7 +1076,7 @@
           <w:hyperlink w:anchor="_Toc433764238" w:history="1">
             <w:r>
               <w:rPr>
-                <w:rStyle w:val="Lienhypertexte"/>
+                <w:rStyle w:val="Hyperlink"/>
                 <w:noProof/>
               </w:rPr>
               <w:t>II – Équations importantes</w:t>
@@ -1042,7 +1133,7 @@
         </w:p>
         <w:p>
           <w:pPr>
-            <w:pStyle w:val="TM1"/>
+            <w:pStyle w:val="TOC1"/>
             <w:tabs>
               <w:tab w:val="right" w:leader="dot" w:pos="9350"/>
             </w:tabs>
@@ -1057,7 +1148,7 @@
           <w:hyperlink w:anchor="_Toc433764239" w:history="1">
             <w:r>
               <w:rPr>
-                <w:rStyle w:val="Lienhypertexte"/>
+                <w:rStyle w:val="Hyperlink"/>
                 <w:noProof/>
               </w:rPr>
               <w:t>III – Description du logiciel</w:t>
@@ -1114,7 +1205,7 @@
         </w:p>
         <w:p>
           <w:pPr>
-            <w:pStyle w:val="TM1"/>
+            <w:pStyle w:val="TOC1"/>
             <w:tabs>
               <w:tab w:val="right" w:leader="dot" w:pos="9350"/>
             </w:tabs>
@@ -1129,7 +1220,7 @@
           <w:hyperlink w:anchor="_Toc433764240" w:history="1">
             <w:r>
               <w:rPr>
-                <w:rStyle w:val="Lienhypertexte"/>
+                <w:rStyle w:val="Hyperlink"/>
                 <w:noProof/>
               </w:rPr>
               <w:t>IV – Résultats obtenus</w:t>
@@ -1186,7 +1277,7 @@
         </w:p>
         <w:p>
           <w:pPr>
-            <w:pStyle w:val="TM1"/>
+            <w:pStyle w:val="TOC1"/>
             <w:tabs>
               <w:tab w:val="right" w:leader="dot" w:pos="9350"/>
             </w:tabs>
@@ -1201,7 +1292,7 @@
           <w:hyperlink w:anchor="_Toc433764241" w:history="1">
             <w:r>
               <w:rPr>
-                <w:rStyle w:val="Lienhypertexte"/>
+                <w:rStyle w:val="Hyperlink"/>
                 <w:noProof/>
               </w:rPr>
               <w:t>V – Analyse des résultats obtenus</w:t>
@@ -1258,7 +1349,7 @@
         </w:p>
         <w:p>
           <w:pPr>
-            <w:pStyle w:val="TM2"/>
+            <w:pStyle w:val="TOC2"/>
             <w:tabs>
               <w:tab w:val="right" w:leader="dot" w:pos="9350"/>
             </w:tabs>
@@ -1273,7 +1364,7 @@
           <w:hyperlink w:anchor="_Toc433764242" w:history="1">
             <w:r>
               <w:rPr>
-                <w:rStyle w:val="Lienhypertexte"/>
+                <w:rStyle w:val="Hyperlink"/>
                 <w:noProof/>
               </w:rPr>
               <w:t>Option 1</w:t>
@@ -1330,7 +1421,7 @@
         </w:p>
         <w:p>
           <w:pPr>
-            <w:pStyle w:val="TM2"/>
+            <w:pStyle w:val="TOC2"/>
             <w:tabs>
               <w:tab w:val="right" w:leader="dot" w:pos="9350"/>
             </w:tabs>
@@ -1345,7 +1436,7 @@
           <w:hyperlink w:anchor="_Toc433764243" w:history="1">
             <w:r>
               <w:rPr>
-                <w:rStyle w:val="Lienhypertexte"/>
+                <w:rStyle w:val="Hyperlink"/>
                 <w:noProof/>
               </w:rPr>
               <w:t>Option 2</w:t>
@@ -1402,7 +1493,7 @@
         </w:p>
         <w:p>
           <w:pPr>
-            <w:pStyle w:val="TM2"/>
+            <w:pStyle w:val="TOC2"/>
             <w:tabs>
               <w:tab w:val="right" w:leader="dot" w:pos="9350"/>
             </w:tabs>
@@ -1417,7 +1508,7 @@
           <w:hyperlink w:anchor="_Toc433764244" w:history="1">
             <w:r>
               <w:rPr>
-                <w:rStyle w:val="Lienhypertexte"/>
+                <w:rStyle w:val="Hyperlink"/>
                 <w:noProof/>
               </w:rPr>
               <w:t>Option 3</w:t>
@@ -1474,7 +1565,7 @@
         </w:p>
         <w:p>
           <w:pPr>
-            <w:pStyle w:val="TM1"/>
+            <w:pStyle w:val="TOC1"/>
             <w:tabs>
               <w:tab w:val="right" w:leader="dot" w:pos="9350"/>
             </w:tabs>
@@ -1489,7 +1580,7 @@
           <w:hyperlink w:anchor="_Toc433764245" w:history="1">
             <w:r>
               <w:rPr>
-                <w:rStyle w:val="Lienhypertexte"/>
+                <w:rStyle w:val="Hyperlink"/>
                 <w:noProof/>
               </w:rPr>
               <w:t>VI – Discussions sur le devoir</w:t>
@@ -1572,7 +1663,7 @@
     </w:p>
     <w:p>
       <w:pPr>
-        <w:pStyle w:val="Titre1"/>
+        <w:pStyle w:val="Heading1"/>
         <w:sectPr>
           <w:pgSz w:w="12240" w:h="15840"/>
           <w:pgMar w:top="1440" w:right="1440" w:bottom="1440" w:left="1440" w:header="720" w:footer="720" w:gutter="0"/>
@@ -1584,14 +1675,14 @@
     </w:p>
     <w:p>
       <w:pPr>
-        <w:pStyle w:val="Titre1"/>
-      </w:pPr>
-      <w:bookmarkStart w:id="1" w:name="_Toc433764237"/>
+        <w:pStyle w:val="Heading1"/>
+      </w:pPr>
+      <w:bookmarkStart w:id="0" w:name="_Toc433764237"/>
       <w:r>
         <w:lastRenderedPageBreak/>
         <w:t>I – Description du problème</w:t>
       </w:r>
-      <w:bookmarkEnd w:id="1"/>
+      <w:bookmarkEnd w:id="0"/>
     </w:p>
     <w:p/>
     <w:p>
@@ -1827,14 +1918,14 @@
     </w:p>
     <w:p>
       <w:pPr>
-        <w:pStyle w:val="Titre1"/>
-      </w:pPr>
-      <w:bookmarkStart w:id="2" w:name="_Toc433764238"/>
+        <w:pStyle w:val="Heading1"/>
+      </w:pPr>
+      <w:bookmarkStart w:id="1" w:name="_Toc433764238"/>
       <w:r>
         <w:lastRenderedPageBreak/>
         <w:t>II – Équations importantes</w:t>
       </w:r>
-      <w:bookmarkEnd w:id="2"/>
+      <w:bookmarkEnd w:id="1"/>
     </w:p>
     <w:p/>
     <w:p>
@@ -1849,10 +1940,10 @@
       <w:r>
         <w:rPr>
           <w:noProof/>
-          <w:lang w:eastAsia="fr-CA"/>
+          <w:lang w:val="en-US" w:eastAsia="en-US"/>
         </w:rPr>
         <w:drawing>
-          <wp:anchor distT="0" distB="0" distL="114300" distR="114300" simplePos="0" relativeHeight="251663360" behindDoc="1" locked="0" layoutInCell="1" allowOverlap="1" wp14:anchorId="3CD5BAF5" wp14:editId="0E19BCEC">
+          <wp:anchor distT="0" distB="0" distL="114300" distR="114300" simplePos="0" relativeHeight="251662336" behindDoc="1" locked="0" layoutInCell="1" allowOverlap="1" wp14:anchorId="3CD5BAF5" wp14:editId="5F8D5998">
             <wp:simplePos x="0" y="0"/>
             <wp:positionH relativeFrom="column">
               <wp:posOffset>1600200</wp:posOffset>
@@ -1883,7 +1974,7 @@
                     <pic:cNvPicPr/>
                   </pic:nvPicPr>
                   <pic:blipFill>
-                    <a:blip r:embed="rId10">
+                    <a:blip r:embed="rId14">
                       <a:extLst>
                         <a:ext uri="{28A0092B-C50C-407E-A947-70E740481C1C}">
                           <a14:useLocalDpi xmlns:a14="http://schemas.microsoft.com/office/drawing/2010/main" val="0"/>
@@ -1942,12 +2033,12 @@
       <w:r>
         <w:rPr>
           <w:noProof/>
-          <w:lang w:eastAsia="fr-CA"/>
+          <w:lang w:val="en-US" w:eastAsia="en-US"/>
         </w:rPr>
         <mc:AlternateContent>
           <mc:Choice Requires="wps">
             <w:drawing>
-              <wp:anchor distT="0" distB="0" distL="114300" distR="114300" simplePos="0" relativeHeight="251665408" behindDoc="1" locked="0" layoutInCell="1" allowOverlap="1" wp14:anchorId="3D8B361A" wp14:editId="5C8C0CE4">
+              <wp:anchor distT="0" distB="0" distL="114300" distR="114300" simplePos="0" relativeHeight="251664384" behindDoc="1" locked="0" layoutInCell="1" allowOverlap="1" wp14:anchorId="3D8B361A" wp14:editId="4CB315E7">
                 <wp:simplePos x="0" y="0"/>
                 <wp:positionH relativeFrom="column">
                   <wp:posOffset>1809750</wp:posOffset>
@@ -1992,7 +2083,7 @@
                         <w:txbxContent>
                           <w:p>
                             <w:pPr>
-                              <w:pStyle w:val="Lgende"/>
+                              <w:pStyle w:val="Caption"/>
                               <w:jc w:val="center"/>
                               <w:rPr>
                                 <w:noProof/>
@@ -2067,12 +2158,12 @@
                 <v:stroke joinstyle="miter"/>
                 <v:path gradientshapeok="t" o:connecttype="rect"/>
               </v:shapetype>
-              <v:shape id="Text Box 4" o:spid="_x0000_s1026" type="#_x0000_t202" style="position:absolute;margin-left:142.5pt;margin-top:14.55pt;width:161pt;height:19.5pt;z-index:-251651072;visibility:visible;mso-wrap-style:square;mso-height-percent:0;mso-wrap-distance-left:9pt;mso-wrap-distance-top:0;mso-wrap-distance-right:9pt;mso-wrap-distance-bottom:0;mso-position-horizontal:absolute;mso-position-horizontal-relative:text;mso-position-vertical:absolute;mso-position-vertical-relative:text;mso-height-percent:0;mso-height-relative:margin;v-text-anchor:top" o:gfxdata="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" stroked="f">
+              <v:shape id="Text Box 4" o:spid="_x0000_s1026" type="#_x0000_t202" style="position:absolute;margin-left:142.5pt;margin-top:14.55pt;width:161pt;height:19.5pt;z-index:-251652096;visibility:visible;mso-wrap-style:square;mso-height-percent:0;mso-wrap-distance-left:9pt;mso-wrap-distance-top:0;mso-wrap-distance-right:9pt;mso-wrap-distance-bottom:0;mso-position-horizontal:absolute;mso-position-horizontal-relative:text;mso-position-vertical:absolute;mso-position-vertical-relative:text;mso-height-percent:0;mso-height-relative:margin;v-text-anchor:top" o:gfxdata="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" stroked="f">
                 <v:textbox inset="0,0,0,0">
                   <w:txbxContent>
                     <w:p>
                       <w:pPr>
-                        <w:pStyle w:val="Lgende"/>
+                        <w:pStyle w:val="Caption"/>
                         <w:jc w:val="center"/>
                         <w:rPr>
                           <w:noProof/>
@@ -2152,10 +2243,10 @@
       <w:r>
         <w:rPr>
           <w:noProof/>
-          <w:lang w:eastAsia="fr-CA"/>
+          <w:lang w:val="en-US" w:eastAsia="en-US"/>
         </w:rPr>
         <w:drawing>
-          <wp:anchor distT="0" distB="0" distL="114300" distR="114300" simplePos="0" relativeHeight="251662336" behindDoc="1" locked="0" layoutInCell="1" allowOverlap="1" wp14:anchorId="6B2F1DCF" wp14:editId="7E855171">
+          <wp:anchor distT="0" distB="0" distL="114300" distR="114300" simplePos="0" relativeHeight="251661312" behindDoc="1" locked="0" layoutInCell="1" allowOverlap="1" wp14:anchorId="6B2F1DCF" wp14:editId="0D5C1829">
             <wp:simplePos x="0" y="0"/>
             <wp:positionH relativeFrom="column">
               <wp:posOffset>1762125</wp:posOffset>
@@ -2186,7 +2277,7 @@
                     <pic:cNvPicPr/>
                   </pic:nvPicPr>
                   <pic:blipFill>
-                    <a:blip r:embed="rId11">
+                    <a:blip r:embed="rId15">
                       <a:extLst>
                         <a:ext uri="{28A0092B-C50C-407E-A947-70E740481C1C}">
                           <a14:useLocalDpi xmlns:a14="http://schemas.microsoft.com/office/drawing/2010/main" val="0"/>
@@ -2431,12 +2522,12 @@
       <w:r>
         <w:rPr>
           <w:noProof/>
-          <w:lang w:eastAsia="fr-CA"/>
+          <w:lang w:val="en-US" w:eastAsia="en-US"/>
         </w:rPr>
         <mc:AlternateContent>
           <mc:Choice Requires="wps">
             <w:drawing>
-              <wp:anchor distT="0" distB="0" distL="114300" distR="114300" simplePos="0" relativeHeight="251667456" behindDoc="1" locked="0" layoutInCell="1" allowOverlap="1" wp14:anchorId="07BE56FC" wp14:editId="1317B04C">
+              <wp:anchor distT="0" distB="0" distL="114300" distR="114300" simplePos="0" relativeHeight="251666432" behindDoc="1" locked="0" layoutInCell="1" allowOverlap="1" wp14:anchorId="07BE56FC" wp14:editId="21179D2F">
                 <wp:simplePos x="0" y="0"/>
                 <wp:positionH relativeFrom="column">
                   <wp:posOffset>1790700</wp:posOffset>
@@ -2481,7 +2572,7 @@
                         <w:txbxContent>
                           <w:p>
                             <w:pPr>
-                              <w:pStyle w:val="Lgende"/>
+                              <w:pStyle w:val="Caption"/>
                               <w:jc w:val="center"/>
                               <w:rPr>
                                 <w:noProof/>
@@ -2523,12 +2614,12 @@
           </mc:Choice>
           <mc:Fallback>
             <w:pict>
-              <v:shape w14:anchorId="07BE56FC" id="Text Box 7" o:spid="_x0000_s1027" type="#_x0000_t202" style="position:absolute;margin-left:141pt;margin-top:3.2pt;width:161pt;height:19.5pt;z-index:-251649024;visibility:visible;mso-wrap-style:square;mso-height-percent:0;mso-wrap-distance-left:9pt;mso-wrap-distance-top:0;mso-wrap-distance-right:9pt;mso-wrap-distance-bottom:0;mso-position-horizontal:absolute;mso-position-horizontal-relative:text;mso-position-vertical:absolute;mso-position-vertical-relative:text;mso-height-percent:0;mso-height-relative:margin;v-text-anchor:top" o:gfxdata="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" stroked="f">
+              <v:shape w14:anchorId="07BE56FC" id="Text Box 7" o:spid="_x0000_s1027" type="#_x0000_t202" style="position:absolute;margin-left:141pt;margin-top:3.2pt;width:161pt;height:19.5pt;z-index:-251650048;visibility:visible;mso-wrap-style:square;mso-height-percent:0;mso-wrap-distance-left:9pt;mso-wrap-distance-top:0;mso-wrap-distance-right:9pt;mso-wrap-distance-bottom:0;mso-position-horizontal:absolute;mso-position-horizontal-relative:text;mso-position-vertical:absolute;mso-position-vertical-relative:text;mso-height-percent:0;mso-height-relative:margin;v-text-anchor:top" o:gfxdata="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" stroked="f">
                 <v:textbox inset="0,0,0,0">
                   <w:txbxContent>
                     <w:p>
                       <w:pPr>
-                        <w:pStyle w:val="Lgende"/>
+                        <w:pStyle w:val="Caption"/>
                         <w:jc w:val="center"/>
                         <w:rPr>
                           <w:noProof/>
@@ -2643,10 +2734,10 @@
       <w:r>
         <w:rPr>
           <w:noProof/>
-          <w:lang w:eastAsia="fr-CA"/>
+          <w:lang w:val="en-US" w:eastAsia="en-US"/>
         </w:rPr>
         <w:drawing>
-          <wp:anchor distT="0" distB="0" distL="114300" distR="114300" simplePos="0" relativeHeight="251668480" behindDoc="1" locked="0" layoutInCell="1" allowOverlap="1" wp14:anchorId="0CE8CE02" wp14:editId="3A001F25">
+          <wp:anchor distT="0" distB="0" distL="114300" distR="114300" simplePos="0" relativeHeight="251667456" behindDoc="1" locked="0" layoutInCell="1" allowOverlap="1" wp14:anchorId="0CE8CE02" wp14:editId="21F5E812">
             <wp:simplePos x="0" y="0"/>
             <wp:positionH relativeFrom="column">
               <wp:posOffset>1828800</wp:posOffset>
@@ -2677,7 +2768,7 @@
                     <pic:cNvPicPr/>
                   </pic:nvPicPr>
                   <pic:blipFill>
-                    <a:blip r:embed="rId12">
+                    <a:blip r:embed="rId16">
                       <a:extLst>
                         <a:ext uri="{28A0092B-C50C-407E-A947-70E740481C1C}">
                           <a14:useLocalDpi xmlns:a14="http://schemas.microsoft.com/office/drawing/2010/main" val="0"/>
@@ -2722,12 +2813,12 @@
       <w:r>
         <w:rPr>
           <w:noProof/>
-          <w:lang w:eastAsia="fr-CA"/>
+          <w:lang w:val="en-US" w:eastAsia="en-US"/>
         </w:rPr>
         <mc:AlternateContent>
           <mc:Choice Requires="wps">
             <w:drawing>
-              <wp:anchor distT="0" distB="0" distL="114300" distR="114300" simplePos="0" relativeHeight="251670528" behindDoc="1" locked="0" layoutInCell="1" allowOverlap="1" wp14:anchorId="5D57900B" wp14:editId="24A96378">
+              <wp:anchor distT="0" distB="0" distL="114300" distR="114300" simplePos="0" relativeHeight="251669504" behindDoc="1" locked="0" layoutInCell="1" allowOverlap="1" wp14:anchorId="5D57900B" wp14:editId="71D4C5C4">
                 <wp:simplePos x="0" y="0"/>
                 <wp:positionH relativeFrom="column">
                   <wp:posOffset>1790700</wp:posOffset>
@@ -2772,7 +2863,7 @@
                         <w:txbxContent>
                           <w:p>
                             <w:pPr>
-                              <w:pStyle w:val="Lgende"/>
+                              <w:pStyle w:val="Caption"/>
                               <w:jc w:val="center"/>
                               <w:rPr>
                                 <w:noProof/>
@@ -2814,12 +2905,12 @@
           </mc:Choice>
           <mc:Fallback>
             <w:pict>
-              <v:shape w14:anchorId="5D57900B" id="Text Box 9" o:spid="_x0000_s1028" type="#_x0000_t202" style="position:absolute;margin-left:141pt;margin-top:.75pt;width:161pt;height:19.5pt;z-index:-251645952;visibility:visible;mso-wrap-style:square;mso-height-percent:0;mso-wrap-distance-left:9pt;mso-wrap-distance-top:0;mso-wrap-distance-right:9pt;mso-wrap-distance-bottom:0;mso-position-horizontal:absolute;mso-position-horizontal-relative:text;mso-position-vertical:absolute;mso-position-vertical-relative:text;mso-height-percent:0;mso-height-relative:margin;v-text-anchor:top" o:gfxdata="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" stroked="f">
+              <v:shape w14:anchorId="5D57900B" id="Text Box 9" o:spid="_x0000_s1028" type="#_x0000_t202" style="position:absolute;margin-left:141pt;margin-top:.75pt;width:161pt;height:19.5pt;z-index:-251646976;visibility:visible;mso-wrap-style:square;mso-height-percent:0;mso-wrap-distance-left:9pt;mso-wrap-distance-top:0;mso-wrap-distance-right:9pt;mso-wrap-distance-bottom:0;mso-position-horizontal:absolute;mso-position-horizontal-relative:text;mso-position-vertical:absolute;mso-position-vertical-relative:text;mso-height-percent:0;mso-height-relative:margin;v-text-anchor:top" o:gfxdata="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" stroked="f">
                 <v:textbox inset="0,0,0,0">
                   <w:txbxContent>
                     <w:p>
                       <w:pPr>
-                        <w:pStyle w:val="Lgende"/>
+                        <w:pStyle w:val="Caption"/>
                         <w:jc w:val="center"/>
                         <w:rPr>
                           <w:noProof/>
@@ -3051,10 +3142,10 @@
       <w:r>
         <w:rPr>
           <w:noProof/>
-          <w:lang w:eastAsia="fr-CA"/>
+          <w:lang w:val="en-US" w:eastAsia="en-US"/>
         </w:rPr>
         <w:drawing>
-          <wp:anchor distT="0" distB="0" distL="114300" distR="114300" simplePos="0" relativeHeight="251671552" behindDoc="1" locked="0" layoutInCell="1" allowOverlap="1" wp14:anchorId="77CB4402" wp14:editId="7D3E27A3">
+          <wp:anchor distT="0" distB="0" distL="114300" distR="114300" simplePos="0" relativeHeight="251670528" behindDoc="1" locked="0" layoutInCell="1" allowOverlap="1" wp14:anchorId="77CB4402" wp14:editId="0AB3D822">
             <wp:simplePos x="0" y="0"/>
             <wp:positionH relativeFrom="margin">
               <wp:align>center</wp:align>
@@ -3085,7 +3176,7 @@
                     <pic:cNvPicPr/>
                   </pic:nvPicPr>
                   <pic:blipFill>
-                    <a:blip r:embed="rId13">
+                    <a:blip r:embed="rId17">
                       <a:extLst>
                         <a:ext uri="{28A0092B-C50C-407E-A947-70E740481C1C}">
                           <a14:useLocalDpi xmlns:a14="http://schemas.microsoft.com/office/drawing/2010/main" val="0"/>
@@ -3138,12 +3229,12 @@
       <w:r>
         <w:rPr>
           <w:noProof/>
-          <w:lang w:eastAsia="fr-CA"/>
+          <w:lang w:val="en-US" w:eastAsia="en-US"/>
         </w:rPr>
         <mc:AlternateContent>
           <mc:Choice Requires="wps">
             <w:drawing>
-              <wp:anchor distT="0" distB="0" distL="114300" distR="114300" simplePos="0" relativeHeight="251673600" behindDoc="1" locked="0" layoutInCell="1" allowOverlap="1" wp14:anchorId="3E3A3CD7" wp14:editId="181913D2">
+              <wp:anchor distT="0" distB="0" distL="114300" distR="114300" simplePos="0" relativeHeight="251672576" behindDoc="1" locked="0" layoutInCell="1" allowOverlap="1" wp14:anchorId="3E3A3CD7" wp14:editId="3077416E">
                 <wp:simplePos x="0" y="0"/>
                 <wp:positionH relativeFrom="column">
                   <wp:posOffset>1838325</wp:posOffset>
@@ -3188,7 +3279,7 @@
                         <w:txbxContent>
                           <w:p>
                             <w:pPr>
-                              <w:pStyle w:val="Lgende"/>
+                              <w:pStyle w:val="Caption"/>
                               <w:jc w:val="center"/>
                               <w:rPr>
                                 <w:noProof/>
@@ -3230,12 +3321,12 @@
           </mc:Choice>
           <mc:Fallback>
             <w:pict>
-              <v:shape w14:anchorId="3E3A3CD7" id="Text Box 11" o:spid="_x0000_s1029" type="#_x0000_t202" style="position:absolute;margin-left:144.75pt;margin-top:.65pt;width:161pt;height:19.5pt;z-index:-251642880;visibility:visible;mso-wrap-style:square;mso-height-percent:0;mso-wrap-distance-left:9pt;mso-wrap-distance-top:0;mso-wrap-distance-right:9pt;mso-wrap-distance-bottom:0;mso-position-horizontal:absolute;mso-position-horizontal-relative:text;mso-position-vertical:absolute;mso-position-vertical-relative:text;mso-height-percent:0;mso-height-relative:margin;v-text-anchor:top" o:gfxdata="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" stroked="f">
+              <v:shape w14:anchorId="3E3A3CD7" id="Text Box 11" o:spid="_x0000_s1029" type="#_x0000_t202" style="position:absolute;margin-left:144.75pt;margin-top:.65pt;width:161pt;height:19.5pt;z-index:-251643904;visibility:visible;mso-wrap-style:square;mso-height-percent:0;mso-wrap-distance-left:9pt;mso-wrap-distance-top:0;mso-wrap-distance-right:9pt;mso-wrap-distance-bottom:0;mso-position-horizontal:absolute;mso-position-horizontal-relative:text;mso-position-vertical:absolute;mso-position-vertical-relative:text;mso-height-percent:0;mso-height-relative:margin;v-text-anchor:top" o:gfxdata="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" stroked="f">
                 <v:textbox inset="0,0,0,0">
                   <w:txbxContent>
                     <w:p>
                       <w:pPr>
-                        <w:pStyle w:val="Lgende"/>
+                        <w:pStyle w:val="Caption"/>
                         <w:jc w:val="center"/>
                         <w:rPr>
                           <w:noProof/>
@@ -3993,12 +4084,12 @@
       <w:r>
         <w:rPr>
           <w:noProof/>
-          <w:lang w:eastAsia="fr-CA"/>
+          <w:lang w:val="en-US" w:eastAsia="en-US"/>
         </w:rPr>
         <mc:AlternateContent>
           <mc:Choice Requires="wps">
             <w:drawing>
-              <wp:anchor distT="0" distB="0" distL="114300" distR="114300" simplePos="0" relativeHeight="251675648" behindDoc="1" locked="0" layoutInCell="1" allowOverlap="1" wp14:anchorId="2233FF15" wp14:editId="6D6DF4D4">
+              <wp:anchor distT="0" distB="0" distL="114300" distR="114300" simplePos="0" relativeHeight="251674624" behindDoc="1" locked="0" layoutInCell="1" allowOverlap="1" wp14:anchorId="2233FF15" wp14:editId="6A15F1D3">
                 <wp:simplePos x="0" y="0"/>
                 <wp:positionH relativeFrom="column">
                   <wp:posOffset>1866900</wp:posOffset>
@@ -4043,7 +4134,7 @@
                         <w:txbxContent>
                           <w:p>
                             <w:pPr>
-                              <w:pStyle w:val="Lgende"/>
+                              <w:pStyle w:val="Caption"/>
                               <w:jc w:val="center"/>
                               <w:rPr>
                                 <w:noProof/>
@@ -4085,12 +4176,12 @@
           </mc:Choice>
           <mc:Fallback>
             <w:pict>
-              <v:shape w14:anchorId="2233FF15" id="Text Box 12" o:spid="_x0000_s1030" type="#_x0000_t202" style="position:absolute;left:0;text-align:left;margin-left:147pt;margin-top:.8pt;width:161pt;height:19.5pt;z-index:-251640832;visibility:visible;mso-wrap-style:square;mso-height-percent:0;mso-wrap-distance-left:9pt;mso-wrap-distance-top:0;mso-wrap-distance-right:9pt;mso-wrap-distance-bottom:0;mso-position-horizontal:absolute;mso-position-horizontal-relative:text;mso-position-vertical:absolute;mso-position-vertical-relative:text;mso-height-percent:0;mso-height-relative:margin;v-text-anchor:top" o:gfxdata="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" stroked="f">
+              <v:shape w14:anchorId="2233FF15" id="Text Box 12" o:spid="_x0000_s1030" type="#_x0000_t202" style="position:absolute;left:0;text-align:left;margin-left:147pt;margin-top:.8pt;width:161pt;height:19.5pt;z-index:-251641856;visibility:visible;mso-wrap-style:square;mso-height-percent:0;mso-wrap-distance-left:9pt;mso-wrap-distance-top:0;mso-wrap-distance-right:9pt;mso-wrap-distance-bottom:0;mso-position-horizontal:absolute;mso-position-horizontal-relative:text;mso-position-vertical:absolute;mso-position-vertical-relative:text;mso-height-percent:0;mso-height-relative:margin;v-text-anchor:top" o:gfxdata="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" stroked="f">
                 <v:textbox inset="0,0,0,0">
                   <w:txbxContent>
                     <w:p>
                       <w:pPr>
-                        <w:pStyle w:val="Lgende"/>
+                        <w:pStyle w:val="Caption"/>
                         <w:jc w:val="center"/>
                         <w:rPr>
                           <w:noProof/>
@@ -4160,14 +4251,14 @@
     </w:p>
     <w:p>
       <w:pPr>
-        <w:pStyle w:val="Titre1"/>
-      </w:pPr>
-      <w:bookmarkStart w:id="3" w:name="_Toc433764239"/>
+        <w:pStyle w:val="Heading1"/>
+      </w:pPr>
+      <w:bookmarkStart w:id="2" w:name="_Toc433764239"/>
       <w:r>
         <w:lastRenderedPageBreak/>
         <w:t>III – Description du logiciel</w:t>
       </w:r>
-      <w:bookmarkEnd w:id="3"/>
+      <w:bookmarkEnd w:id="2"/>
     </w:p>
     <w:p>
       <w:pPr>
@@ -4480,14 +4571,14 @@
     </w:p>
     <w:p>
       <w:pPr>
-        <w:pStyle w:val="Titre1"/>
-      </w:pPr>
-      <w:bookmarkStart w:id="4" w:name="_Toc433764240"/>
+        <w:pStyle w:val="Heading1"/>
+      </w:pPr>
+      <w:bookmarkStart w:id="3" w:name="_Toc433764240"/>
       <w:r>
         <w:lastRenderedPageBreak/>
         <w:t>IV – Résultats obtenus</w:t>
       </w:r>
-      <w:bookmarkEnd w:id="4"/>
+      <w:bookmarkEnd w:id="3"/>
     </w:p>
     <w:p/>
     <w:p>
@@ -4500,31 +4591,27 @@
         <w:t>Les simulations à effectuer étaient au nombre de neuf. En effet, pour les trois options possibles de forces à considérer, on devait également prendre en considération trois vitesses initiales différentes. Le tableau suivant présente les résultats obtenus de forme condensée.</w:t>
       </w:r>
     </w:p>
-    <w:p>
-      <w:pPr>
-        <w:pStyle w:val="Titre1"/>
-      </w:pPr>
-    </w:p>
     <w:tbl>
       <w:tblPr>
-        <w:tblW w:w="10308" w:type="dxa"/>
-        <w:tblInd w:w="-483" w:type="dxa"/>
+        <w:tblpPr w:leftFromText="180" w:rightFromText="180" w:vertAnchor="page" w:horzAnchor="margin" w:tblpXSpec="center" w:tblpY="4381"/>
+        <w:tblW w:w="10762" w:type="dxa"/>
         <w:tblLook w:val="04A0" w:firstRow="1" w:lastRow="0" w:firstColumn="1" w:lastColumn="0" w:noHBand="0" w:noVBand="1"/>
       </w:tblPr>
       <w:tblGrid>
-        <w:gridCol w:w="2419"/>
-        <w:gridCol w:w="2747"/>
-        <w:gridCol w:w="1300"/>
-        <w:gridCol w:w="1338"/>
-        <w:gridCol w:w="2818"/>
+        <w:gridCol w:w="2510"/>
+        <w:gridCol w:w="1800"/>
+        <w:gridCol w:w="720"/>
+        <w:gridCol w:w="821"/>
+        <w:gridCol w:w="2700"/>
+        <w:gridCol w:w="2211"/>
       </w:tblGrid>
       <w:tr>
         <w:trPr>
-          <w:trHeight w:val="260"/>
+          <w:trHeight w:val="315"/>
         </w:trPr>
         <w:tc>
           <w:tcPr>
-            <w:tcW w:w="2419" w:type="dxa"/>
+            <w:tcW w:w="2510" w:type="dxa"/>
             <w:tcBorders>
               <w:top w:val="single" w:sz="8" w:space="0" w:color="auto"/>
               <w:left w:val="single" w:sz="8" w:space="0" w:color="auto"/>
@@ -4541,12 +4628,18 @@
               <w:rPr>
                 <w:rFonts w:ascii="Calibri" w:hAnsi="Calibri"/>
                 <w:color w:val="000000"/>
+                <w:sz w:val="22"/>
+                <w:szCs w:val="22"/>
+                <w:lang w:val="en-US" w:eastAsia="en-US"/>
               </w:rPr>
             </w:pPr>
             <w:r>
               <w:rPr>
                 <w:rFonts w:ascii="Calibri" w:hAnsi="Calibri"/>
                 <w:color w:val="000000"/>
+                <w:sz w:val="22"/>
+                <w:szCs w:val="22"/>
+                <w:lang w:val="en-US" w:eastAsia="en-US"/>
               </w:rPr>
               <w:t> </w:t>
             </w:r>
@@ -4554,7 +4647,7 @@
         </w:tc>
         <w:tc>
           <w:tcPr>
-            <w:tcW w:w="2747" w:type="dxa"/>
+            <w:tcW w:w="1800" w:type="dxa"/>
             <w:tcBorders>
               <w:top w:val="single" w:sz="8" w:space="0" w:color="auto"/>
               <w:left w:val="single" w:sz="8" w:space="0" w:color="auto"/>
@@ -4568,10 +4661,14 @@
           </w:tcPr>
           <w:p>
             <w:pPr>
+              <w:jc w:val="center"/>
               <w:rPr>
                 <w:rFonts w:ascii="Calibri" w:hAnsi="Calibri"/>
                 <w:b/>
                 <w:color w:val="000000"/>
+                <w:sz w:val="22"/>
+                <w:szCs w:val="22"/>
+                <w:lang w:val="en-US" w:eastAsia="en-US"/>
               </w:rPr>
             </w:pPr>
             <w:r>
@@ -4579,6 +4676,9 @@
                 <w:rFonts w:ascii="Calibri" w:hAnsi="Calibri"/>
                 <w:b/>
                 <w:color w:val="000000"/>
+                <w:sz w:val="22"/>
+                <w:szCs w:val="22"/>
+                <w:lang w:val="en-US" w:eastAsia="en-US"/>
               </w:rPr>
               <w:t>Vitesse initiale (km/h)</w:t>
             </w:r>
@@ -4586,7 +4686,7 @@
         </w:tc>
         <w:tc>
           <w:tcPr>
-            <w:tcW w:w="986" w:type="dxa"/>
+            <w:tcW w:w="720" w:type="dxa"/>
             <w:tcBorders>
               <w:top w:val="single" w:sz="8" w:space="0" w:color="auto"/>
               <w:left w:val="single" w:sz="4" w:space="0" w:color="auto"/>
@@ -4604,6 +4704,9 @@
                 <w:rFonts w:ascii="Calibri" w:hAnsi="Calibri"/>
                 <w:b/>
                 <w:color w:val="000000"/>
+                <w:sz w:val="22"/>
+                <w:szCs w:val="22"/>
+                <w:lang w:val="en-US" w:eastAsia="en-US"/>
               </w:rPr>
             </w:pPr>
             <w:r>
@@ -4611,6 +4714,9 @@
                 <w:rFonts w:ascii="Calibri" w:hAnsi="Calibri"/>
                 <w:b/>
                 <w:color w:val="000000"/>
+                <w:sz w:val="22"/>
+                <w:szCs w:val="22"/>
+                <w:lang w:val="en-US" w:eastAsia="en-US"/>
               </w:rPr>
               <w:t>Prise</w:t>
             </w:r>
@@ -4619,14 +4725,17 @@
                 <w:rFonts w:ascii="Calibri" w:hAnsi="Calibri"/>
                 <w:b/>
                 <w:color w:val="000000"/>
-              </w:rPr>
-              <w:t>/Balle</w:t>
+                <w:sz w:val="22"/>
+                <w:szCs w:val="22"/>
+                <w:lang w:val="en-US" w:eastAsia="en-US"/>
+              </w:rPr>
+              <w:br/>
             </w:r>
           </w:p>
         </w:tc>
         <w:tc>
           <w:tcPr>
-            <w:tcW w:w="1338" w:type="dxa"/>
+            <w:tcW w:w="821" w:type="dxa"/>
             <w:tcBorders>
               <w:top w:val="single" w:sz="8" w:space="0" w:color="auto"/>
               <w:left w:val="single" w:sz="4" w:space="0" w:color="auto"/>
@@ -4640,10 +4749,14 @@
           </w:tcPr>
           <w:p>
             <w:pPr>
+              <w:jc w:val="center"/>
               <w:rPr>
                 <w:rFonts w:ascii="Calibri" w:hAnsi="Calibri"/>
                 <w:b/>
                 <w:color w:val="000000"/>
+                <w:sz w:val="22"/>
+                <w:szCs w:val="22"/>
+                <w:lang w:val="en-US" w:eastAsia="en-US"/>
               </w:rPr>
             </w:pPr>
             <w:r>
@@ -4651,6 +4764,9 @@
                 <w:rFonts w:ascii="Calibri" w:hAnsi="Calibri"/>
                 <w:b/>
                 <w:color w:val="000000"/>
+                <w:sz w:val="22"/>
+                <w:szCs w:val="22"/>
+                <w:lang w:val="en-US" w:eastAsia="en-US"/>
               </w:rPr>
               <w:t>Temps (s)</w:t>
             </w:r>
@@ -4658,10 +4774,48 @@
         </w:tc>
         <w:tc>
           <w:tcPr>
-            <w:tcW w:w="2818" w:type="dxa"/>
+            <w:tcW w:w="2700" w:type="dxa"/>
             <w:tcBorders>
               <w:top w:val="single" w:sz="8" w:space="0" w:color="auto"/>
               <w:left w:val="single" w:sz="4" w:space="0" w:color="auto"/>
+              <w:bottom w:val="single" w:sz="8" w:space="0" w:color="auto"/>
+              <w:right w:val="single" w:sz="4" w:space="0" w:color="auto"/>
+            </w:tcBorders>
+            <w:shd w:val="clear" w:color="auto" w:fill="auto"/>
+            <w:noWrap/>
+            <w:vAlign w:val="bottom"/>
+            <w:hideMark/>
+          </w:tcPr>
+          <w:p>
+            <w:pPr>
+              <w:rPr>
+                <w:rFonts w:ascii="Calibri" w:hAnsi="Calibri"/>
+                <w:b/>
+                <w:color w:val="000000"/>
+                <w:sz w:val="22"/>
+                <w:szCs w:val="22"/>
+                <w:lang w:val="en-US" w:eastAsia="en-US"/>
+              </w:rPr>
+            </w:pPr>
+            <w:r>
+              <w:rPr>
+                <w:rFonts w:ascii="Calibri" w:hAnsi="Calibri"/>
+                <w:b/>
+                <w:color w:val="000000"/>
+                <w:sz w:val="22"/>
+                <w:szCs w:val="22"/>
+                <w:lang w:val="en-US" w:eastAsia="en-US"/>
+              </w:rPr>
+              <w:t>Position finale (m)</w:t>
+            </w:r>
+          </w:p>
+        </w:tc>
+        <w:tc>
+          <w:tcPr>
+            <w:tcW w:w="2211" w:type="dxa"/>
+            <w:tcBorders>
+              <w:top w:val="single" w:sz="8" w:space="0" w:color="auto"/>
+              <w:left w:val="nil"/>
               <w:bottom w:val="single" w:sz="8" w:space="0" w:color="auto"/>
               <w:right w:val="single" w:sz="8" w:space="0" w:color="auto"/>
             </w:tcBorders>
@@ -4676,6 +4830,9 @@
                 <w:rFonts w:ascii="Calibri" w:hAnsi="Calibri"/>
                 <w:b/>
                 <w:color w:val="000000"/>
+                <w:sz w:val="22"/>
+                <w:szCs w:val="22"/>
+                <w:lang w:val="en-US" w:eastAsia="en-US"/>
               </w:rPr>
             </w:pPr>
             <w:r>
@@ -4683,19 +4840,22 @@
                 <w:rFonts w:ascii="Calibri" w:hAnsi="Calibri"/>
                 <w:b/>
                 <w:color w:val="000000"/>
-              </w:rPr>
-              <w:t>Position finale (m)</w:t>
+                <w:sz w:val="22"/>
+                <w:szCs w:val="22"/>
+                <w:lang w:val="en-US" w:eastAsia="en-US"/>
+              </w:rPr>
+              <w:t>Vitesse finale (m/s)</w:t>
             </w:r>
           </w:p>
         </w:tc>
       </w:tr>
       <w:tr>
         <w:trPr>
-          <w:trHeight w:val="248"/>
+          <w:trHeight w:val="300"/>
         </w:trPr>
         <w:tc>
           <w:tcPr>
-            <w:tcW w:w="2419" w:type="dxa"/>
+            <w:tcW w:w="2510" w:type="dxa"/>
             <w:vMerge w:val="restart"/>
             <w:tcBorders>
               <w:top w:val="single" w:sz="4" w:space="0" w:color="auto"/>
@@ -4714,6 +4874,9 @@
                 <w:rFonts w:ascii="Calibri" w:hAnsi="Calibri"/>
                 <w:b/>
                 <w:color w:val="000000"/>
+                <w:sz w:val="22"/>
+                <w:szCs w:val="22"/>
+                <w:lang w:val="en-US" w:eastAsia="en-US"/>
               </w:rPr>
             </w:pPr>
             <w:r>
@@ -4721,6 +4884,9 @@
                 <w:rFonts w:ascii="Calibri" w:hAnsi="Calibri"/>
                 <w:b/>
                 <w:color w:val="000000"/>
+                <w:sz w:val="22"/>
+                <w:szCs w:val="22"/>
+                <w:lang w:val="en-US" w:eastAsia="en-US"/>
               </w:rPr>
               <w:t>Force gravitationnelle seulement</w:t>
             </w:r>
@@ -4728,7 +4894,7 @@
         </w:tc>
         <w:tc>
           <w:tcPr>
-            <w:tcW w:w="2747" w:type="dxa"/>
+            <w:tcW w:w="1800" w:type="dxa"/>
             <w:tcBorders>
               <w:top w:val="nil"/>
               <w:left w:val="nil"/>
@@ -4745,12 +4911,18 @@
               <w:rPr>
                 <w:rFonts w:ascii="Calibri" w:hAnsi="Calibri"/>
                 <w:color w:val="000000"/>
+                <w:sz w:val="22"/>
+                <w:szCs w:val="22"/>
+                <w:lang w:val="en-US" w:eastAsia="en-US"/>
               </w:rPr>
             </w:pPr>
             <w:r>
               <w:rPr>
                 <w:rFonts w:ascii="Calibri" w:hAnsi="Calibri"/>
                 <w:color w:val="000000"/>
+                <w:sz w:val="22"/>
+                <w:szCs w:val="22"/>
+                <w:lang w:val="en-US" w:eastAsia="en-US"/>
               </w:rPr>
               <w:t>(−120, 0, 4.55)'</w:t>
             </w:r>
@@ -4758,7 +4930,7 @@
         </w:tc>
         <w:tc>
           <w:tcPr>
-            <w:tcW w:w="986" w:type="dxa"/>
+            <w:tcW w:w="720" w:type="dxa"/>
             <w:tcBorders>
               <w:top w:val="nil"/>
               <w:left w:val="nil"/>
@@ -4772,16 +4944,21 @@
           </w:tcPr>
           <w:p>
             <w:pPr>
-              <w:jc w:val="center"/>
-              <w:rPr>
-                <w:rFonts w:ascii="Calibri" w:hAnsi="Calibri"/>
-                <w:color w:val="000000"/>
+              <w:rPr>
+                <w:rFonts w:ascii="Calibri" w:hAnsi="Calibri"/>
+                <w:color w:val="000000"/>
+                <w:sz w:val="22"/>
+                <w:szCs w:val="22"/>
+                <w:lang w:val="en-US" w:eastAsia="en-US"/>
               </w:rPr>
             </w:pPr>
             <w:r>
               <w:rPr>
                 <w:rFonts w:ascii="Calibri" w:hAnsi="Calibri"/>
                 <w:color w:val="000000"/>
+                <w:sz w:val="22"/>
+                <w:szCs w:val="22"/>
+                <w:lang w:val="en-US" w:eastAsia="en-US"/>
               </w:rPr>
               <w:t>Prise</w:t>
             </w:r>
@@ -4789,7 +4966,7 @@
         </w:tc>
         <w:tc>
           <w:tcPr>
-            <w:tcW w:w="1338" w:type="dxa"/>
+            <w:tcW w:w="821" w:type="dxa"/>
             <w:tcBorders>
               <w:top w:val="nil"/>
               <w:left w:val="nil"/>
@@ -4803,16 +4980,22 @@
           </w:tcPr>
           <w:p>
             <w:pPr>
-              <w:jc w:val="center"/>
-              <w:rPr>
-                <w:rFonts w:ascii="Calibri" w:hAnsi="Calibri"/>
-                <w:color w:val="000000"/>
+              <w:jc w:val="right"/>
+              <w:rPr>
+                <w:rFonts w:ascii="Calibri" w:hAnsi="Calibri"/>
+                <w:color w:val="000000"/>
+                <w:sz w:val="22"/>
+                <w:szCs w:val="22"/>
+                <w:lang w:val="en-US" w:eastAsia="en-US"/>
               </w:rPr>
             </w:pPr>
             <w:r>
               <w:rPr>
                 <w:rFonts w:ascii="Calibri" w:hAnsi="Calibri"/>
                 <w:color w:val="000000"/>
+                <w:sz w:val="22"/>
+                <w:szCs w:val="22"/>
+                <w:lang w:val="en-US" w:eastAsia="en-US"/>
               </w:rPr>
               <w:t>0.55</w:t>
             </w:r>
@@ -4820,7 +5003,43 @@
         </w:tc>
         <w:tc>
           <w:tcPr>
-            <w:tcW w:w="2818" w:type="dxa"/>
+            <w:tcW w:w="2700" w:type="dxa"/>
+            <w:tcBorders>
+              <w:top w:val="nil"/>
+              <w:left w:val="nil"/>
+              <w:bottom w:val="single" w:sz="4" w:space="0" w:color="auto"/>
+              <w:right w:val="single" w:sz="4" w:space="0" w:color="auto"/>
+            </w:tcBorders>
+            <w:shd w:val="clear" w:color="000000" w:fill="DDEBF7"/>
+            <w:noWrap/>
+            <w:vAlign w:val="bottom"/>
+            <w:hideMark/>
+          </w:tcPr>
+          <w:p>
+            <w:pPr>
+              <w:rPr>
+                <w:rFonts w:ascii="Calibri" w:hAnsi="Calibri"/>
+                <w:color w:val="000000"/>
+                <w:sz w:val="22"/>
+                <w:szCs w:val="22"/>
+                <w:lang w:val="en-US" w:eastAsia="en-US"/>
+              </w:rPr>
+            </w:pPr>
+            <w:r>
+              <w:rPr>
+                <w:rFonts w:ascii="Calibri" w:hAnsi="Calibri"/>
+                <w:color w:val="000000"/>
+                <w:sz w:val="22"/>
+                <w:szCs w:val="22"/>
+                <w:lang w:val="en-US" w:eastAsia="en-US"/>
+              </w:rPr>
+              <w:t>(-0.2267, 0, 1.2144)</w:t>
+            </w:r>
+          </w:p>
+        </w:tc>
+        <w:tc>
+          <w:tcPr>
+            <w:tcW w:w="2211" w:type="dxa"/>
             <w:tcBorders>
               <w:top w:val="nil"/>
               <w:left w:val="nil"/>
@@ -4837,25 +5056,31 @@
               <w:rPr>
                 <w:rFonts w:ascii="Calibri" w:hAnsi="Calibri"/>
                 <w:color w:val="000000"/>
+                <w:sz w:val="22"/>
+                <w:szCs w:val="22"/>
+                <w:lang w:val="en-US" w:eastAsia="en-US"/>
               </w:rPr>
             </w:pPr>
             <w:r>
               <w:rPr>
                 <w:rFonts w:ascii="Calibri" w:hAnsi="Calibri"/>
                 <w:color w:val="000000"/>
-              </w:rPr>
-              <w:t>(-0.2267, 0, 1.2144)</w:t>
+                <w:sz w:val="22"/>
+                <w:szCs w:val="22"/>
+                <w:lang w:val="en-US" w:eastAsia="en-US"/>
+              </w:rPr>
+              <w:t>(-33.33,0.00,-4.23)'</w:t>
             </w:r>
           </w:p>
         </w:tc>
       </w:tr>
       <w:tr>
         <w:trPr>
-          <w:trHeight w:val="248"/>
+          <w:trHeight w:val="300"/>
         </w:trPr>
         <w:tc>
           <w:tcPr>
-            <w:tcW w:w="2419" w:type="dxa"/>
+            <w:tcW w:w="2510" w:type="dxa"/>
             <w:vMerge/>
             <w:tcBorders>
               <w:top w:val="single" w:sz="4" w:space="0" w:color="auto"/>
@@ -4870,14 +5095,18 @@
             <w:pPr>
               <w:rPr>
                 <w:rFonts w:ascii="Calibri" w:hAnsi="Calibri"/>
-                <w:color w:val="000000"/>
+                <w:b/>
+                <w:color w:val="000000"/>
+                <w:sz w:val="22"/>
+                <w:szCs w:val="22"/>
+                <w:lang w:val="en-US" w:eastAsia="en-US"/>
               </w:rPr>
             </w:pPr>
           </w:p>
         </w:tc>
         <w:tc>
           <w:tcPr>
-            <w:tcW w:w="2747" w:type="dxa"/>
+            <w:tcW w:w="1800" w:type="dxa"/>
             <w:tcBorders>
               <w:top w:val="nil"/>
               <w:left w:val="nil"/>
@@ -4894,12 +5123,18 @@
               <w:rPr>
                 <w:rFonts w:ascii="Calibri" w:hAnsi="Calibri"/>
                 <w:color w:val="000000"/>
+                <w:sz w:val="22"/>
+                <w:szCs w:val="22"/>
+                <w:lang w:val="en-US" w:eastAsia="en-US"/>
               </w:rPr>
             </w:pPr>
             <w:r>
               <w:rPr>
                 <w:rFonts w:ascii="Calibri" w:hAnsi="Calibri"/>
                 <w:color w:val="000000"/>
+                <w:sz w:val="22"/>
+                <w:szCs w:val="22"/>
+                <w:lang w:val="en-US" w:eastAsia="en-US"/>
               </w:rPr>
               <w:t>(−120, 0, 7.79)'</w:t>
             </w:r>
@@ -4907,7 +5142,7 @@
         </w:tc>
         <w:tc>
           <w:tcPr>
-            <w:tcW w:w="986" w:type="dxa"/>
+            <w:tcW w:w="720" w:type="dxa"/>
             <w:tcBorders>
               <w:top w:val="nil"/>
               <w:left w:val="nil"/>
@@ -4921,16 +5156,21 @@
           </w:tcPr>
           <w:p>
             <w:pPr>
-              <w:jc w:val="center"/>
-              <w:rPr>
-                <w:rFonts w:ascii="Calibri" w:hAnsi="Calibri"/>
-                <w:color w:val="000000"/>
+              <w:rPr>
+                <w:rFonts w:ascii="Calibri" w:hAnsi="Calibri"/>
+                <w:color w:val="000000"/>
+                <w:sz w:val="22"/>
+                <w:szCs w:val="22"/>
+                <w:lang w:val="en-US" w:eastAsia="en-US"/>
               </w:rPr>
             </w:pPr>
             <w:r>
               <w:rPr>
                 <w:rFonts w:ascii="Calibri" w:hAnsi="Calibri"/>
                 <w:color w:val="000000"/>
+                <w:sz w:val="22"/>
+                <w:szCs w:val="22"/>
+                <w:lang w:val="en-US" w:eastAsia="en-US"/>
               </w:rPr>
               <w:t>Prise</w:t>
             </w:r>
@@ -4938,7 +5178,7 @@
         </w:tc>
         <w:tc>
           <w:tcPr>
-            <w:tcW w:w="1338" w:type="dxa"/>
+            <w:tcW w:w="821" w:type="dxa"/>
             <w:tcBorders>
               <w:top w:val="nil"/>
               <w:left w:val="nil"/>
@@ -4952,16 +5192,22 @@
           </w:tcPr>
           <w:p>
             <w:pPr>
-              <w:jc w:val="center"/>
-              <w:rPr>
-                <w:rFonts w:ascii="Calibri" w:hAnsi="Calibri"/>
-                <w:color w:val="000000"/>
+              <w:jc w:val="right"/>
+              <w:rPr>
+                <w:rFonts w:ascii="Calibri" w:hAnsi="Calibri"/>
+                <w:color w:val="000000"/>
+                <w:sz w:val="22"/>
+                <w:szCs w:val="22"/>
+                <w:lang w:val="en-US" w:eastAsia="en-US"/>
               </w:rPr>
             </w:pPr>
             <w:r>
               <w:rPr>
                 <w:rFonts w:ascii="Calibri" w:hAnsi="Calibri"/>
                 <w:color w:val="000000"/>
+                <w:sz w:val="22"/>
+                <w:szCs w:val="22"/>
+                <w:lang w:val="en-US" w:eastAsia="en-US"/>
               </w:rPr>
               <w:t>0.55</w:t>
             </w:r>
@@ -4969,7 +5215,43 @@
         </w:tc>
         <w:tc>
           <w:tcPr>
-            <w:tcW w:w="2818" w:type="dxa"/>
+            <w:tcW w:w="2700" w:type="dxa"/>
+            <w:tcBorders>
+              <w:top w:val="nil"/>
+              <w:left w:val="nil"/>
+              <w:bottom w:val="single" w:sz="4" w:space="0" w:color="auto"/>
+              <w:right w:val="single" w:sz="4" w:space="0" w:color="auto"/>
+            </w:tcBorders>
+            <w:shd w:val="clear" w:color="000000" w:fill="DDEBF7"/>
+            <w:noWrap/>
+            <w:vAlign w:val="bottom"/>
+            <w:hideMark/>
+          </w:tcPr>
+          <w:p>
+            <w:pPr>
+              <w:rPr>
+                <w:rFonts w:ascii="Calibri" w:hAnsi="Calibri"/>
+                <w:color w:val="000000"/>
+                <w:sz w:val="22"/>
+                <w:szCs w:val="22"/>
+                <w:lang w:val="en-US" w:eastAsia="en-US"/>
+              </w:rPr>
+            </w:pPr>
+            <w:r>
+              <w:rPr>
+                <w:rFonts w:ascii="Calibri" w:hAnsi="Calibri"/>
+                <w:color w:val="000000"/>
+                <w:sz w:val="22"/>
+                <w:szCs w:val="22"/>
+                <w:lang w:val="en-US" w:eastAsia="en-US"/>
+              </w:rPr>
+              <w:t>(-0.2267, 0, 1.7184)</w:t>
+            </w:r>
+          </w:p>
+        </w:tc>
+        <w:tc>
+          <w:tcPr>
+            <w:tcW w:w="2211" w:type="dxa"/>
             <w:tcBorders>
               <w:top w:val="nil"/>
               <w:left w:val="nil"/>
@@ -4986,25 +5268,31 @@
               <w:rPr>
                 <w:rFonts w:ascii="Calibri" w:hAnsi="Calibri"/>
                 <w:color w:val="000000"/>
+                <w:sz w:val="22"/>
+                <w:szCs w:val="22"/>
+                <w:lang w:val="en-US" w:eastAsia="en-US"/>
               </w:rPr>
             </w:pPr>
             <w:r>
               <w:rPr>
                 <w:rFonts w:ascii="Calibri" w:hAnsi="Calibri"/>
                 <w:color w:val="000000"/>
-              </w:rPr>
-              <w:t>(-0.2267, 0, 1.7184)</w:t>
+                <w:sz w:val="22"/>
+                <w:szCs w:val="22"/>
+                <w:lang w:val="en-US" w:eastAsia="en-US"/>
+              </w:rPr>
+              <w:t>(-33.33,0.00,-3.33)'</w:t>
             </w:r>
           </w:p>
         </w:tc>
       </w:tr>
       <w:tr>
         <w:trPr>
-          <w:trHeight w:val="248"/>
+          <w:trHeight w:val="300"/>
         </w:trPr>
         <w:tc>
           <w:tcPr>
-            <w:tcW w:w="2419" w:type="dxa"/>
+            <w:tcW w:w="2510" w:type="dxa"/>
             <w:vMerge/>
             <w:tcBorders>
               <w:top w:val="single" w:sz="4" w:space="0" w:color="auto"/>
@@ -5019,14 +5307,18 @@
             <w:pPr>
               <w:rPr>
                 <w:rFonts w:ascii="Calibri" w:hAnsi="Calibri"/>
-                <w:color w:val="000000"/>
+                <w:b/>
+                <w:color w:val="000000"/>
+                <w:sz w:val="22"/>
+                <w:szCs w:val="22"/>
+                <w:lang w:val="en-US" w:eastAsia="en-US"/>
               </w:rPr>
             </w:pPr>
           </w:p>
         </w:tc>
         <w:tc>
           <w:tcPr>
-            <w:tcW w:w="2747" w:type="dxa"/>
+            <w:tcW w:w="1800" w:type="dxa"/>
             <w:tcBorders>
               <w:top w:val="nil"/>
               <w:left w:val="nil"/>
@@ -5043,12 +5335,18 @@
               <w:rPr>
                 <w:rFonts w:ascii="Calibri" w:hAnsi="Calibri"/>
                 <w:color w:val="000000"/>
+                <w:sz w:val="22"/>
+                <w:szCs w:val="22"/>
+                <w:lang w:val="en-US" w:eastAsia="en-US"/>
               </w:rPr>
             </w:pPr>
             <w:r>
               <w:rPr>
                 <w:rFonts w:ascii="Calibri" w:hAnsi="Calibri"/>
                 <w:color w:val="000000"/>
+                <w:sz w:val="22"/>
+                <w:szCs w:val="22"/>
+                <w:lang w:val="en-US" w:eastAsia="en-US"/>
               </w:rPr>
               <w:t>(−120, 1.8, 5.63)'</w:t>
             </w:r>
@@ -5056,7 +5354,7 @@
         </w:tc>
         <w:tc>
           <w:tcPr>
-            <w:tcW w:w="986" w:type="dxa"/>
+            <w:tcW w:w="720" w:type="dxa"/>
             <w:tcBorders>
               <w:top w:val="nil"/>
               <w:left w:val="nil"/>
@@ -5070,24 +5368,29 @@
           </w:tcPr>
           <w:p>
             <w:pPr>
-              <w:jc w:val="center"/>
-              <w:rPr>
-                <w:rFonts w:ascii="Calibri" w:hAnsi="Calibri"/>
-                <w:color w:val="000000"/>
+              <w:rPr>
+                <w:rFonts w:ascii="Calibri" w:hAnsi="Calibri"/>
+                <w:color w:val="000000"/>
+                <w:sz w:val="22"/>
+                <w:szCs w:val="22"/>
+                <w:lang w:val="en-US" w:eastAsia="en-US"/>
               </w:rPr>
             </w:pPr>
             <w:r>
               <w:rPr>
                 <w:rFonts w:ascii="Calibri" w:hAnsi="Calibri"/>
                 <w:color w:val="000000"/>
-              </w:rPr>
-              <w:t>Balle</w:t>
+                <w:sz w:val="22"/>
+                <w:szCs w:val="22"/>
+                <w:lang w:val="en-US" w:eastAsia="en-US"/>
+              </w:rPr>
+              <w:t>Prise</w:t>
             </w:r>
           </w:p>
         </w:tc>
         <w:tc>
           <w:tcPr>
-            <w:tcW w:w="1338" w:type="dxa"/>
+            <w:tcW w:w="821" w:type="dxa"/>
             <w:tcBorders>
               <w:top w:val="nil"/>
               <w:left w:val="nil"/>
@@ -5101,16 +5404,22 @@
           </w:tcPr>
           <w:p>
             <w:pPr>
-              <w:jc w:val="center"/>
-              <w:rPr>
-                <w:rFonts w:ascii="Calibri" w:hAnsi="Calibri"/>
-                <w:color w:val="000000"/>
+              <w:jc w:val="right"/>
+              <w:rPr>
+                <w:rFonts w:ascii="Calibri" w:hAnsi="Calibri"/>
+                <w:color w:val="000000"/>
+                <w:sz w:val="22"/>
+                <w:szCs w:val="22"/>
+                <w:lang w:val="en-US" w:eastAsia="en-US"/>
               </w:rPr>
             </w:pPr>
             <w:r>
               <w:rPr>
                 <w:rFonts w:ascii="Calibri" w:hAnsi="Calibri"/>
                 <w:color w:val="000000"/>
+                <w:sz w:val="22"/>
+                <w:szCs w:val="22"/>
+                <w:lang w:val="en-US" w:eastAsia="en-US"/>
               </w:rPr>
               <w:t>0.82</w:t>
             </w:r>
@@ -5118,7 +5427,43 @@
         </w:tc>
         <w:tc>
           <w:tcPr>
-            <w:tcW w:w="2818" w:type="dxa"/>
+            <w:tcW w:w="2700" w:type="dxa"/>
+            <w:tcBorders>
+              <w:top w:val="nil"/>
+              <w:left w:val="nil"/>
+              <w:bottom w:val="single" w:sz="4" w:space="0" w:color="auto"/>
+              <w:right w:val="single" w:sz="4" w:space="0" w:color="auto"/>
+            </w:tcBorders>
+            <w:shd w:val="clear" w:color="000000" w:fill="DDEBF7"/>
+            <w:noWrap/>
+            <w:vAlign w:val="bottom"/>
+            <w:hideMark/>
+          </w:tcPr>
+          <w:p>
+            <w:pPr>
+              <w:rPr>
+                <w:rFonts w:ascii="Calibri" w:hAnsi="Calibri"/>
+                <w:color w:val="000000"/>
+                <w:sz w:val="22"/>
+                <w:szCs w:val="22"/>
+                <w:lang w:val="en-US" w:eastAsia="en-US"/>
+              </w:rPr>
+            </w:pPr>
+            <w:r>
+              <w:rPr>
+                <w:rFonts w:ascii="Calibri" w:hAnsi="Calibri"/>
+                <w:color w:val="000000"/>
+                <w:sz w:val="22"/>
+                <w:szCs w:val="22"/>
+                <w:lang w:val="en-US" w:eastAsia="en-US"/>
+              </w:rPr>
+              <w:t>(-9.2267, 0.4150, -0.0629)</w:t>
+            </w:r>
+          </w:p>
+        </w:tc>
+        <w:tc>
+          <w:tcPr>
+            <w:tcW w:w="2211" w:type="dxa"/>
             <w:tcBorders>
               <w:top w:val="nil"/>
               <w:left w:val="nil"/>
@@ -5135,25 +5480,31 @@
               <w:rPr>
                 <w:rFonts w:ascii="Calibri" w:hAnsi="Calibri"/>
                 <w:color w:val="000000"/>
+                <w:sz w:val="22"/>
+                <w:szCs w:val="22"/>
+                <w:lang w:val="en-US" w:eastAsia="en-US"/>
               </w:rPr>
             </w:pPr>
             <w:r>
               <w:rPr>
                 <w:rFonts w:ascii="Calibri" w:hAnsi="Calibri"/>
                 <w:color w:val="000000"/>
-              </w:rPr>
-              <w:t>(-9.2267, 0.4150, -0.0629)</w:t>
+                <w:sz w:val="22"/>
+                <w:szCs w:val="22"/>
+                <w:lang w:val="en-US" w:eastAsia="en-US"/>
+              </w:rPr>
+              <w:t>(-33.33,0.50,-6.58)'</w:t>
             </w:r>
           </w:p>
         </w:tc>
       </w:tr>
       <w:tr>
         <w:trPr>
-          <w:trHeight w:val="248"/>
+          <w:trHeight w:val="300"/>
         </w:trPr>
         <w:tc>
           <w:tcPr>
-            <w:tcW w:w="2419" w:type="dxa"/>
+            <w:tcW w:w="2510" w:type="dxa"/>
             <w:vMerge w:val="restart"/>
             <w:tcBorders>
               <w:top w:val="nil"/>
@@ -5172,6 +5523,9 @@
                 <w:rFonts w:ascii="Calibri" w:hAnsi="Calibri"/>
                 <w:b/>
                 <w:color w:val="000000"/>
+                <w:sz w:val="22"/>
+                <w:szCs w:val="22"/>
+                <w:lang w:eastAsia="en-US"/>
               </w:rPr>
             </w:pPr>
             <w:r>
@@ -5179,6 +5533,9 @@
                 <w:rFonts w:ascii="Calibri" w:hAnsi="Calibri"/>
                 <w:b/>
                 <w:color w:val="000000"/>
+                <w:sz w:val="22"/>
+                <w:szCs w:val="22"/>
+                <w:lang w:eastAsia="en-US"/>
               </w:rPr>
               <w:t>Force gravitationnelle et force visqueuse</w:t>
             </w:r>
@@ -5186,7 +5543,7 @@
         </w:tc>
         <w:tc>
           <w:tcPr>
-            <w:tcW w:w="2747" w:type="dxa"/>
+            <w:tcW w:w="1800" w:type="dxa"/>
             <w:tcBorders>
               <w:top w:val="nil"/>
               <w:left w:val="nil"/>
@@ -5203,12 +5560,18 @@
               <w:rPr>
                 <w:rFonts w:ascii="Calibri" w:hAnsi="Calibri"/>
                 <w:color w:val="000000"/>
+                <w:sz w:val="22"/>
+                <w:szCs w:val="22"/>
+                <w:lang w:val="en-US" w:eastAsia="en-US"/>
               </w:rPr>
             </w:pPr>
             <w:r>
               <w:rPr>
                 <w:rFonts w:ascii="Calibri" w:hAnsi="Calibri"/>
                 <w:color w:val="000000"/>
+                <w:sz w:val="22"/>
+                <w:szCs w:val="22"/>
+                <w:lang w:val="en-US" w:eastAsia="en-US"/>
               </w:rPr>
               <w:t>(−120, 0, 4.55)'</w:t>
             </w:r>
@@ -5216,7 +5579,7 @@
         </w:tc>
         <w:tc>
           <w:tcPr>
-            <w:tcW w:w="986" w:type="dxa"/>
+            <w:tcW w:w="720" w:type="dxa"/>
             <w:tcBorders>
               <w:top w:val="nil"/>
               <w:left w:val="nil"/>
@@ -5230,24 +5593,29 @@
           </w:tcPr>
           <w:p>
             <w:pPr>
-              <w:jc w:val="center"/>
-              <w:rPr>
-                <w:rFonts w:ascii="Calibri" w:hAnsi="Calibri"/>
-                <w:color w:val="000000"/>
+              <w:rPr>
+                <w:rFonts w:ascii="Calibri" w:hAnsi="Calibri"/>
+                <w:color w:val="000000"/>
+                <w:sz w:val="22"/>
+                <w:szCs w:val="22"/>
+                <w:lang w:val="en-US" w:eastAsia="en-US"/>
               </w:rPr>
             </w:pPr>
             <w:r>
               <w:rPr>
                 <w:rFonts w:ascii="Calibri" w:hAnsi="Calibri"/>
                 <w:color w:val="000000"/>
-              </w:rPr>
-              <w:t>Prise</w:t>
+                <w:sz w:val="22"/>
+                <w:szCs w:val="22"/>
+                <w:lang w:val="en-US" w:eastAsia="en-US"/>
+              </w:rPr>
+              <w:t>Balle</w:t>
             </w:r>
           </w:p>
         </w:tc>
         <w:tc>
           <w:tcPr>
-            <w:tcW w:w="1338" w:type="dxa"/>
+            <w:tcW w:w="821" w:type="dxa"/>
             <w:tcBorders>
               <w:top w:val="nil"/>
               <w:left w:val="nil"/>
@@ -5261,16 +5629,22 @@
           </w:tcPr>
           <w:p>
             <w:pPr>
-              <w:jc w:val="center"/>
-              <w:rPr>
-                <w:rFonts w:ascii="Calibri" w:hAnsi="Calibri"/>
-                <w:color w:val="000000"/>
+              <w:jc w:val="right"/>
+              <w:rPr>
+                <w:rFonts w:ascii="Calibri" w:hAnsi="Calibri"/>
+                <w:color w:val="000000"/>
+                <w:sz w:val="22"/>
+                <w:szCs w:val="22"/>
+                <w:lang w:val="en-US" w:eastAsia="en-US"/>
               </w:rPr>
             </w:pPr>
             <w:r>
               <w:rPr>
                 <w:rFonts w:ascii="Calibri" w:hAnsi="Calibri"/>
                 <w:color w:val="000000"/>
+                <w:sz w:val="22"/>
+                <w:szCs w:val="22"/>
+                <w:lang w:val="en-US" w:eastAsia="en-US"/>
               </w:rPr>
               <w:t>0.82</w:t>
             </w:r>
@@ -5278,7 +5652,43 @@
         </w:tc>
         <w:tc>
           <w:tcPr>
-            <w:tcW w:w="2818" w:type="dxa"/>
+            <w:tcW w:w="2700" w:type="dxa"/>
+            <w:tcBorders>
+              <w:top w:val="nil"/>
+              <w:left w:val="nil"/>
+              <w:bottom w:val="single" w:sz="4" w:space="0" w:color="auto"/>
+              <w:right w:val="single" w:sz="4" w:space="0" w:color="auto"/>
+            </w:tcBorders>
+            <w:shd w:val="clear" w:color="auto" w:fill="auto"/>
+            <w:noWrap/>
+            <w:vAlign w:val="bottom"/>
+            <w:hideMark/>
+          </w:tcPr>
+          <w:p>
+            <w:pPr>
+              <w:rPr>
+                <w:rFonts w:ascii="Calibri" w:hAnsi="Calibri"/>
+                <w:color w:val="000000"/>
+                <w:sz w:val="22"/>
+                <w:szCs w:val="22"/>
+                <w:lang w:val="en-US" w:eastAsia="en-US"/>
+              </w:rPr>
+            </w:pPr>
+            <w:r>
+              <w:rPr>
+                <w:rFonts w:ascii="Calibri" w:hAnsi="Calibri"/>
+                <w:color w:val="000000"/>
+                <w:sz w:val="22"/>
+                <w:szCs w:val="22"/>
+                <w:lang w:val="en-US" w:eastAsia="en-US"/>
+              </w:rPr>
+              <w:t>(-2.5553, 0, -0.0364)</w:t>
+            </w:r>
+          </w:p>
+        </w:tc>
+        <w:tc>
+          <w:tcPr>
+            <w:tcW w:w="2211" w:type="dxa"/>
             <w:tcBorders>
               <w:top w:val="nil"/>
               <w:left w:val="nil"/>
@@ -5295,25 +5705,31 @@
               <w:rPr>
                 <w:rFonts w:ascii="Calibri" w:hAnsi="Calibri"/>
                 <w:color w:val="000000"/>
+                <w:sz w:val="22"/>
+                <w:szCs w:val="22"/>
+                <w:lang w:val="en-US" w:eastAsia="en-US"/>
               </w:rPr>
             </w:pPr>
             <w:r>
               <w:rPr>
                 <w:rFonts w:ascii="Calibri" w:hAnsi="Calibri"/>
                 <w:color w:val="000000"/>
-              </w:rPr>
-              <w:t>(-2.5553, 0, -0.0364)</w:t>
+                <w:sz w:val="22"/>
+                <w:szCs w:val="22"/>
+                <w:lang w:val="en-US" w:eastAsia="en-US"/>
+              </w:rPr>
+              <w:t>(-19.83,0.00,-5.73)'</w:t>
             </w:r>
           </w:p>
         </w:tc>
       </w:tr>
       <w:tr>
         <w:trPr>
-          <w:trHeight w:val="248"/>
+          <w:trHeight w:val="300"/>
         </w:trPr>
         <w:tc>
           <w:tcPr>
-            <w:tcW w:w="2419" w:type="dxa"/>
+            <w:tcW w:w="2510" w:type="dxa"/>
             <w:vMerge/>
             <w:tcBorders>
               <w:top w:val="nil"/>
@@ -5328,14 +5744,18 @@
             <w:pPr>
               <w:rPr>
                 <w:rFonts w:ascii="Calibri" w:hAnsi="Calibri"/>
-                <w:color w:val="000000"/>
+                <w:b/>
+                <w:color w:val="000000"/>
+                <w:sz w:val="22"/>
+                <w:szCs w:val="22"/>
+                <w:lang w:val="en-US" w:eastAsia="en-US"/>
               </w:rPr>
             </w:pPr>
           </w:p>
         </w:tc>
         <w:tc>
           <w:tcPr>
-            <w:tcW w:w="2747" w:type="dxa"/>
+            <w:tcW w:w="1800" w:type="dxa"/>
             <w:tcBorders>
               <w:top w:val="nil"/>
               <w:left w:val="nil"/>
@@ -5352,12 +5772,18 @@
               <w:rPr>
                 <w:rFonts w:ascii="Calibri" w:hAnsi="Calibri"/>
                 <w:color w:val="000000"/>
+                <w:sz w:val="22"/>
+                <w:szCs w:val="22"/>
+                <w:lang w:val="en-US" w:eastAsia="en-US"/>
               </w:rPr>
             </w:pPr>
             <w:r>
               <w:rPr>
                 <w:rFonts w:ascii="Calibri" w:hAnsi="Calibri"/>
                 <w:color w:val="000000"/>
+                <w:sz w:val="22"/>
+                <w:szCs w:val="22"/>
+                <w:lang w:val="en-US" w:eastAsia="en-US"/>
               </w:rPr>
               <w:t>(−120, 0, 7.79)'</w:t>
             </w:r>
@@ -5365,7 +5791,7 @@
         </w:tc>
         <w:tc>
           <w:tcPr>
-            <w:tcW w:w="986" w:type="dxa"/>
+            <w:tcW w:w="720" w:type="dxa"/>
             <w:tcBorders>
               <w:top w:val="nil"/>
               <w:left w:val="nil"/>
@@ -5379,16 +5805,21 @@
           </w:tcPr>
           <w:p>
             <w:pPr>
-              <w:jc w:val="center"/>
-              <w:rPr>
-                <w:rFonts w:ascii="Calibri" w:hAnsi="Calibri"/>
-                <w:color w:val="000000"/>
+              <w:rPr>
+                <w:rFonts w:ascii="Calibri" w:hAnsi="Calibri"/>
+                <w:color w:val="000000"/>
+                <w:sz w:val="22"/>
+                <w:szCs w:val="22"/>
+                <w:lang w:val="en-US" w:eastAsia="en-US"/>
               </w:rPr>
             </w:pPr>
             <w:r>
               <w:rPr>
                 <w:rFonts w:ascii="Calibri" w:hAnsi="Calibri"/>
                 <w:color w:val="000000"/>
+                <w:sz w:val="22"/>
+                <w:szCs w:val="22"/>
+                <w:lang w:val="en-US" w:eastAsia="en-US"/>
               </w:rPr>
               <w:t>Balle</w:t>
             </w:r>
@@ -5396,7 +5827,7 @@
         </w:tc>
         <w:tc>
           <w:tcPr>
-            <w:tcW w:w="1338" w:type="dxa"/>
+            <w:tcW w:w="821" w:type="dxa"/>
             <w:tcBorders>
               <w:top w:val="nil"/>
               <w:left w:val="nil"/>
@@ -5410,16 +5841,22 @@
           </w:tcPr>
           <w:p>
             <w:pPr>
-              <w:jc w:val="center"/>
-              <w:rPr>
-                <w:rFonts w:ascii="Calibri" w:hAnsi="Calibri"/>
-                <w:color w:val="000000"/>
+              <w:jc w:val="right"/>
+              <w:rPr>
+                <w:rFonts w:ascii="Calibri" w:hAnsi="Calibri"/>
+                <w:color w:val="000000"/>
+                <w:sz w:val="22"/>
+                <w:szCs w:val="22"/>
+                <w:lang w:val="en-US" w:eastAsia="en-US"/>
               </w:rPr>
             </w:pPr>
             <w:r>
               <w:rPr>
                 <w:rFonts w:ascii="Calibri" w:hAnsi="Calibri"/>
                 <w:color w:val="000000"/>
+                <w:sz w:val="22"/>
+                <w:szCs w:val="22"/>
+                <w:lang w:val="en-US" w:eastAsia="en-US"/>
               </w:rPr>
               <w:t>0.70</w:t>
             </w:r>
@@ -5427,7 +5864,43 @@
         </w:tc>
         <w:tc>
           <w:tcPr>
-            <w:tcW w:w="2818" w:type="dxa"/>
+            <w:tcW w:w="2700" w:type="dxa"/>
+            <w:tcBorders>
+              <w:top w:val="nil"/>
+              <w:left w:val="nil"/>
+              <w:bottom w:val="single" w:sz="4" w:space="0" w:color="auto"/>
+              <w:right w:val="single" w:sz="4" w:space="0" w:color="auto"/>
+            </w:tcBorders>
+            <w:shd w:val="clear" w:color="auto" w:fill="auto"/>
+            <w:noWrap/>
+            <w:vAlign w:val="bottom"/>
+            <w:hideMark/>
+          </w:tcPr>
+          <w:p>
+            <w:pPr>
+              <w:rPr>
+                <w:rFonts w:ascii="Calibri" w:hAnsi="Calibri"/>
+                <w:color w:val="000000"/>
+                <w:sz w:val="22"/>
+                <w:szCs w:val="22"/>
+                <w:lang w:val="en-US" w:eastAsia="en-US"/>
+              </w:rPr>
+            </w:pPr>
+            <w:r>
+              <w:rPr>
+                <w:rFonts w:ascii="Calibri" w:hAnsi="Calibri"/>
+                <w:color w:val="000000"/>
+                <w:sz w:val="22"/>
+                <w:szCs w:val="22"/>
+                <w:lang w:val="en-US" w:eastAsia="en-US"/>
+              </w:rPr>
+              <w:t>(-0.1168, 0, 1.1098)</w:t>
+            </w:r>
+          </w:p>
+        </w:tc>
+        <w:tc>
+          <w:tcPr>
+            <w:tcW w:w="2211" w:type="dxa"/>
             <w:tcBorders>
               <w:top w:val="nil"/>
               <w:left w:val="nil"/>
@@ -5444,25 +5917,31 @@
               <w:rPr>
                 <w:rFonts w:ascii="Calibri" w:hAnsi="Calibri"/>
                 <w:color w:val="000000"/>
+                <w:sz w:val="22"/>
+                <w:szCs w:val="22"/>
+                <w:lang w:val="en-US" w:eastAsia="en-US"/>
               </w:rPr>
             </w:pPr>
             <w:r>
               <w:rPr>
                 <w:rFonts w:ascii="Calibri" w:hAnsi="Calibri"/>
                 <w:color w:val="000000"/>
-              </w:rPr>
-              <w:t>(-0.1168, 0, 1.1098)</w:t>
+                <w:sz w:val="22"/>
+                <w:szCs w:val="22"/>
+                <w:lang w:val="en-US" w:eastAsia="en-US"/>
+              </w:rPr>
+              <w:t>(-21.10,0.00,-4.31)'</w:t>
             </w:r>
           </w:p>
         </w:tc>
       </w:tr>
       <w:tr>
         <w:trPr>
-          <w:trHeight w:val="248"/>
+          <w:trHeight w:val="300"/>
         </w:trPr>
         <w:tc>
           <w:tcPr>
-            <w:tcW w:w="2419" w:type="dxa"/>
+            <w:tcW w:w="2510" w:type="dxa"/>
             <w:vMerge/>
             <w:tcBorders>
               <w:top w:val="nil"/>
@@ -5477,14 +5956,18 @@
             <w:pPr>
               <w:rPr>
                 <w:rFonts w:ascii="Calibri" w:hAnsi="Calibri"/>
-                <w:color w:val="000000"/>
+                <w:b/>
+                <w:color w:val="000000"/>
+                <w:sz w:val="22"/>
+                <w:szCs w:val="22"/>
+                <w:lang w:val="en-US" w:eastAsia="en-US"/>
               </w:rPr>
             </w:pPr>
           </w:p>
         </w:tc>
         <w:tc>
           <w:tcPr>
-            <w:tcW w:w="2747" w:type="dxa"/>
+            <w:tcW w:w="1800" w:type="dxa"/>
             <w:tcBorders>
               <w:top w:val="nil"/>
               <w:left w:val="nil"/>
@@ -5501,12 +5984,18 @@
               <w:rPr>
                 <w:rFonts w:ascii="Calibri" w:hAnsi="Calibri"/>
                 <w:color w:val="000000"/>
+                <w:sz w:val="22"/>
+                <w:szCs w:val="22"/>
+                <w:lang w:val="en-US" w:eastAsia="en-US"/>
               </w:rPr>
             </w:pPr>
             <w:r>
               <w:rPr>
                 <w:rFonts w:ascii="Calibri" w:hAnsi="Calibri"/>
                 <w:color w:val="000000"/>
+                <w:sz w:val="22"/>
+                <w:szCs w:val="22"/>
+                <w:lang w:val="en-US" w:eastAsia="en-US"/>
               </w:rPr>
               <w:t>(−120, 1.8, 5.63)'</w:t>
             </w:r>
@@ -5514,7 +6003,7 @@
         </w:tc>
         <w:tc>
           <w:tcPr>
-            <w:tcW w:w="986" w:type="dxa"/>
+            <w:tcW w:w="720" w:type="dxa"/>
             <w:tcBorders>
               <w:top w:val="nil"/>
               <w:left w:val="nil"/>
@@ -5528,24 +6017,29 @@
           </w:tcPr>
           <w:p>
             <w:pPr>
-              <w:jc w:val="center"/>
-              <w:rPr>
-                <w:rFonts w:ascii="Calibri" w:hAnsi="Calibri"/>
-                <w:color w:val="000000"/>
+              <w:rPr>
+                <w:rFonts w:ascii="Calibri" w:hAnsi="Calibri"/>
+                <w:color w:val="000000"/>
+                <w:sz w:val="22"/>
+                <w:szCs w:val="22"/>
+                <w:lang w:val="en-US" w:eastAsia="en-US"/>
               </w:rPr>
             </w:pPr>
             <w:r>
               <w:rPr>
                 <w:rFonts w:ascii="Calibri" w:hAnsi="Calibri"/>
                 <w:color w:val="000000"/>
-              </w:rPr>
-              <w:t>Balle</w:t>
+                <w:sz w:val="22"/>
+                <w:szCs w:val="22"/>
+                <w:lang w:val="en-US" w:eastAsia="en-US"/>
+              </w:rPr>
+              <w:t>Prise</w:t>
             </w:r>
           </w:p>
         </w:tc>
         <w:tc>
           <w:tcPr>
-            <w:tcW w:w="1338" w:type="dxa"/>
+            <w:tcW w:w="821" w:type="dxa"/>
             <w:tcBorders>
               <w:top w:val="nil"/>
               <w:left w:val="nil"/>
@@ -5559,16 +6053,22 @@
           </w:tcPr>
           <w:p>
             <w:pPr>
-              <w:jc w:val="center"/>
-              <w:rPr>
-                <w:rFonts w:ascii="Calibri" w:hAnsi="Calibri"/>
-                <w:color w:val="000000"/>
+              <w:jc w:val="right"/>
+              <w:rPr>
+                <w:rFonts w:ascii="Calibri" w:hAnsi="Calibri"/>
+                <w:color w:val="000000"/>
+                <w:sz w:val="22"/>
+                <w:szCs w:val="22"/>
+                <w:lang w:val="en-US" w:eastAsia="en-US"/>
               </w:rPr>
             </w:pPr>
             <w:r>
               <w:rPr>
                 <w:rFonts w:ascii="Calibri" w:hAnsi="Calibri"/>
                 <w:color w:val="000000"/>
+                <w:sz w:val="22"/>
+                <w:szCs w:val="22"/>
+                <w:lang w:val="en-US" w:eastAsia="en-US"/>
               </w:rPr>
               <w:t>0.85</w:t>
             </w:r>
@@ -5576,7 +6076,43 @@
         </w:tc>
         <w:tc>
           <w:tcPr>
-            <w:tcW w:w="2818" w:type="dxa"/>
+            <w:tcW w:w="2700" w:type="dxa"/>
+            <w:tcBorders>
+              <w:top w:val="nil"/>
+              <w:left w:val="nil"/>
+              <w:bottom w:val="single" w:sz="4" w:space="0" w:color="auto"/>
+              <w:right w:val="single" w:sz="4" w:space="0" w:color="auto"/>
+            </w:tcBorders>
+            <w:shd w:val="clear" w:color="auto" w:fill="auto"/>
+            <w:noWrap/>
+            <w:vAlign w:val="bottom"/>
+            <w:hideMark/>
+          </w:tcPr>
+          <w:p>
+            <w:pPr>
+              <w:rPr>
+                <w:rFonts w:ascii="Calibri" w:hAnsi="Calibri"/>
+                <w:color w:val="000000"/>
+                <w:sz w:val="22"/>
+                <w:szCs w:val="22"/>
+                <w:lang w:val="en-US" w:eastAsia="en-US"/>
+              </w:rPr>
+            </w:pPr>
+            <w:r>
+              <w:rPr>
+                <w:rFonts w:ascii="Calibri" w:hAnsi="Calibri"/>
+                <w:color w:val="000000"/>
+                <w:sz w:val="22"/>
+                <w:szCs w:val="22"/>
+                <w:lang w:val="en-US" w:eastAsia="en-US"/>
+              </w:rPr>
+              <w:t>(-3.1443, 0.3238, -0.0196)</w:t>
+            </w:r>
+          </w:p>
+        </w:tc>
+        <w:tc>
+          <w:tcPr>
+            <w:tcW w:w="2211" w:type="dxa"/>
             <w:tcBorders>
               <w:top w:val="nil"/>
               <w:left w:val="nil"/>
@@ -5593,25 +6129,31 @@
               <w:rPr>
                 <w:rFonts w:ascii="Calibri" w:hAnsi="Calibri"/>
                 <w:color w:val="000000"/>
+                <w:sz w:val="22"/>
+                <w:szCs w:val="22"/>
+                <w:lang w:val="en-US" w:eastAsia="en-US"/>
               </w:rPr>
             </w:pPr>
             <w:r>
               <w:rPr>
                 <w:rFonts w:ascii="Calibri" w:hAnsi="Calibri"/>
                 <w:color w:val="000000"/>
-              </w:rPr>
-              <w:t>(-3.1443, 0.3238, -0.0196)</w:t>
+                <w:sz w:val="22"/>
+                <w:szCs w:val="22"/>
+                <w:lang w:val="en-US" w:eastAsia="en-US"/>
+              </w:rPr>
+              <w:t>(-19.54,0.29,-5.76)'</w:t>
             </w:r>
           </w:p>
         </w:tc>
       </w:tr>
       <w:tr>
         <w:trPr>
-          <w:trHeight w:val="248"/>
+          <w:trHeight w:val="300"/>
         </w:trPr>
         <w:tc>
           <w:tcPr>
-            <w:tcW w:w="2419" w:type="dxa"/>
+            <w:tcW w:w="2510" w:type="dxa"/>
             <w:vMerge w:val="restart"/>
             <w:tcBorders>
               <w:top w:val="nil"/>
@@ -5630,6 +6172,9 @@
                 <w:rFonts w:ascii="Calibri" w:hAnsi="Calibri"/>
                 <w:b/>
                 <w:color w:val="000000"/>
+                <w:sz w:val="22"/>
+                <w:szCs w:val="22"/>
+                <w:lang w:eastAsia="en-US"/>
               </w:rPr>
             </w:pPr>
             <w:r>
@@ -5637,6 +6182,9 @@
                 <w:rFonts w:ascii="Calibri" w:hAnsi="Calibri"/>
                 <w:b/>
                 <w:color w:val="000000"/>
+                <w:sz w:val="22"/>
+                <w:szCs w:val="22"/>
+                <w:lang w:eastAsia="en-US"/>
               </w:rPr>
               <w:t>Force gravitationnelle et force visqueuse et Magnus</w:t>
             </w:r>
@@ -5644,7 +6192,7 @@
         </w:tc>
         <w:tc>
           <w:tcPr>
-            <w:tcW w:w="2747" w:type="dxa"/>
+            <w:tcW w:w="1800" w:type="dxa"/>
             <w:tcBorders>
               <w:top w:val="nil"/>
               <w:left w:val="nil"/>
@@ -5661,12 +6209,18 @@
               <w:rPr>
                 <w:rFonts w:ascii="Calibri" w:hAnsi="Calibri"/>
                 <w:color w:val="000000"/>
+                <w:sz w:val="22"/>
+                <w:szCs w:val="22"/>
+                <w:lang w:val="en-US" w:eastAsia="en-US"/>
               </w:rPr>
             </w:pPr>
             <w:r>
               <w:rPr>
                 <w:rFonts w:ascii="Calibri" w:hAnsi="Calibri"/>
                 <w:color w:val="000000"/>
+                <w:sz w:val="22"/>
+                <w:szCs w:val="22"/>
+                <w:lang w:val="en-US" w:eastAsia="en-US"/>
               </w:rPr>
               <w:t>(−120, 0, 4.55)'</w:t>
             </w:r>
@@ -5674,7 +6228,7 @@
         </w:tc>
         <w:tc>
           <w:tcPr>
-            <w:tcW w:w="986" w:type="dxa"/>
+            <w:tcW w:w="720" w:type="dxa"/>
             <w:tcBorders>
               <w:top w:val="nil"/>
               <w:left w:val="nil"/>
@@ -5688,16 +6242,21 @@
           </w:tcPr>
           <w:p>
             <w:pPr>
-              <w:jc w:val="center"/>
-              <w:rPr>
-                <w:rFonts w:ascii="Calibri" w:hAnsi="Calibri"/>
-                <w:color w:val="000000"/>
+              <w:rPr>
+                <w:rFonts w:ascii="Calibri" w:hAnsi="Calibri"/>
+                <w:color w:val="000000"/>
+                <w:sz w:val="22"/>
+                <w:szCs w:val="22"/>
+                <w:lang w:val="en-US" w:eastAsia="en-US"/>
               </w:rPr>
             </w:pPr>
             <w:r>
               <w:rPr>
                 <w:rFonts w:ascii="Calibri" w:hAnsi="Calibri"/>
                 <w:color w:val="000000"/>
+                <w:sz w:val="22"/>
+                <w:szCs w:val="22"/>
+                <w:lang w:val="en-US" w:eastAsia="en-US"/>
               </w:rPr>
               <w:t>Balle</w:t>
             </w:r>
@@ -5705,7 +6264,7 @@
         </w:tc>
         <w:tc>
           <w:tcPr>
-            <w:tcW w:w="1338" w:type="dxa"/>
+            <w:tcW w:w="821" w:type="dxa"/>
             <w:tcBorders>
               <w:top w:val="nil"/>
               <w:left w:val="nil"/>
@@ -5719,16 +6278,22 @@
           </w:tcPr>
           <w:p>
             <w:pPr>
-              <w:jc w:val="center"/>
-              <w:rPr>
-                <w:rFonts w:ascii="Calibri" w:hAnsi="Calibri"/>
-                <w:color w:val="000000"/>
+              <w:jc w:val="right"/>
+              <w:rPr>
+                <w:rFonts w:ascii="Calibri" w:hAnsi="Calibri"/>
+                <w:color w:val="000000"/>
+                <w:sz w:val="22"/>
+                <w:szCs w:val="22"/>
+                <w:lang w:val="en-US" w:eastAsia="en-US"/>
               </w:rPr>
             </w:pPr>
             <w:r>
               <w:rPr>
                 <w:rFonts w:ascii="Calibri" w:hAnsi="Calibri"/>
                 <w:color w:val="000000"/>
+                <w:sz w:val="22"/>
+                <w:szCs w:val="22"/>
+                <w:lang w:val="en-US" w:eastAsia="en-US"/>
               </w:rPr>
               <w:t>0.82</w:t>
             </w:r>
@@ -5736,7 +6301,43 @@
         </w:tc>
         <w:tc>
           <w:tcPr>
-            <w:tcW w:w="2818" w:type="dxa"/>
+            <w:tcW w:w="2700" w:type="dxa"/>
+            <w:tcBorders>
+              <w:top w:val="nil"/>
+              <w:left w:val="nil"/>
+              <w:bottom w:val="single" w:sz="4" w:space="0" w:color="auto"/>
+              <w:right w:val="single" w:sz="4" w:space="0" w:color="auto"/>
+            </w:tcBorders>
+            <w:shd w:val="clear" w:color="000000" w:fill="DDEBF7"/>
+            <w:noWrap/>
+            <w:vAlign w:val="bottom"/>
+            <w:hideMark/>
+          </w:tcPr>
+          <w:p>
+            <w:pPr>
+              <w:rPr>
+                <w:rFonts w:ascii="Calibri" w:hAnsi="Calibri"/>
+                <w:color w:val="000000"/>
+                <w:sz w:val="22"/>
+                <w:szCs w:val="22"/>
+                <w:lang w:val="en-US" w:eastAsia="en-US"/>
+              </w:rPr>
+            </w:pPr>
+            <w:r>
+              <w:rPr>
+                <w:rFonts w:ascii="Calibri" w:hAnsi="Calibri"/>
+                <w:color w:val="000000"/>
+                <w:sz w:val="22"/>
+                <w:szCs w:val="22"/>
+                <w:lang w:val="en-US" w:eastAsia="en-US"/>
+              </w:rPr>
+              <w:t>(-2.5524, -0.3068, -0.0364)</w:t>
+            </w:r>
+          </w:p>
+        </w:tc>
+        <w:tc>
+          <w:tcPr>
+            <w:tcW w:w="2211" w:type="dxa"/>
             <w:tcBorders>
               <w:top w:val="nil"/>
               <w:left w:val="nil"/>
@@ -5753,25 +6354,31 @@
               <w:rPr>
                 <w:rFonts w:ascii="Calibri" w:hAnsi="Calibri"/>
                 <w:color w:val="000000"/>
+                <w:sz w:val="22"/>
+                <w:szCs w:val="22"/>
+                <w:lang w:val="en-US" w:eastAsia="en-US"/>
               </w:rPr>
             </w:pPr>
             <w:r>
               <w:rPr>
                 <w:rFonts w:ascii="Calibri" w:hAnsi="Calibri"/>
                 <w:color w:val="000000"/>
-              </w:rPr>
-              <w:t>(-2.5524, -0.3068, -0.0364)</w:t>
+                <w:sz w:val="22"/>
+                <w:szCs w:val="22"/>
+                <w:lang w:val="en-US" w:eastAsia="en-US"/>
+              </w:rPr>
+              <w:t>(-19.82,-0.57,-5.73)'</w:t>
             </w:r>
           </w:p>
         </w:tc>
       </w:tr>
       <w:tr>
         <w:trPr>
-          <w:trHeight w:val="248"/>
+          <w:trHeight w:val="300"/>
         </w:trPr>
         <w:tc>
           <w:tcPr>
-            <w:tcW w:w="2419" w:type="dxa"/>
+            <w:tcW w:w="2510" w:type="dxa"/>
             <w:vMerge/>
             <w:tcBorders>
               <w:top w:val="nil"/>
@@ -5787,13 +6394,16 @@
               <w:rPr>
                 <w:rFonts w:ascii="Calibri" w:hAnsi="Calibri"/>
                 <w:color w:val="000000"/>
+                <w:sz w:val="22"/>
+                <w:szCs w:val="22"/>
+                <w:lang w:val="en-US" w:eastAsia="en-US"/>
               </w:rPr>
             </w:pPr>
           </w:p>
         </w:tc>
         <w:tc>
           <w:tcPr>
-            <w:tcW w:w="2747" w:type="dxa"/>
+            <w:tcW w:w="1800" w:type="dxa"/>
             <w:tcBorders>
               <w:top w:val="nil"/>
               <w:left w:val="nil"/>
@@ -5810,12 +6420,18 @@
               <w:rPr>
                 <w:rFonts w:ascii="Calibri" w:hAnsi="Calibri"/>
                 <w:color w:val="000000"/>
+                <w:sz w:val="22"/>
+                <w:szCs w:val="22"/>
+                <w:lang w:val="en-US" w:eastAsia="en-US"/>
               </w:rPr>
             </w:pPr>
             <w:r>
               <w:rPr>
                 <w:rFonts w:ascii="Calibri" w:hAnsi="Calibri"/>
                 <w:color w:val="000000"/>
+                <w:sz w:val="22"/>
+                <w:szCs w:val="22"/>
+                <w:lang w:val="en-US" w:eastAsia="en-US"/>
               </w:rPr>
               <w:t>(−120, 0, 7.79)'</w:t>
             </w:r>
@@ -5823,7 +6439,7 @@
         </w:tc>
         <w:tc>
           <w:tcPr>
-            <w:tcW w:w="986" w:type="dxa"/>
+            <w:tcW w:w="720" w:type="dxa"/>
             <w:tcBorders>
               <w:top w:val="nil"/>
               <w:left w:val="nil"/>
@@ -5837,16 +6453,21 @@
           </w:tcPr>
           <w:p>
             <w:pPr>
-              <w:jc w:val="center"/>
-              <w:rPr>
-                <w:rFonts w:ascii="Calibri" w:hAnsi="Calibri"/>
-                <w:color w:val="000000"/>
+              <w:rPr>
+                <w:rFonts w:ascii="Calibri" w:hAnsi="Calibri"/>
+                <w:color w:val="000000"/>
+                <w:sz w:val="22"/>
+                <w:szCs w:val="22"/>
+                <w:lang w:val="en-US" w:eastAsia="en-US"/>
               </w:rPr>
             </w:pPr>
             <w:r>
               <w:rPr>
                 <w:rFonts w:ascii="Calibri" w:hAnsi="Calibri"/>
                 <w:color w:val="000000"/>
+                <w:sz w:val="22"/>
+                <w:szCs w:val="22"/>
+                <w:lang w:val="en-US" w:eastAsia="en-US"/>
               </w:rPr>
               <w:t>Balle</w:t>
             </w:r>
@@ -5854,7 +6475,7 @@
         </w:tc>
         <w:tc>
           <w:tcPr>
-            <w:tcW w:w="1338" w:type="dxa"/>
+            <w:tcW w:w="821" w:type="dxa"/>
             <w:tcBorders>
               <w:top w:val="nil"/>
               <w:left w:val="nil"/>
@@ -5868,16 +6489,22 @@
           </w:tcPr>
           <w:p>
             <w:pPr>
-              <w:jc w:val="center"/>
-              <w:rPr>
-                <w:rFonts w:ascii="Calibri" w:hAnsi="Calibri"/>
-                <w:color w:val="000000"/>
+              <w:jc w:val="right"/>
+              <w:rPr>
+                <w:rFonts w:ascii="Calibri" w:hAnsi="Calibri"/>
+                <w:color w:val="000000"/>
+                <w:sz w:val="22"/>
+                <w:szCs w:val="22"/>
+                <w:lang w:val="en-US" w:eastAsia="en-US"/>
               </w:rPr>
             </w:pPr>
             <w:r>
               <w:rPr>
                 <w:rFonts w:ascii="Calibri" w:hAnsi="Calibri"/>
                 <w:color w:val="000000"/>
+                <w:sz w:val="22"/>
+                <w:szCs w:val="22"/>
+                <w:lang w:val="en-US" w:eastAsia="en-US"/>
               </w:rPr>
               <w:t>0.92</w:t>
             </w:r>
@@ -5885,7 +6512,43 @@
         </w:tc>
         <w:tc>
           <w:tcPr>
-            <w:tcW w:w="2818" w:type="dxa"/>
+            <w:tcW w:w="2700" w:type="dxa"/>
+            <w:tcBorders>
+              <w:top w:val="nil"/>
+              <w:left w:val="nil"/>
+              <w:bottom w:val="single" w:sz="4" w:space="0" w:color="auto"/>
+              <w:right w:val="single" w:sz="4" w:space="0" w:color="auto"/>
+            </w:tcBorders>
+            <w:shd w:val="clear" w:color="000000" w:fill="DDEBF7"/>
+            <w:noWrap/>
+            <w:vAlign w:val="bottom"/>
+            <w:hideMark/>
+          </w:tcPr>
+          <w:p>
+            <w:pPr>
+              <w:rPr>
+                <w:rFonts w:ascii="Calibri" w:hAnsi="Calibri"/>
+                <w:color w:val="000000"/>
+                <w:sz w:val="22"/>
+                <w:szCs w:val="22"/>
+                <w:lang w:val="en-US" w:eastAsia="en-US"/>
+              </w:rPr>
+            </w:pPr>
+            <w:r>
+              <w:rPr>
+                <w:rFonts w:ascii="Calibri" w:hAnsi="Calibri"/>
+                <w:color w:val="000000"/>
+                <w:sz w:val="22"/>
+                <w:szCs w:val="22"/>
+                <w:lang w:val="en-US" w:eastAsia="en-US"/>
+              </w:rPr>
+              <w:t>(-4.4829, -0.3650, -0.0329)</w:t>
+            </w:r>
+          </w:p>
+        </w:tc>
+        <w:tc>
+          <w:tcPr>
+            <w:tcW w:w="2211" w:type="dxa"/>
             <w:tcBorders>
               <w:top w:val="nil"/>
               <w:left w:val="nil"/>
@@ -5902,25 +6565,31 @@
               <w:rPr>
                 <w:rFonts w:ascii="Calibri" w:hAnsi="Calibri"/>
                 <w:color w:val="000000"/>
+                <w:sz w:val="22"/>
+                <w:szCs w:val="22"/>
+                <w:lang w:val="en-US" w:eastAsia="en-US"/>
               </w:rPr>
             </w:pPr>
             <w:r>
               <w:rPr>
                 <w:rFonts w:ascii="Calibri" w:hAnsi="Calibri"/>
                 <w:color w:val="000000"/>
-              </w:rPr>
-              <w:t>(-4.4829, -0.3650, -0.0329)</w:t>
+                <w:sz w:val="22"/>
+                <w:szCs w:val="22"/>
+                <w:lang w:val="en-US" w:eastAsia="en-US"/>
+              </w:rPr>
+              <w:t>(-18.89,-0.59,-5.91)'</w:t>
             </w:r>
           </w:p>
         </w:tc>
       </w:tr>
       <w:tr>
         <w:trPr>
-          <w:trHeight w:val="260"/>
+          <w:trHeight w:val="315"/>
         </w:trPr>
         <w:tc>
           <w:tcPr>
-            <w:tcW w:w="2419" w:type="dxa"/>
+            <w:tcW w:w="2510" w:type="dxa"/>
             <w:vMerge/>
             <w:tcBorders>
               <w:top w:val="nil"/>
@@ -5936,13 +6605,16 @@
               <w:rPr>
                 <w:rFonts w:ascii="Calibri" w:hAnsi="Calibri"/>
                 <w:color w:val="000000"/>
+                <w:sz w:val="22"/>
+                <w:szCs w:val="22"/>
+                <w:lang w:val="en-US" w:eastAsia="en-US"/>
               </w:rPr>
             </w:pPr>
           </w:p>
         </w:tc>
         <w:tc>
           <w:tcPr>
-            <w:tcW w:w="2747" w:type="dxa"/>
+            <w:tcW w:w="1800" w:type="dxa"/>
             <w:tcBorders>
               <w:top w:val="nil"/>
               <w:left w:val="nil"/>
@@ -5959,12 +6631,18 @@
               <w:rPr>
                 <w:rFonts w:ascii="Calibri" w:hAnsi="Calibri"/>
                 <w:color w:val="000000"/>
+                <w:sz w:val="22"/>
+                <w:szCs w:val="22"/>
+                <w:lang w:val="en-US" w:eastAsia="en-US"/>
               </w:rPr>
             </w:pPr>
             <w:r>
               <w:rPr>
                 <w:rFonts w:ascii="Calibri" w:hAnsi="Calibri"/>
                 <w:color w:val="000000"/>
+                <w:sz w:val="22"/>
+                <w:szCs w:val="22"/>
+                <w:lang w:val="en-US" w:eastAsia="en-US"/>
               </w:rPr>
               <w:t>(−120, 1.8, 5.63)'</w:t>
             </w:r>
@@ -5972,7 +6650,7 @@
         </w:tc>
         <w:tc>
           <w:tcPr>
-            <w:tcW w:w="986" w:type="dxa"/>
+            <w:tcW w:w="720" w:type="dxa"/>
             <w:tcBorders>
               <w:top w:val="nil"/>
               <w:left w:val="nil"/>
@@ -5986,16 +6664,21 @@
           </w:tcPr>
           <w:p>
             <w:pPr>
-              <w:jc w:val="center"/>
-              <w:rPr>
-                <w:rFonts w:ascii="Calibri" w:hAnsi="Calibri"/>
-                <w:color w:val="000000"/>
+              <w:rPr>
+                <w:rFonts w:ascii="Calibri" w:hAnsi="Calibri"/>
+                <w:color w:val="000000"/>
+                <w:sz w:val="22"/>
+                <w:szCs w:val="22"/>
+                <w:lang w:val="en-US" w:eastAsia="en-US"/>
               </w:rPr>
             </w:pPr>
             <w:r>
               <w:rPr>
                 <w:rFonts w:ascii="Calibri" w:hAnsi="Calibri"/>
                 <w:color w:val="000000"/>
+                <w:sz w:val="22"/>
+                <w:szCs w:val="22"/>
+                <w:lang w:val="en-US" w:eastAsia="en-US"/>
               </w:rPr>
               <w:t>Prise</w:t>
             </w:r>
@@ -6003,7 +6686,7 @@
         </w:tc>
         <w:tc>
           <w:tcPr>
-            <w:tcW w:w="1338" w:type="dxa"/>
+            <w:tcW w:w="821" w:type="dxa"/>
             <w:tcBorders>
               <w:top w:val="nil"/>
               <w:left w:val="nil"/>
@@ -6017,16 +6700,22 @@
           </w:tcPr>
           <w:p>
             <w:pPr>
-              <w:jc w:val="center"/>
-              <w:rPr>
-                <w:rFonts w:ascii="Calibri" w:hAnsi="Calibri"/>
-                <w:color w:val="000000"/>
+              <w:jc w:val="right"/>
+              <w:rPr>
+                <w:rFonts w:ascii="Calibri" w:hAnsi="Calibri"/>
+                <w:color w:val="000000"/>
+                <w:sz w:val="22"/>
+                <w:szCs w:val="22"/>
+                <w:lang w:val="en-US" w:eastAsia="en-US"/>
               </w:rPr>
             </w:pPr>
             <w:r>
               <w:rPr>
                 <w:rFonts w:ascii="Calibri" w:hAnsi="Calibri"/>
                 <w:color w:val="000000"/>
+                <w:sz w:val="22"/>
+                <w:szCs w:val="22"/>
+                <w:lang w:val="en-US" w:eastAsia="en-US"/>
               </w:rPr>
               <w:t>0.70</w:t>
             </w:r>
@@ -6034,7 +6723,43 @@
         </w:tc>
         <w:tc>
           <w:tcPr>
-            <w:tcW w:w="2818" w:type="dxa"/>
+            <w:tcW w:w="2700" w:type="dxa"/>
+            <w:tcBorders>
+              <w:top w:val="nil"/>
+              <w:left w:val="nil"/>
+              <w:bottom w:val="single" w:sz="8" w:space="0" w:color="auto"/>
+              <w:right w:val="single" w:sz="4" w:space="0" w:color="auto"/>
+            </w:tcBorders>
+            <w:shd w:val="clear" w:color="000000" w:fill="DDEBF7"/>
+            <w:noWrap/>
+            <w:vAlign w:val="bottom"/>
+            <w:hideMark/>
+          </w:tcPr>
+          <w:p>
+            <w:pPr>
+              <w:rPr>
+                <w:rFonts w:ascii="Calibri" w:hAnsi="Calibri"/>
+                <w:color w:val="000000"/>
+                <w:sz w:val="22"/>
+                <w:szCs w:val="22"/>
+                <w:lang w:val="en-US" w:eastAsia="en-US"/>
+              </w:rPr>
+            </w:pPr>
+            <w:r>
+              <w:rPr>
+                <w:rFonts w:ascii="Calibri" w:hAnsi="Calibri"/>
+                <w:color w:val="000000"/>
+                <w:sz w:val="22"/>
+                <w:szCs w:val="22"/>
+                <w:lang w:val="en-US" w:eastAsia="en-US"/>
+              </w:rPr>
+              <w:t>(-0.1167, 0.0380, 0.7760)</w:t>
+            </w:r>
+          </w:p>
+        </w:tc>
+        <w:tc>
+          <w:tcPr>
+            <w:tcW w:w="2211" w:type="dxa"/>
             <w:tcBorders>
               <w:top w:val="nil"/>
               <w:left w:val="nil"/>
@@ -6048,18 +6773,23 @@
           </w:tcPr>
           <w:p>
             <w:pPr>
-              <w:keepNext/>
-              <w:rPr>
-                <w:rFonts w:ascii="Calibri" w:hAnsi="Calibri"/>
-                <w:color w:val="000000"/>
+              <w:rPr>
+                <w:rFonts w:ascii="Calibri" w:hAnsi="Calibri"/>
+                <w:color w:val="000000"/>
+                <w:sz w:val="22"/>
+                <w:szCs w:val="22"/>
+                <w:lang w:val="en-US" w:eastAsia="en-US"/>
               </w:rPr>
             </w:pPr>
             <w:r>
               <w:rPr>
                 <w:rFonts w:ascii="Calibri" w:hAnsi="Calibri"/>
                 <w:color w:val="000000"/>
-              </w:rPr>
-              <w:t>(-0.1167, 0.0380, 0.7760)</w:t>
+                <w:sz w:val="22"/>
+                <w:szCs w:val="22"/>
+                <w:lang w:val="en-US" w:eastAsia="en-US"/>
+              </w:rPr>
+              <w:t>(-21.10,-0.22,-4.69)'</w:t>
             </w:r>
           </w:p>
         </w:tc>
@@ -6067,7 +6797,12 @@
     </w:tbl>
     <w:p>
       <w:pPr>
-        <w:pStyle w:val="Lgende"/>
+        <w:pStyle w:val="Heading1"/>
+      </w:pPr>
+    </w:p>
+    <w:p>
+      <w:pPr>
+        <w:pStyle w:val="Caption"/>
         <w:jc w:val="center"/>
         <w:rPr>
           <w:sz w:val="20"/>
@@ -6130,7 +6865,12 @@
       </w:pPr>
       <w:r>
         <w:tab/>
-        <w:t>Dans le tableau, on remarque d’abord que les vitesses initiales correspondent à celles donné dans l’énoncé en km/h. Ensuite, on présente le résultat du lancer de balle, donc si c’est une balle ou une prise. Aussi, il y a le temps que met la balle à atteindre la zone des prises dans le cas d’une prise ou le sol dans le cas d’une balle. Enfin, on présente les vitesses et positions finales de la balle au moment de l’arrêt de la simulation : le sol ou la zone des prises.</w:t>
+        <w:t>Dans le tableau, on remarque d’abord que les vitesses initiales correspondent à celles donné dans l’énoncé en km/h. Ensuite, on présente le résultat du lancer de balle, donc si c’est une balle ou une prise. Aussi, il y a le temps que met la balle à atteindre la zone des prises dans le cas d’une prise ou le sol dans le ca</w:t>
+      </w:r>
+      <w:bookmarkStart w:id="4" w:name="_GoBack"/>
+      <w:bookmarkEnd w:id="4"/>
+      <w:r>
+        <w:t>s d’une balle. Enfin, on présente les vitesses et positions finales de la balle au moment de l’arrêt de la simulation : le sol ou la zone des prises.</w:t>
       </w:r>
     </w:p>
     <w:p>
@@ -6144,7 +6884,7 @@
         <w:spacing w:line="360" w:lineRule="auto"/>
         <w:jc w:val="both"/>
         <w:sectPr>
-          <w:footerReference w:type="default" r:id="rId14"/>
+          <w:footerReference w:type="default" r:id="rId18"/>
           <w:type w:val="continuous"/>
           <w:pgSz w:w="12240" w:h="15840"/>
           <w:pgMar w:top="1440" w:right="1440" w:bottom="1440" w:left="1440" w:header="720" w:footer="720" w:gutter="0"/>
@@ -6155,7 +6895,11 @@
       </w:pPr>
       <w:r>
         <w:tab/>
-        <w:t>Les simulations permettent également de tracer les trajectoires des neuf balles lancées puisque nous avons tous les points donnés par Runge-Kutta. À cet égard, dans les deux figures qui suivent, on montre les neuf trajectoires de balle. Le carré rouge représente la zone des prises. Les balles en bleu correspondent aux balles de la première option (gravité seulement), celles en rouge à la seconde option (gravité et force visqueuse) et celles en vert à la troisième option (gravité, force visqueuse et force de Magnus). On présente ces mêmes trajectoires dans les deux figures, mais selon un angle et un niveau de zoom différent.</w:t>
+        <w:t xml:space="preserve">Les simulations permettent également de tracer les trajectoires des neuf balles lancées puisque nous avons tous les points donnés par Runge-Kutta. À cet égard, dans les deux figures qui suivent, on montre les neuf trajectoires de balle. Le carré rouge représente la zone des prises. Les balles en bleu correspondent aux balles de la première option (gravité seulement), celles en rouge à la seconde option (gravité et force visqueuse) et celles en vert à la troisième option </w:t>
+      </w:r>
+      <w:r>
+        <w:lastRenderedPageBreak/>
+        <w:t>(gravité, force visqueuse et force de Magnus). On présente ces mêmes trajectoires dans les deux figures, mais selon un angle et un niveau de zoom différent.</w:t>
       </w:r>
     </w:p>
     <w:p>
@@ -6167,7 +6911,7 @@
       <w:r>
         <w:rPr>
           <w:noProof/>
-          <w:lang w:eastAsia="fr-CA"/>
+          <w:lang w:val="en-US" w:eastAsia="en-US"/>
         </w:rPr>
         <w:lastRenderedPageBreak/>
         <w:drawing>
@@ -6186,7 +6930,7 @@
                     <pic:cNvPicPr/>
                   </pic:nvPicPr>
                   <pic:blipFill>
-                    <a:blip r:embed="rId15"/>
+                    <a:blip r:embed="rId19"/>
                     <a:stretch>
                       <a:fillRect/>
                     </a:stretch>
@@ -6209,10 +6953,10 @@
     </w:p>
     <w:p>
       <w:pPr>
-        <w:pStyle w:val="Lgende"/>
+        <w:pStyle w:val="Caption"/>
         <w:jc w:val="center"/>
         <w:sectPr>
-          <w:footerReference w:type="default" r:id="rId16"/>
+          <w:footerReference w:type="default" r:id="rId20"/>
           <w:pgSz w:w="15840" w:h="12240" w:orient="landscape"/>
           <w:pgMar w:top="1440" w:right="1440" w:bottom="1440" w:left="1440" w:header="720" w:footer="720" w:gutter="0"/>
           <w:cols w:space="720"/>
@@ -6262,7 +7006,7 @@
       <w:r>
         <w:rPr>
           <w:noProof/>
-          <w:lang w:eastAsia="fr-CA"/>
+          <w:lang w:val="en-US" w:eastAsia="en-US"/>
         </w:rPr>
         <w:drawing>
           <wp:inline distT="0" distB="0" distL="0" distR="0" wp14:anchorId="4F18C887" wp14:editId="06493268">
@@ -6282,7 +7026,7 @@
                     </pic:cNvPicPr>
                   </pic:nvPicPr>
                   <pic:blipFill>
-                    <a:blip r:embed="rId17">
+                    <a:blip r:embed="rId21">
                       <a:extLst>
                         <a:ext uri="{28A0092B-C50C-407E-A947-70E740481C1C}">
                           <a14:useLocalDpi xmlns:a14="http://schemas.microsoft.com/office/drawing/2010/main" val="0"/>
@@ -6316,7 +7060,7 @@
     </w:p>
     <w:p>
       <w:pPr>
-        <w:pStyle w:val="Lgende"/>
+        <w:pStyle w:val="Caption"/>
         <w:jc w:val="center"/>
       </w:pPr>
       <w:r>
@@ -6346,14 +7090,14 @@
     </w:p>
     <w:p>
       <w:pPr>
-        <w:pStyle w:val="Lgende"/>
+        <w:pStyle w:val="Caption"/>
         <w:keepNext/>
         <w:jc w:val="center"/>
       </w:pPr>
       <w:r>
         <w:rPr>
           <w:noProof/>
-          <w:lang w:eastAsia="fr-CA"/>
+          <w:lang w:val="en-US" w:eastAsia="en-US"/>
         </w:rPr>
         <w:drawing>
           <wp:inline distT="0" distB="0" distL="0" distR="0" wp14:anchorId="141CD1E9" wp14:editId="5CFF642A">
@@ -6373,7 +7117,7 @@
                     </pic:cNvPicPr>
                   </pic:nvPicPr>
                   <pic:blipFill>
-                    <a:blip r:embed="rId18">
+                    <a:blip r:embed="rId22">
                       <a:extLst>
                         <a:ext uri="{28A0092B-C50C-407E-A947-70E740481C1C}">
                           <a14:useLocalDpi xmlns:a14="http://schemas.microsoft.com/office/drawing/2010/main" val="0"/>
@@ -6407,7 +7151,7 @@
     </w:p>
     <w:p>
       <w:pPr>
-        <w:pStyle w:val="Lgende"/>
+        <w:pStyle w:val="Caption"/>
         <w:jc w:val="center"/>
         <w:rPr>
           <w:rFonts w:asciiTheme="majorHAnsi" w:eastAsiaTheme="majorEastAsia" w:hAnsiTheme="majorHAnsi" w:cstheme="majorBidi"/>
@@ -6443,7 +7187,7 @@
     </w:p>
     <w:p>
       <w:pPr>
-        <w:pStyle w:val="Titre1"/>
+        <w:pStyle w:val="Heading1"/>
       </w:pPr>
       <w:bookmarkStart w:id="5" w:name="_Toc433764241"/>
       <w:r>
@@ -6492,7 +7236,7 @@
     </w:p>
     <w:p>
       <w:pPr>
-        <w:pStyle w:val="Titre2"/>
+        <w:pStyle w:val="Heading2"/>
       </w:pPr>
       <w:bookmarkStart w:id="6" w:name="_Toc433764242"/>
       <w:r>
@@ -6533,7 +7277,7 @@
     </w:p>
     <w:p>
       <w:pPr>
-        <w:pStyle w:val="Titre2"/>
+        <w:pStyle w:val="Heading2"/>
       </w:pPr>
       <w:bookmarkStart w:id="7" w:name="_Toc433764243"/>
       <w:r>
@@ -6587,7 +7331,7 @@
     </w:p>
     <w:p>
       <w:pPr>
-        <w:pStyle w:val="Titre2"/>
+        <w:pStyle w:val="Heading2"/>
       </w:pPr>
       <w:bookmarkStart w:id="8" w:name="_Toc433764244"/>
       <w:r>
@@ -6663,7 +7407,7 @@
     </w:p>
     <w:p>
       <w:pPr>
-        <w:pStyle w:val="Titre1"/>
+        <w:pStyle w:val="Heading1"/>
       </w:pPr>
       <w:bookmarkStart w:id="9" w:name="_Toc433764245"/>
       <w:r>
@@ -6884,7 +7628,7 @@
 </file>
 
 <file path=word/endnotes.xml><?xml version="1.0" encoding="utf-8"?>
-<w:endnotes xmlns:wpc="http://schemas.microsoft.com/office/word/2010/wordprocessingCanvas" xmlns:mc="http://schemas.openxmlformats.org/markup-compatibility/2006" xmlns:o="urn:schemas-microsoft-com:office:office" xmlns:r="http://schemas.openxmlformats.org/officeDocument/2006/relationships" xmlns:m="http://schemas.openxmlformats.org/officeDocument/2006/math" xmlns:v="urn:schemas-microsoft-com:vml" xmlns:wp14="http://schemas.microsoft.com/office/word/2010/wordprocessingDrawing" xmlns:wp="http://schemas.openxmlformats.org/drawingml/2006/wordprocessingDrawing" xmlns:w10="urn:schemas-microsoft-com:office:word" xmlns:w="http://schemas.openxmlformats.org/wordprocessingml/2006/main" xmlns:w14="http://schemas.microsoft.com/office/word/2010/wordml" xmlns:w15="http://schemas.microsoft.com/office/word/2012/wordml" xmlns:wpg="http://schemas.microsoft.com/office/word/2010/wordprocessingGroup" xmlns:wpi="http://schemas.microsoft.com/office/word/2010/wordprocessingInk" xmlns:wne="http://schemas.microsoft.com/office/word/2006/wordml" xmlns:wps="http://schemas.microsoft.com/office/word/2010/wordprocessingShape" mc:Ignorable="w14 w15 wp14">
+<w:endnotes xmlns:wpc="http://schemas.microsoft.com/office/word/2010/wordprocessingCanvas" xmlns:cx="http://schemas.microsoft.com/office/drawing/2014/chartex" xmlns:mc="http://schemas.openxmlformats.org/markup-compatibility/2006" xmlns:o="urn:schemas-microsoft-com:office:office" xmlns:r="http://schemas.openxmlformats.org/officeDocument/2006/relationships" xmlns:m="http://schemas.openxmlformats.org/officeDocument/2006/math" xmlns:v="urn:schemas-microsoft-com:vml" xmlns:wp14="http://schemas.microsoft.com/office/word/2010/wordprocessingDrawing" xmlns:wp="http://schemas.openxmlformats.org/drawingml/2006/wordprocessingDrawing" xmlns:w10="urn:schemas-microsoft-com:office:word" xmlns:w="http://schemas.openxmlformats.org/wordprocessingml/2006/main" xmlns:w14="http://schemas.microsoft.com/office/word/2010/wordml" xmlns:w15="http://schemas.microsoft.com/office/word/2012/wordml" xmlns:w16se="http://schemas.microsoft.com/office/word/2015/wordml/symex" xmlns:wpg="http://schemas.microsoft.com/office/word/2010/wordprocessingGroup" xmlns:wpi="http://schemas.microsoft.com/office/word/2010/wordprocessingInk" xmlns:wne="http://schemas.microsoft.com/office/word/2006/wordml" xmlns:wps="http://schemas.microsoft.com/office/word/2010/wordprocessingShape" mc:Ignorable="w14 w15 w16se wp14">
   <w:endnote w:type="separator" w:id="-1">
     <w:p>
       <w:r>
@@ -6903,7 +7647,7 @@
 </file>
 
 <file path=word/footer1.xml><?xml version="1.0" encoding="utf-8"?>
-<w:ftr xmlns:wpc="http://schemas.microsoft.com/office/word/2010/wordprocessingCanvas" xmlns:mc="http://schemas.openxmlformats.org/markup-compatibility/2006" xmlns:o="urn:schemas-microsoft-com:office:office" xmlns:r="http://schemas.openxmlformats.org/officeDocument/2006/relationships" xmlns:m="http://schemas.openxmlformats.org/officeDocument/2006/math" xmlns:v="urn:schemas-microsoft-com:vml" xmlns:wp14="http://schemas.microsoft.com/office/word/2010/wordprocessingDrawing" xmlns:wp="http://schemas.openxmlformats.org/drawingml/2006/wordprocessingDrawing" xmlns:w10="urn:schemas-microsoft-com:office:word" xmlns:w="http://schemas.openxmlformats.org/wordprocessingml/2006/main" xmlns:w14="http://schemas.microsoft.com/office/word/2010/wordml" xmlns:w15="http://schemas.microsoft.com/office/word/2012/wordml" xmlns:wpg="http://schemas.microsoft.com/office/word/2010/wordprocessingGroup" xmlns:wpi="http://schemas.microsoft.com/office/word/2010/wordprocessingInk" xmlns:wne="http://schemas.microsoft.com/office/word/2006/wordml" xmlns:wps="http://schemas.microsoft.com/office/word/2010/wordprocessingShape" mc:Ignorable="w14 w15 wp14">
+<w:ftr xmlns:wpc="http://schemas.microsoft.com/office/word/2010/wordprocessingCanvas" xmlns:cx="http://schemas.microsoft.com/office/drawing/2014/chartex" xmlns:mc="http://schemas.openxmlformats.org/markup-compatibility/2006" xmlns:o="urn:schemas-microsoft-com:office:office" xmlns:r="http://schemas.openxmlformats.org/officeDocument/2006/relationships" xmlns:m="http://schemas.openxmlformats.org/officeDocument/2006/math" xmlns:v="urn:schemas-microsoft-com:vml" xmlns:wp14="http://schemas.microsoft.com/office/word/2010/wordprocessingDrawing" xmlns:wp="http://schemas.openxmlformats.org/drawingml/2006/wordprocessingDrawing" xmlns:w10="urn:schemas-microsoft-com:office:word" xmlns:w="http://schemas.openxmlformats.org/wordprocessingml/2006/main" xmlns:w14="http://schemas.microsoft.com/office/word/2010/wordml" xmlns:w15="http://schemas.microsoft.com/office/word/2012/wordml" xmlns:w16se="http://schemas.microsoft.com/office/word/2015/wordml/symex" xmlns:wpg="http://schemas.microsoft.com/office/word/2010/wordprocessingGroup" xmlns:wpi="http://schemas.microsoft.com/office/word/2010/wordprocessingInk" xmlns:wne="http://schemas.microsoft.com/office/word/2006/wordml" xmlns:wps="http://schemas.microsoft.com/office/word/2010/wordprocessingShape" mc:Ignorable="w14 w15 w16se wp14">
   <w:sdt>
     <w:sdtPr>
       <w:id w:val="519517557"/>
@@ -6916,7 +7660,7 @@
     <w:sdtContent>
       <w:p>
         <w:pPr>
-          <w:pStyle w:val="Pieddepage"/>
+          <w:pStyle w:val="Footer"/>
           <w:jc w:val="right"/>
         </w:pPr>
         <w:r>
@@ -6943,14 +7687,14 @@
   </w:sdt>
   <w:p>
     <w:pPr>
-      <w:pStyle w:val="Pieddepage"/>
+      <w:pStyle w:val="Footer"/>
     </w:pPr>
   </w:p>
 </w:ftr>
 </file>
 
 <file path=word/footer2.xml><?xml version="1.0" encoding="utf-8"?>
-<w:ftr xmlns:wpc="http://schemas.microsoft.com/office/word/2010/wordprocessingCanvas" xmlns:mc="http://schemas.openxmlformats.org/markup-compatibility/2006" xmlns:o="urn:schemas-microsoft-com:office:office" xmlns:r="http://schemas.openxmlformats.org/officeDocument/2006/relationships" xmlns:m="http://schemas.openxmlformats.org/officeDocument/2006/math" xmlns:v="urn:schemas-microsoft-com:vml" xmlns:wp14="http://schemas.microsoft.com/office/word/2010/wordprocessingDrawing" xmlns:wp="http://schemas.openxmlformats.org/drawingml/2006/wordprocessingDrawing" xmlns:w10="urn:schemas-microsoft-com:office:word" xmlns:w="http://schemas.openxmlformats.org/wordprocessingml/2006/main" xmlns:w14="http://schemas.microsoft.com/office/word/2010/wordml" xmlns:w15="http://schemas.microsoft.com/office/word/2012/wordml" xmlns:wpg="http://schemas.microsoft.com/office/word/2010/wordprocessingGroup" xmlns:wpi="http://schemas.microsoft.com/office/word/2010/wordprocessingInk" xmlns:wne="http://schemas.microsoft.com/office/word/2006/wordml" xmlns:wps="http://schemas.microsoft.com/office/word/2010/wordprocessingShape" mc:Ignorable="w14 w15 wp14">
+<w:ftr xmlns:wpc="http://schemas.microsoft.com/office/word/2010/wordprocessingCanvas" xmlns:cx="http://schemas.microsoft.com/office/drawing/2014/chartex" xmlns:mc="http://schemas.openxmlformats.org/markup-compatibility/2006" xmlns:o="urn:schemas-microsoft-com:office:office" xmlns:r="http://schemas.openxmlformats.org/officeDocument/2006/relationships" xmlns:m="http://schemas.openxmlformats.org/officeDocument/2006/math" xmlns:v="urn:schemas-microsoft-com:vml" xmlns:wp14="http://schemas.microsoft.com/office/word/2010/wordprocessingDrawing" xmlns:wp="http://schemas.openxmlformats.org/drawingml/2006/wordprocessingDrawing" xmlns:w10="urn:schemas-microsoft-com:office:word" xmlns:w="http://schemas.openxmlformats.org/wordprocessingml/2006/main" xmlns:w14="http://schemas.microsoft.com/office/word/2010/wordml" xmlns:w15="http://schemas.microsoft.com/office/word/2012/wordml" xmlns:w16se="http://schemas.microsoft.com/office/word/2015/wordml/symex" xmlns:wpg="http://schemas.microsoft.com/office/word/2010/wordprocessingGroup" xmlns:wpi="http://schemas.microsoft.com/office/word/2010/wordprocessingInk" xmlns:wne="http://schemas.microsoft.com/office/word/2006/wordml" xmlns:wps="http://schemas.microsoft.com/office/word/2010/wordprocessingShape" mc:Ignorable="w14 w15 w16se wp14">
   <w:sdt>
     <w:sdtPr>
       <w:id w:val="-280498321"/>
@@ -6963,7 +7707,7 @@
     <w:sdtContent>
       <w:p>
         <w:pPr>
-          <w:pStyle w:val="Pieddepage"/>
+          <w:pStyle w:val="Footer"/>
           <w:jc w:val="right"/>
         </w:pPr>
         <w:r>
@@ -6980,7 +7724,7 @@
             <w:noProof/>
             <w:lang w:val="fr-FR"/>
           </w:rPr>
-          <w:t>10</w:t>
+          <w:t>11</w:t>
         </w:r>
         <w:r>
           <w:fldChar w:fldCharType="end"/>
@@ -6990,14 +7734,14 @@
   </w:sdt>
   <w:p>
     <w:pPr>
-      <w:pStyle w:val="Pieddepage"/>
+      <w:pStyle w:val="Footer"/>
     </w:pPr>
   </w:p>
 </w:ftr>
 </file>
 
 <file path=word/footnotes.xml><?xml version="1.0" encoding="utf-8"?>
-<w:footnotes xmlns:wpc="http://schemas.microsoft.com/office/word/2010/wordprocessingCanvas" xmlns:mc="http://schemas.openxmlformats.org/markup-compatibility/2006" xmlns:o="urn:schemas-microsoft-com:office:office" xmlns:r="http://schemas.openxmlformats.org/officeDocument/2006/relationships" xmlns:m="http://schemas.openxmlformats.org/officeDocument/2006/math" xmlns:v="urn:schemas-microsoft-com:vml" xmlns:wp14="http://schemas.microsoft.com/office/word/2010/wordprocessingDrawing" xmlns:wp="http://schemas.openxmlformats.org/drawingml/2006/wordprocessingDrawing" xmlns:w10="urn:schemas-microsoft-com:office:word" xmlns:w="http://schemas.openxmlformats.org/wordprocessingml/2006/main" xmlns:w14="http://schemas.microsoft.com/office/word/2010/wordml" xmlns:w15="http://schemas.microsoft.com/office/word/2012/wordml" xmlns:wpg="http://schemas.microsoft.com/office/word/2010/wordprocessingGroup" xmlns:wpi="http://schemas.microsoft.com/office/word/2010/wordprocessingInk" xmlns:wne="http://schemas.microsoft.com/office/word/2006/wordml" xmlns:wps="http://schemas.microsoft.com/office/word/2010/wordprocessingShape" mc:Ignorable="w14 w15 wp14">
+<w:footnotes xmlns:wpc="http://schemas.microsoft.com/office/word/2010/wordprocessingCanvas" xmlns:cx="http://schemas.microsoft.com/office/drawing/2014/chartex" xmlns:mc="http://schemas.openxmlformats.org/markup-compatibility/2006" xmlns:o="urn:schemas-microsoft-com:office:office" xmlns:r="http://schemas.openxmlformats.org/officeDocument/2006/relationships" xmlns:m="http://schemas.openxmlformats.org/officeDocument/2006/math" xmlns:v="urn:schemas-microsoft-com:vml" xmlns:wp14="http://schemas.microsoft.com/office/word/2010/wordprocessingDrawing" xmlns:wp="http://schemas.openxmlformats.org/drawingml/2006/wordprocessingDrawing" xmlns:w10="urn:schemas-microsoft-com:office:word" xmlns:w="http://schemas.openxmlformats.org/wordprocessingml/2006/main" xmlns:w14="http://schemas.microsoft.com/office/word/2010/wordml" xmlns:w15="http://schemas.microsoft.com/office/word/2012/wordml" xmlns:w16se="http://schemas.microsoft.com/office/word/2015/wordml/symex" xmlns:wpg="http://schemas.microsoft.com/office/word/2010/wordprocessingGroup" xmlns:wpi="http://schemas.microsoft.com/office/word/2010/wordprocessingInk" xmlns:wne="http://schemas.microsoft.com/office/word/2006/wordml" xmlns:wps="http://schemas.microsoft.com/office/word/2010/wordprocessingShape" mc:Ignorable="w14 w15 w16se wp14">
   <w:footnote w:type="separator" w:id="-1">
     <w:p>
       <w:r>
@@ -7016,16 +7760,16 @@
 </file>
 
 <file path=word/header1.xml><?xml version="1.0" encoding="utf-8"?>
-<w:hdr xmlns:wpc="http://schemas.microsoft.com/office/word/2010/wordprocessingCanvas" xmlns:mc="http://schemas.openxmlformats.org/markup-compatibility/2006" xmlns:o="urn:schemas-microsoft-com:office:office" xmlns:r="http://schemas.openxmlformats.org/officeDocument/2006/relationships" xmlns:m="http://schemas.openxmlformats.org/officeDocument/2006/math" xmlns:v="urn:schemas-microsoft-com:vml" xmlns:wp14="http://schemas.microsoft.com/office/word/2010/wordprocessingDrawing" xmlns:wp="http://schemas.openxmlformats.org/drawingml/2006/wordprocessingDrawing" xmlns:w10="urn:schemas-microsoft-com:office:word" xmlns:w="http://schemas.openxmlformats.org/wordprocessingml/2006/main" xmlns:w14="http://schemas.microsoft.com/office/word/2010/wordml" xmlns:w15="http://schemas.microsoft.com/office/word/2012/wordml" xmlns:wpg="http://schemas.microsoft.com/office/word/2010/wordprocessingGroup" xmlns:wpi="http://schemas.microsoft.com/office/word/2010/wordprocessingInk" xmlns:wne="http://schemas.microsoft.com/office/word/2006/wordml" xmlns:wps="http://schemas.microsoft.com/office/word/2010/wordprocessingShape" mc:Ignorable="w14 w15 wp14">
+<w:hdr xmlns:wpc="http://schemas.microsoft.com/office/word/2010/wordprocessingCanvas" xmlns:cx="http://schemas.microsoft.com/office/drawing/2014/chartex" xmlns:mc="http://schemas.openxmlformats.org/markup-compatibility/2006" xmlns:o="urn:schemas-microsoft-com:office:office" xmlns:r="http://schemas.openxmlformats.org/officeDocument/2006/relationships" xmlns:m="http://schemas.openxmlformats.org/officeDocument/2006/math" xmlns:v="urn:schemas-microsoft-com:vml" xmlns:wp14="http://schemas.microsoft.com/office/word/2010/wordprocessingDrawing" xmlns:wp="http://schemas.openxmlformats.org/drawingml/2006/wordprocessingDrawing" xmlns:w10="urn:schemas-microsoft-com:office:word" xmlns:w="http://schemas.openxmlformats.org/wordprocessingml/2006/main" xmlns:w14="http://schemas.microsoft.com/office/word/2010/wordml" xmlns:w15="http://schemas.microsoft.com/office/word/2012/wordml" xmlns:w16se="http://schemas.microsoft.com/office/word/2015/wordml/symex" xmlns:wpg="http://schemas.microsoft.com/office/word/2010/wordprocessingGroup" xmlns:wpi="http://schemas.microsoft.com/office/word/2010/wordprocessingInk" xmlns:wne="http://schemas.microsoft.com/office/word/2006/wordml" xmlns:wps="http://schemas.microsoft.com/office/word/2010/wordprocessingShape" mc:Ignorable="w14 w15 w16se wp14">
   <w:p>
     <w:pPr>
-      <w:pStyle w:val="En-tte"/>
+      <w:pStyle w:val="Header"/>
       <w:jc w:val="right"/>
     </w:pPr>
     <w:r>
       <w:rPr>
         <w:noProof/>
-        <w:lang w:eastAsia="fr-CA"/>
+        <w:lang w:val="en-US" w:eastAsia="en-US"/>
       </w:rPr>
       <w:drawing>
         <wp:inline distT="0" distB="0" distL="0" distR="0" wp14:anchorId="14B4940D" wp14:editId="14B4940E">
@@ -7081,7 +7825,7 @@
 </file>
 
 <file path=word/styles.xml><?xml version="1.0" encoding="utf-8"?>
-<w:styles xmlns:mc="http://schemas.openxmlformats.org/markup-compatibility/2006" xmlns:r="http://schemas.openxmlformats.org/officeDocument/2006/relationships" xmlns:w="http://schemas.openxmlformats.org/wordprocessingml/2006/main" xmlns:w14="http://schemas.microsoft.com/office/word/2010/wordml" xmlns:w15="http://schemas.microsoft.com/office/word/2012/wordml" mc:Ignorable="w14 w15">
+<w:styles xmlns:mc="http://schemas.openxmlformats.org/markup-compatibility/2006" xmlns:r="http://schemas.openxmlformats.org/officeDocument/2006/relationships" xmlns:w="http://schemas.openxmlformats.org/wordprocessingml/2006/main" xmlns:w14="http://schemas.microsoft.com/office/word/2010/wordml" xmlns:w15="http://schemas.microsoft.com/office/word/2012/wordml" xmlns:w16se="http://schemas.microsoft.com/office/word/2015/wordml/symex" mc:Ignorable="w14 w15 w16se">
   <w:docDefaults>
     <w:rPrDefault>
       <w:rPr>
@@ -7484,11 +8228,11 @@
       <w:lang w:val="fr-CA" w:eastAsia="fr-FR"/>
     </w:rPr>
   </w:style>
-  <w:style w:type="paragraph" w:styleId="Titre1">
+  <w:style w:type="paragraph" w:styleId="Heading1">
     <w:name w:val="heading 1"/>
     <w:basedOn w:val="Normal"/>
     <w:next w:val="Normal"/>
-    <w:link w:val="Titre1Car"/>
+    <w:link w:val="Heading1Char"/>
     <w:uiPriority w:val="9"/>
     <w:qFormat/>
     <w:rsid w:val="00A4047D"/>
@@ -7505,11 +8249,11 @@
       <w:szCs w:val="32"/>
     </w:rPr>
   </w:style>
-  <w:style w:type="paragraph" w:styleId="Titre2">
+  <w:style w:type="paragraph" w:styleId="Heading2">
     <w:name w:val="heading 2"/>
     <w:basedOn w:val="Normal"/>
     <w:next w:val="Normal"/>
-    <w:link w:val="Titre2Car"/>
+    <w:link w:val="Heading2Char"/>
     <w:uiPriority w:val="9"/>
     <w:unhideWhenUsed/>
     <w:qFormat/>
@@ -7527,13 +8271,13 @@
       <w:szCs w:val="26"/>
     </w:rPr>
   </w:style>
-  <w:style w:type="character" w:default="1" w:styleId="Policepardfaut">
+  <w:style w:type="character" w:default="1" w:styleId="DefaultParagraphFont">
     <w:name w:val="Default Paragraph Font"/>
     <w:uiPriority w:val="1"/>
     <w:semiHidden/>
     <w:unhideWhenUsed/>
   </w:style>
-  <w:style w:type="table" w:default="1" w:styleId="TableauNormal">
+  <w:style w:type="table" w:default="1" w:styleId="TableNormal">
     <w:name w:val="Normal Table"/>
     <w:uiPriority w:val="99"/>
     <w:semiHidden/>
@@ -7548,7 +8292,7 @@
       </w:tblCellMar>
     </w:tblPr>
   </w:style>
-  <w:style w:type="numbering" w:default="1" w:styleId="Aucuneliste">
+  <w:style w:type="numbering" w:default="1" w:styleId="NoList">
     <w:name w:val="No List"/>
     <w:uiPriority w:val="99"/>
     <w:semiHidden/>
@@ -7594,9 +8338,9 @@
       <w:color w:val="auto"/>
     </w:rPr>
   </w:style>
-  <w:style w:type="table" w:styleId="Grilledutableau">
+  <w:style w:type="table" w:styleId="TableGrid">
     <w:name w:val="Table Grid"/>
-    <w:basedOn w:val="TableauNormal"/>
+    <w:basedOn w:val="TableNormal"/>
     <w:uiPriority w:val="59"/>
     <w:rsid w:val="00A4047D"/>
     <w:pPr>
@@ -7619,10 +8363,10 @@
       </w:tblBorders>
     </w:tblPr>
   </w:style>
-  <w:style w:type="paragraph" w:styleId="En-tte">
+  <w:style w:type="paragraph" w:styleId="Header">
     <w:name w:val="header"/>
     <w:basedOn w:val="Normal"/>
-    <w:link w:val="En-tteCar"/>
+    <w:link w:val="HeaderChar"/>
     <w:uiPriority w:val="99"/>
     <w:unhideWhenUsed/>
     <w:rsid w:val="00A4047D"/>
@@ -7633,10 +8377,10 @@
       </w:tabs>
     </w:pPr>
   </w:style>
-  <w:style w:type="character" w:customStyle="1" w:styleId="En-tteCar">
-    <w:name w:val="En-tête Car"/>
-    <w:basedOn w:val="Policepardfaut"/>
-    <w:link w:val="En-tte"/>
+  <w:style w:type="character" w:customStyle="1" w:styleId="HeaderChar">
+    <w:name w:val="Header Char"/>
+    <w:basedOn w:val="DefaultParagraphFont"/>
+    <w:link w:val="Header"/>
     <w:uiPriority w:val="99"/>
     <w:rsid w:val="00A4047D"/>
     <w:rPr>
@@ -7646,10 +8390,10 @@
       <w:lang w:val="fr-CA" w:eastAsia="fr-FR"/>
     </w:rPr>
   </w:style>
-  <w:style w:type="paragraph" w:styleId="Pieddepage">
+  <w:style w:type="paragraph" w:styleId="Footer">
     <w:name w:val="footer"/>
     <w:basedOn w:val="Normal"/>
-    <w:link w:val="PieddepageCar"/>
+    <w:link w:val="FooterChar"/>
     <w:uiPriority w:val="99"/>
     <w:unhideWhenUsed/>
     <w:rsid w:val="00A4047D"/>
@@ -7660,10 +8404,10 @@
       </w:tabs>
     </w:pPr>
   </w:style>
-  <w:style w:type="character" w:customStyle="1" w:styleId="PieddepageCar">
-    <w:name w:val="Pied de page Car"/>
-    <w:basedOn w:val="Policepardfaut"/>
-    <w:link w:val="Pieddepage"/>
+  <w:style w:type="character" w:customStyle="1" w:styleId="FooterChar">
+    <w:name w:val="Footer Char"/>
+    <w:basedOn w:val="DefaultParagraphFont"/>
+    <w:link w:val="Footer"/>
     <w:uiPriority w:val="99"/>
     <w:rsid w:val="00A4047D"/>
     <w:rPr>
@@ -7673,10 +8417,10 @@
       <w:lang w:val="fr-CA" w:eastAsia="fr-FR"/>
     </w:rPr>
   </w:style>
-  <w:style w:type="character" w:customStyle="1" w:styleId="Titre1Car">
-    <w:name w:val="Titre 1 Car"/>
-    <w:basedOn w:val="Policepardfaut"/>
-    <w:link w:val="Titre1"/>
+  <w:style w:type="character" w:customStyle="1" w:styleId="Heading1Char">
+    <w:name w:val="Heading 1 Char"/>
+    <w:basedOn w:val="DefaultParagraphFont"/>
+    <w:link w:val="Heading1"/>
     <w:uiPriority w:val="9"/>
     <w:rsid w:val="00A4047D"/>
     <w:rPr>
@@ -7687,9 +8431,9 @@
       <w:lang w:val="fr-CA" w:eastAsia="fr-FR"/>
     </w:rPr>
   </w:style>
-  <w:style w:type="paragraph" w:styleId="En-ttedetabledesmatires">
+  <w:style w:type="paragraph" w:styleId="TOCHeading">
     <w:name w:val="TOC Heading"/>
-    <w:basedOn w:val="Titre1"/>
+    <w:basedOn w:val="Heading1"/>
     <w:next w:val="Normal"/>
     <w:uiPriority w:val="39"/>
     <w:unhideWhenUsed/>
@@ -7703,7 +8447,7 @@
       <w:lang w:val="en-US" w:eastAsia="en-US"/>
     </w:rPr>
   </w:style>
-  <w:style w:type="paragraph" w:styleId="TM1">
+  <w:style w:type="paragraph" w:styleId="TOC1">
     <w:name w:val="toc 1"/>
     <w:basedOn w:val="Normal"/>
     <w:next w:val="Normal"/>
@@ -7715,9 +8459,9 @@
       <w:spacing w:after="100"/>
     </w:pPr>
   </w:style>
-  <w:style w:type="character" w:styleId="Lienhypertexte">
+  <w:style w:type="character" w:styleId="Hyperlink">
     <w:name w:val="Hyperlink"/>
-    <w:basedOn w:val="Policepardfaut"/>
+    <w:basedOn w:val="DefaultParagraphFont"/>
     <w:uiPriority w:val="99"/>
     <w:unhideWhenUsed/>
     <w:rsid w:val="000F659A"/>
@@ -7726,7 +8470,7 @@
       <w:u w:val="single"/>
     </w:rPr>
   </w:style>
-  <w:style w:type="paragraph" w:styleId="Lgende">
+  <w:style w:type="paragraph" w:styleId="Caption">
     <w:name w:val="caption"/>
     <w:basedOn w:val="Normal"/>
     <w:next w:val="Normal"/>
@@ -7745,9 +8489,9 @@
       <w:szCs w:val="18"/>
     </w:rPr>
   </w:style>
-  <w:style w:type="character" w:styleId="Textedelespacerserv">
+  <w:style w:type="character" w:styleId="PlaceholderText">
     <w:name w:val="Placeholder Text"/>
-    <w:basedOn w:val="Policepardfaut"/>
+    <w:basedOn w:val="DefaultParagraphFont"/>
     <w:uiPriority w:val="99"/>
     <w:semiHidden/>
     <w:rsid w:val="00A71FE6"/>
@@ -7755,10 +8499,10 @@
       <w:color w:val="808080"/>
     </w:rPr>
   </w:style>
-  <w:style w:type="character" w:customStyle="1" w:styleId="Titre2Car">
-    <w:name w:val="Titre 2 Car"/>
-    <w:basedOn w:val="Policepardfaut"/>
-    <w:link w:val="Titre2"/>
+  <w:style w:type="character" w:customStyle="1" w:styleId="Heading2Char">
+    <w:name w:val="Heading 2 Char"/>
+    <w:basedOn w:val="DefaultParagraphFont"/>
+    <w:link w:val="Heading2"/>
     <w:uiPriority w:val="9"/>
     <w:rsid w:val="005B3109"/>
     <w:rPr>
@@ -7769,7 +8513,7 @@
       <w:lang w:val="fr-CA" w:eastAsia="fr-FR"/>
     </w:rPr>
   </w:style>
-  <w:style w:type="paragraph" w:styleId="TM2">
+  <w:style w:type="paragraph" w:styleId="TOC2">
     <w:name w:val="toc 2"/>
     <w:basedOn w:val="Normal"/>
     <w:next w:val="Normal"/>
@@ -7783,6 +8527,66 @@
     </w:pPr>
   </w:style>
 </w:styles>
+</file>
+
+<file path=word/ink/ink1.xml><?xml version="1.0" encoding="utf-8"?>
+<inkml:ink xmlns:inkml="http://www.w3.org/2003/InkML">
+  <inkml:definitions>
+    <inkml:context xml:id="ctx0">
+      <inkml:inkSource xml:id="inkSrc0">
+        <inkml:traceFormat>
+          <inkml:channel name="X" type="integer" max="9600" units="cm"/>
+          <inkml:channel name="Y" type="integer" max="7200" units="cm"/>
+          <inkml:channel name="F" type="integer" max="1024" units="dev"/>
+          <inkml:channel name="T" type="integer" max="2.14748E9" units="dev"/>
+        </inkml:traceFormat>
+        <inkml:channelProperties>
+          <inkml:channelProperty channel="X" name="resolution" value="420.86804" units="1/cm"/>
+          <inkml:channelProperty channel="Y" name="resolution" value="473.37277" units="1/cm"/>
+          <inkml:channelProperty channel="F" name="resolution" value="0" units="1/dev"/>
+          <inkml:channelProperty channel="T" name="resolution" value="1" units="1/dev"/>
+        </inkml:channelProperties>
+      </inkml:inkSource>
+      <inkml:timestamp xml:id="ts0" timeString="2015-10-28T13:57:30.135"/>
+    </inkml:context>
+    <inkml:brush xml:id="br0">
+      <inkml:brushProperty name="width" value="0.07" units="cm"/>
+      <inkml:brushProperty name="height" value="0.07" units="cm"/>
+      <inkml:brushProperty name="fitToCurve" value="1"/>
+    </inkml:brush>
+  </inkml:definitions>
+  <inkml:trace contextRef="#ctx0" brushRef="#br0">0 1272 176 0,'0'0'100'0,"7"0"-68"0,-7 0 0 0,0 0 4 16,4-3 4-16,3-6-12 15,7-10 0-15,7-9-16 16,11-16 0-16,3-12-12 15,11-20 4-15,7-5-4 16,17-13 0-16,4-3 0 16,4-22 4-16,3 0-4 15,-7 6 4-15,-7 9-8 16,-7 17 4-16,-11 8-4 16,-3 20 0-16,-11 15 0 15,-10 13 4-15,-11 21 0 16,-7 23 0-16,-7 27 4 15,-7 17 0-15,-7 12-8 16,0 22 0-16,0 15 0 0,-8 13 4 16,-6 0 4-16,-3-3 4 15,6-9-44-15,0-10 0 16,4-19-8-16,0-9 0 16,0-12 16-16,0-20 0 15,3-12 8-15,4-12 0 16,-4-13 20-16,1-16 0 15,-1-9 20-15,4-16 0 16,0-12 4-16,0-3 4 16,-4 2-12-16,8 7 0 15,3 10 12-15,3 9 0 0,4 6-12 16,4 6 4-16,3 13-8 16,10 9 0-16,11 7-4 15,1 2 0-15,2 7-8 16,1 3 4-16,0 0 0 15,3 4 0-15,-3-7-16 16,-1-4 0-16,5-2-40 16,-5-3 4-16,5-4-32 15,-1-3 0-15,0-3-32 16,11-3 4-16</inkml:trace>
+</inkml:ink>
+</file>
+
+<file path=word/ink/ink2.xml><?xml version="1.0" encoding="utf-8"?>
+<inkml:ink xmlns:inkml="http://www.w3.org/2003/InkML">
+  <inkml:definitions>
+    <inkml:context xml:id="ctx0">
+      <inkml:inkSource xml:id="inkSrc0">
+        <inkml:traceFormat>
+          <inkml:channel name="X" type="integer" max="9600" units="cm"/>
+          <inkml:channel name="Y" type="integer" max="7200" units="cm"/>
+          <inkml:channel name="F" type="integer" max="1024" units="dev"/>
+          <inkml:channel name="T" type="integer" max="2.14748E9" units="dev"/>
+        </inkml:traceFormat>
+        <inkml:channelProperties>
+          <inkml:channelProperty channel="X" name="resolution" value="420.86804" units="1/cm"/>
+          <inkml:channelProperty channel="Y" name="resolution" value="473.37277" units="1/cm"/>
+          <inkml:channelProperty channel="F" name="resolution" value="0" units="1/dev"/>
+          <inkml:channelProperty channel="T" name="resolution" value="1" units="1/dev"/>
+        </inkml:channelProperties>
+      </inkml:inkSource>
+      <inkml:timestamp xml:id="ts0" timeString="2015-10-28T13:57:31.786"/>
+    </inkml:context>
+    <inkml:brush xml:id="br0">
+      <inkml:brushProperty name="width" value="0.07" units="cm"/>
+      <inkml:brushProperty name="height" value="0.07" units="cm"/>
+      <inkml:brushProperty name="fitToCurve" value="1"/>
+    </inkml:brush>
+  </inkml:definitions>
+  <inkml:trace contextRef="#ctx0" brushRef="#br0">385 295 184 0,'-25'97'100'0,"-32"72"-76"15,43-128 0-15,-7 19 4 16,-7 14 0-16,0 4 0 15,-15 4 4-15,5-1-20 16,2-5 0-16,5-14-4 16,2-8 0-16,8-17-12 0,7-24 4 15,7-16-8-15,14-19 4 16,14-22 4-16,15-22 0 16,13-31-20-16,18-16 0 15,14-22 0-15,11-11 0 16,6 4 16-16,1 17 0 15,-14 18 0-15,-11 20 4 16,-7 21 8-16,-18 22 0 16,-17 22 0-16,-14 22 4 15,-15 19-12-15,-13 15 0 16,-15 16 12-16,-21 10 0 0,-17 6-12 16,-4 6 4-16,-4 13-4 15,-3-7 4-15,-4-3-4 16,8-15 4-16,17-13-8 15,7-6 0-15,14-13-8 16,15-13 0-16,10-9 8 16,10-6 4-16,11 3 4 15,7-3 4 1,22 22 16 0,-4 12 4-16,-4 4-24 15,-3 9 0-15,-4 0 0 16,0 3 0-16,7-6-4 15,4 3 4-15,0-9-8 16,3-7 4-16,4-3-8 16,0-9 0-16,3-9-8 15,-3-7 4-15,3-6-16 16,1-7 0-16,-4-9 16 0,0-9 0 16,3-13 4-16,-7-2 4 15,-10-8 4-15,-11 1 0 16,-10 6-4-16,-15 10 0 15,-10 12 8-15,-7 22 4 16,-4 9 20-16,-7 19 4 16,-3 7-20-16,7 9 4 15,3 0-12-15,8 6 4 16,10 0-8-16,7-9 0 16,3-4 4-16,8-8 0 0,6-10-12 15,8-13 4-15,10-6-32 16,-3-3 4-16,7-7 4 15,0-9 4-15,-4 1 16 16,-3-1 4-16,-8 0 8 16,-6 6 0-16,-4 10 40 15,-7 13 0-15,-7 9-12 16,-3 18 0-16,3 10-20 16,7 0 4-16,10 0-12 15,15-6 4-15,14-6-4 16,17-20 4-16,22-15-32 15,21-22 4-15,7-9 16 16,3 0 0-16,-10-1 0 16,0 7 4-16,-1 6-4 15,-9 13 4-15,-8 3-16 16,7 3 0-16,0 6-136 0,7 10 4 16,18 9 76-16,-10-9 4 15</inkml:trace>
+</inkml:ink>
 </file>
 
 <file path=word/theme/theme1.xml><?xml version="1.0" encoding="utf-8"?>
@@ -8051,7 +8855,7 @@
 </file>
 
 <file path=customXml/itemProps1.xml><?xml version="1.0" encoding="utf-8"?>
-<ds:datastoreItem xmlns:ds="http://schemas.openxmlformats.org/officeDocument/2006/customXml" ds:itemID="{A331F2C4-34A2-462F-A8DE-E517E0FE7CEC}">
+<ds:datastoreItem xmlns:ds="http://schemas.openxmlformats.org/officeDocument/2006/customXml" ds:itemID="{BD6420CE-F643-4E0A-8449-7498B81EFE54}">
   <ds:schemaRefs>
     <ds:schemaRef ds:uri="http://schemas.openxmlformats.org/officeDocument/2006/bibliography"/>
   </ds:schemaRefs>

</xml_diff>